<commit_message>
add snapshot; update cover sheet/instructions method
</commit_message>
<xml_diff>
--- a/docassemble/MLHResponseToMotionRegardingChangeOfDomicile/data/templates/rmrcd_instructions.docx
+++ b/docassemble/MLHResponseToMotionRegardingChangeOfDomicile/data/templates/rmrcd_instructions.docx
@@ -1,76 +1,84 @@
 
 <file path=word/document.xml><?xml version="1.0" encoding="utf-8"?>
-<w:document xmlns:wpc="http://schemas.microsoft.com/office/word/2010/wordprocessingCanvas" xmlns:cx="http://schemas.microsoft.com/office/drawing/2014/chartex" xmlns:cx1="http://schemas.microsoft.com/office/drawing/2015/9/8/chartex" xmlns:cx2="http://schemas.microsoft.com/office/drawing/2015/10/21/chartex" xmlns:cx3="http://schemas.microsoft.com/office/drawing/2016/5/9/chartex" xmlns:cx4="http://schemas.microsoft.com/office/drawing/2016/5/10/chartex" xmlns:cx5="http://schemas.microsoft.com/office/drawing/2016/5/11/chartex" xmlns:cx6="http://schemas.microsoft.com/office/drawing/2016/5/12/chartex" xmlns:cx7="http://schemas.microsoft.com/office/drawing/2016/5/13/chartex" xmlns:cx8="http://schemas.microsoft.com/office/drawing/2016/5/14/chartex" xmlns:mc="http://schemas.openxmlformats.org/markup-compatibility/2006" xmlns:aink="http://schemas.microsoft.com/office/drawing/2016/ink" xmlns:am3d="http://schemas.microsoft.com/office/drawing/2017/model3d" xmlns:o="urn:schemas-microsoft-com:office:office" xmlns:oel="http://schemas.microsoft.com/office/2019/extlst" xmlns:r="http://schemas.openxmlformats.org/officeDocument/2006/relationships" xmlns:m="http://schemas.openxmlformats.org/officeDocument/2006/math" xmlns:v="urn:schemas-microsoft-com:vml" xmlns:wp14="http://schemas.microsoft.com/office/word/2010/wordprocessingDrawing" xmlns:wp="http://schemas.openxmlformats.org/drawingml/2006/wordprocessingDrawing" xmlns:w10="urn:schemas-microsoft-com:office:word" xmlns:w="http://schemas.openxmlformats.org/wordprocessingml/2006/main" xmlns:w14="http://schemas.microsoft.com/office/word/2010/wordml" xmlns:w15="http://schemas.microsoft.com/office/word/2012/wordml" xmlns:w16cex="http://schemas.microsoft.com/office/word/2018/wordml/cex" xmlns:w16cid="http://schemas.microsoft.com/office/word/2016/wordml/cid" xmlns:w16="http://schemas.microsoft.com/office/word/2018/wordml" xmlns:w16sdtdh="http://schemas.microsoft.com/office/word/2020/wordml/sdtdatahash" xmlns:w16se="http://schemas.microsoft.com/office/word/2015/wordml/symex" xmlns:wpg="http://schemas.microsoft.com/office/word/2010/wordprocessingGroup" xmlns:wpi="http://schemas.microsoft.com/office/word/2010/wordprocessingInk" xmlns:wne="http://schemas.microsoft.com/office/word/2006/wordml" xmlns:wps="http://schemas.microsoft.com/office/word/2010/wordprocessingShape" mc:Ignorable="w14 w15 w16se w16cid w16 w16cex w16sdtdh wp14">
+<w:document xmlns:wpc="http://schemas.microsoft.com/office/word/2010/wordprocessingCanvas" xmlns:cx="http://schemas.microsoft.com/office/drawing/2014/chartex" xmlns:cx1="http://schemas.microsoft.com/office/drawing/2015/9/8/chartex" xmlns:cx2="http://schemas.microsoft.com/office/drawing/2015/10/21/chartex" xmlns:cx3="http://schemas.microsoft.com/office/drawing/2016/5/9/chartex" xmlns:cx4="http://schemas.microsoft.com/office/drawing/2016/5/10/chartex" xmlns:cx5="http://schemas.microsoft.com/office/drawing/2016/5/11/chartex" xmlns:cx6="http://schemas.microsoft.com/office/drawing/2016/5/12/chartex" xmlns:cx7="http://schemas.microsoft.com/office/drawing/2016/5/13/chartex" xmlns:cx8="http://schemas.microsoft.com/office/drawing/2016/5/14/chartex" xmlns:mc="http://schemas.openxmlformats.org/markup-compatibility/2006" xmlns:aink="http://schemas.microsoft.com/office/drawing/2016/ink" xmlns:am3d="http://schemas.microsoft.com/office/drawing/2017/model3d" xmlns:o="urn:schemas-microsoft-com:office:office" xmlns:oel="http://schemas.microsoft.com/office/2019/extlst" xmlns:r="http://schemas.openxmlformats.org/officeDocument/2006/relationships" xmlns:m="http://schemas.openxmlformats.org/officeDocument/2006/math" xmlns:v="urn:schemas-microsoft-com:vml" xmlns:wp14="http://schemas.microsoft.com/office/word/2010/wordprocessingDrawing" xmlns:wp="http://schemas.openxmlformats.org/drawingml/2006/wordprocessingDrawing" xmlns:w10="urn:schemas-microsoft-com:office:word" xmlns:w="http://schemas.openxmlformats.org/wordprocessingml/2006/main" xmlns:w14="http://schemas.microsoft.com/office/word/2010/wordml" xmlns:w15="http://schemas.microsoft.com/office/word/2012/wordml" xmlns:w16cex="http://schemas.microsoft.com/office/word/2018/wordml/cex" xmlns:w16cid="http://schemas.microsoft.com/office/word/2016/wordml/cid" xmlns:w16="http://schemas.microsoft.com/office/word/2018/wordml" xmlns:w16du="http://schemas.microsoft.com/office/word/2023/wordml/word16du" xmlns:w16sdtdh="http://schemas.microsoft.com/office/word/2020/wordml/sdtdatahash" xmlns:w16se="http://schemas.microsoft.com/office/word/2015/wordml/symex" xmlns:wpg="http://schemas.microsoft.com/office/word/2010/wordprocessingGroup" xmlns:wpi="http://schemas.microsoft.com/office/word/2010/wordprocessingInk" xmlns:wne="http://schemas.microsoft.com/office/word/2006/wordml" xmlns:wps="http://schemas.microsoft.com/office/word/2010/wordprocessingShape" mc:Ignorable="w14 w15 w16se w16cid w16 w16cex w16sdtdh w16du wp14">
   <w:body>
     <w:p>
-      <w:pPr>
-        <w:rPr>
-          <w:b/>
-          <w:sz w:val="36"/>
-          <w:szCs w:val="36"/>
-        </w:rPr>
-      </w:pPr>
-      <w:r>
-        <w:rPr>
-          <w:b/>
-          <w:sz w:val="36"/>
-          <w:szCs w:val="36"/>
-        </w:rPr>
-        <w:t>How to Respond When Your Child’s Other Parent Asks the Judge to Move</w:t>
+      <w:r>
+        <w:t>{{p include_docx_template('</w:t>
+      </w:r>
+      <w:proofErr w:type="gramStart"/>
+      <w:r>
+        <w:t>docassemble.mlhframework</w:t>
+      </w:r>
+      <w:proofErr w:type="gramEnd"/>
+      <w:r>
+        <w:t>:data/templates/</w:t>
+      </w:r>
+      <w:r>
+        <w:t>cover_sheet_2.0.docx</w:t>
+      </w:r>
+      <w:r>
+        <w:t>') }}</w:t>
       </w:r>
     </w:p>
     <w:p>
-      <w:pPr>
-        <w:rPr>
-          <w:color w:val="222222"/>
-          <w:highlight w:val="white"/>
-        </w:rPr>
-      </w:pPr>
-      <w:r>
-        <w:rPr>
-          <w:color w:val="222222"/>
-          <w:highlight w:val="white"/>
-        </w:rPr>
-        <w:t>These are step-by-step instructions to help you with your </w:t>
-      </w:r>
-      <w:r>
-        <w:rPr>
-          <w:color w:val="222222"/>
-          <w:highlight w:val="white"/>
-        </w:rPr>
-        <w:t xml:space="preserve">Response to </w:t>
-      </w:r>
-      <w:r>
-        <w:rPr>
-          <w:highlight w:val="white"/>
-        </w:rPr>
-        <w:t>Motion</w:t>
-      </w:r>
-      <w:r>
-        <w:rPr>
-          <w:color w:val="222222"/>
-          <w:highlight w:val="white"/>
-        </w:rPr>
-        <w:t> Regarding Change of </w:t>
-      </w:r>
-      <w:r>
-        <w:rPr>
-          <w:highlight w:val="white"/>
-        </w:rPr>
-        <w:t>Domicile</w:t>
-      </w:r>
-      <w:r>
-        <w:rPr>
-          <w:color w:val="222222"/>
-          <w:highlight w:val="white"/>
-        </w:rPr>
-        <w:t>/Legal Residence. You can print the instructions and take them with you to use as a checklist.</w:t>
+      <w:r>
+        <w:br w:type="page"/>
       </w:r>
     </w:p>
     <w:p>
       <w:pPr>
+        <w:pStyle w:val="Heading2"/>
+      </w:pPr>
+      <w:r>
+        <w:lastRenderedPageBreak/>
+        <w:t>How to Respond When Your Child’s Other Parent Asks the Judge to Move</w:t>
+      </w:r>
+    </w:p>
+    <w:p>
+      <w:pPr>
+        <w:rPr>
+          <w:color w:val="222222"/>
+          <w:highlight w:val="white"/>
+        </w:rPr>
+      </w:pPr>
+      <w:r>
+        <w:rPr>
+          <w:color w:val="222222"/>
+          <w:highlight w:val="white"/>
+        </w:rPr>
+        <w:t xml:space="preserve">These are step-by-step instructions to help you with your Response to </w:t>
+      </w:r>
+      <w:r>
+        <w:rPr>
+          <w:highlight w:val="white"/>
+        </w:rPr>
+        <w:t>Motion</w:t>
+      </w:r>
+      <w:r>
+        <w:rPr>
+          <w:color w:val="222222"/>
+          <w:highlight w:val="white"/>
+        </w:rPr>
+        <w:t> Regarding Change of </w:t>
+      </w:r>
+      <w:r>
+        <w:rPr>
+          <w:highlight w:val="white"/>
+        </w:rPr>
+        <w:t>Domicile</w:t>
+      </w:r>
+      <w:r>
+        <w:rPr>
+          <w:color w:val="222222"/>
+          <w:highlight w:val="white"/>
+        </w:rPr>
+        <w:t>/Legal Residence. You can print the instructions and take them with you to use as a checklist.</w:t>
+      </w:r>
+    </w:p>
+    <w:p>
+      <w:pPr>
         <w:pStyle w:val="Heading3"/>
-        <w:spacing w:before="240"/>
       </w:pPr>
       <w:bookmarkStart w:id="0" w:name="_heading=h.7q7hz9ge2a7x" w:colFirst="0" w:colLast="0"/>
       <w:bookmarkEnd w:id="0"/>
@@ -87,7 +95,6 @@
           <w:right w:val="nil"/>
           <w:between w:val="nil"/>
         </w:pBdr>
-        <w:spacing w:line="240" w:lineRule="auto"/>
         <w:rPr>
           <w:i/>
           <w:iCs/>
@@ -98,43 +105,22 @@
         <w:rPr>
           <w:color w:val="222222"/>
         </w:rPr>
-        <w:t>Use the </w:t>
-      </w:r>
-      <w:hyperlink r:id="rId6">
+        <w:t xml:space="preserve">Use the </w:t>
+      </w:r>
+      <w:hyperlink r:id="rId7">
         <w:r>
           <w:rPr>
             <w:color w:val="1155CC"/>
             <w:u w:val="single"/>
           </w:rPr>
-          <w:t xml:space="preserve">Do-It-Yourself </w:t>
-        </w:r>
-        <w:r>
-          <w:rPr>
-            <w:color w:val="1155CC"/>
-            <w:u w:val="single"/>
-          </w:rPr>
-          <w:t xml:space="preserve">Response to </w:t>
-        </w:r>
-        <w:r>
-          <w:rPr>
-            <w:color w:val="1155CC"/>
-            <w:u w:val="single"/>
-          </w:rPr>
-          <w:t>M</w:t>
-        </w:r>
-        <w:r>
-          <w:rPr>
-            <w:color w:val="1155CC"/>
-            <w:u w:val="single"/>
-          </w:rPr>
-          <w:t>otion to Change Domicile/Residence</w:t>
+          <w:t>Do-It-Yourself Response to Motion to Change Domicile/Residence</w:t>
         </w:r>
       </w:hyperlink>
       <w:r>
         <w:rPr>
           <w:color w:val="222222"/>
         </w:rPr>
-        <w:t xml:space="preserve"> tool to prepare </w:t>
+        <w:t xml:space="preserve"> tool to prepare </w:t>
       </w:r>
       <w:r>
         <w:rPr>
@@ -152,7 +138,6 @@
           <w:right w:val="nil"/>
           <w:between w:val="nil"/>
         </w:pBdr>
-        <w:spacing w:line="240" w:lineRule="auto"/>
         <w:rPr>
           <w:color w:val="222222"/>
         </w:rPr>
@@ -168,10 +153,9 @@
       <w:pPr>
         <w:numPr>
           <w:ilvl w:val="0"/>
-          <w:numId w:val="2"/>
+          <w:numId w:val="16"/>
         </w:numPr>
         <w:shd w:val="clear" w:color="auto" w:fill="FFFFFF"/>
-        <w:spacing w:after="0" w:line="240" w:lineRule="auto"/>
         <w:rPr>
           <w:color w:val="222222"/>
         </w:rPr>
@@ -187,29 +171,35 @@
       <w:pPr>
         <w:numPr>
           <w:ilvl w:val="0"/>
-          <w:numId w:val="2"/>
+          <w:numId w:val="16"/>
         </w:numPr>
         <w:shd w:val="clear" w:color="auto" w:fill="FFFFFF"/>
-        <w:spacing w:after="0" w:line="240" w:lineRule="auto"/>
-        <w:rPr>
-          <w:color w:val="222222"/>
-        </w:rPr>
-      </w:pPr>
-      <w:r>
-        <w:rPr>
-          <w:color w:val="222222"/>
-        </w:rPr>
-        <w:t>E-filing using MiFILE</w:t>
-      </w:r>
+        <w:rPr>
+          <w:color w:val="222222"/>
+        </w:rPr>
+      </w:pPr>
+      <w:r>
+        <w:rPr>
+          <w:color w:val="222222"/>
+        </w:rPr>
+        <w:t xml:space="preserve">E-filing using </w:t>
+      </w:r>
+      <w:proofErr w:type="spellStart"/>
+      <w:r>
+        <w:rPr>
+          <w:color w:val="222222"/>
+        </w:rPr>
+        <w:t>MiFILE</w:t>
+      </w:r>
+      <w:proofErr w:type="spellEnd"/>
     </w:p>
     <w:p>
       <w:pPr>
         <w:numPr>
           <w:ilvl w:val="0"/>
-          <w:numId w:val="2"/>
+          <w:numId w:val="16"/>
         </w:numPr>
         <w:shd w:val="clear" w:color="auto" w:fill="FFFFFF"/>
-        <w:spacing w:after="0" w:line="240" w:lineRule="auto"/>
         <w:rPr>
           <w:color w:val="222222"/>
         </w:rPr>
@@ -225,10 +215,9 @@
       <w:pPr>
         <w:numPr>
           <w:ilvl w:val="0"/>
-          <w:numId w:val="2"/>
+          <w:numId w:val="16"/>
         </w:numPr>
         <w:shd w:val="clear" w:color="auto" w:fill="FFFFFF"/>
-        <w:spacing w:after="0" w:line="240" w:lineRule="auto"/>
         <w:rPr>
           <w:color w:val="222222"/>
         </w:rPr>
@@ -243,7 +232,7 @@
     <w:p>
       <w:pPr>
         <w:shd w:val="clear" w:color="auto" w:fill="FFFFFF"/>
-        <w:spacing w:before="160" w:after="280" w:line="240" w:lineRule="auto"/>
+        <w:spacing w:before="160" w:after="280"/>
         <w:rPr>
           <w:color w:val="222222"/>
         </w:rPr>
@@ -254,7 +243,7 @@
         </w:rPr>
         <w:t xml:space="preserve">You can find contact information for your court on the </w:t>
       </w:r>
-      <w:hyperlink r:id="rId7">
+      <w:hyperlink r:id="rId8">
         <w:r>
           <w:rPr>
             <w:color w:val="1155CC"/>
@@ -273,12 +262,13 @@
     <w:p>
       <w:pPr>
         <w:shd w:val="clear" w:color="auto" w:fill="FFFFFF"/>
-        <w:spacing w:after="280" w:line="240" w:lineRule="auto"/>
-        <w:rPr>
-          <w:color w:val="222222"/>
-        </w:rPr>
-      </w:pPr>
-      <w:hyperlink r:id="rId8">
+        <w:spacing w:after="280"/>
+        <w:rPr>
+          <w:color w:val="222222"/>
+        </w:rPr>
+      </w:pPr>
+      <w:hyperlink r:id="rId9">
+        <w:proofErr w:type="spellStart"/>
         <w:r>
           <w:rPr>
             <w:color w:val="1155CC"/>
@@ -286,6 +276,7 @@
           </w:rPr>
           <w:t>MiFILE</w:t>
         </w:r>
+        <w:proofErr w:type="spellEnd"/>
       </w:hyperlink>
       <w:r>
         <w:rPr>
@@ -293,7 +284,7 @@
         </w:rPr>
         <w:t xml:space="preserve"> is only available for some courts. Even in courts where it is available, you can only use it for some case types. The State Court Administrative Office keeps a </w:t>
       </w:r>
-      <w:hyperlink r:id="rId9">
+      <w:hyperlink r:id="rId10">
         <w:r>
           <w:rPr>
             <w:color w:val="1155CC"/>
@@ -308,7 +299,7 @@
         </w:rPr>
         <w:t xml:space="preserve">. To learn more, read </w:t>
       </w:r>
-      <w:hyperlink r:id="rId10">
+      <w:hyperlink r:id="rId11">
         <w:r>
           <w:rPr>
             <w:color w:val="1155CC"/>
@@ -326,22 +317,11 @@
     </w:p>
     <w:p>
       <w:pPr>
-        <w:shd w:val="clear" w:color="auto" w:fill="FFFFFF"/>
-        <w:spacing w:line="240" w:lineRule="auto"/>
-        <w:rPr>
-          <w:b/>
-          <w:sz w:val="28"/>
-          <w:szCs w:val="28"/>
-        </w:rPr>
+        <w:pStyle w:val="Heading3"/>
       </w:pPr>
       <w:bookmarkStart w:id="1" w:name="_heading=h.jp7ilmim6q0z" w:colFirst="0" w:colLast="0"/>
       <w:bookmarkEnd w:id="1"/>
       <w:r>
-        <w:rPr>
-          <w:b/>
-          <w:sz w:val="28"/>
-          <w:szCs w:val="28"/>
-        </w:rPr>
         <w:t>Step 2: Sign your form and make copies</w:t>
       </w:r>
     </w:p>
@@ -354,7 +334,7 @@
           <w:right w:val="nil"/>
           <w:between w:val="nil"/>
         </w:pBdr>
-        <w:spacing w:before="240" w:line="240" w:lineRule="auto"/>
+        <w:spacing w:before="240"/>
         <w:rPr>
           <w:bCs/>
           <w:color w:val="222222"/>
@@ -427,7 +407,7 @@
           <w:right w:val="nil"/>
           <w:between w:val="nil"/>
         </w:pBdr>
-        <w:spacing w:before="240" w:line="240" w:lineRule="auto"/>
+        <w:spacing w:before="240" w:after="240"/>
         <w:rPr>
           <w:bCs/>
           <w:color w:val="222222"/>
@@ -440,45 +420,67 @@
           <w:color w:val="222222"/>
           <w:highlight w:val="white"/>
         </w:rPr>
-        <w:t>If you will be filing either by e-mail or using MiFILE, you will not need to make copies.</w:t>
+        <w:t xml:space="preserve">If you will be filing either by e-mail or using </w:t>
+      </w:r>
+      <w:proofErr w:type="spellStart"/>
+      <w:r>
+        <w:rPr>
+          <w:bCs/>
+          <w:color w:val="222222"/>
+          <w:highlight w:val="white"/>
+        </w:rPr>
+        <w:t>MiFILE</w:t>
+      </w:r>
+      <w:proofErr w:type="spellEnd"/>
+      <w:r>
+        <w:rPr>
+          <w:bCs/>
+          <w:color w:val="222222"/>
+          <w:highlight w:val="white"/>
+        </w:rPr>
+        <w:t>, you will not need to make copies.</w:t>
       </w:r>
     </w:p>
     <w:p>
       <w:pPr>
-        <w:shd w:val="clear" w:color="auto" w:fill="FFFFFF"/>
-        <w:spacing w:line="240" w:lineRule="auto"/>
-        <w:rPr>
-          <w:b/>
-          <w:sz w:val="28"/>
-          <w:szCs w:val="28"/>
-        </w:rPr>
+        <w:pStyle w:val="Heading3"/>
       </w:pPr>
       <w:bookmarkStart w:id="2" w:name="_heading=h.1at1d06o21wk" w:colFirst="0" w:colLast="0"/>
       <w:bookmarkEnd w:id="2"/>
       <w:r>
-        <w:rPr>
-          <w:b/>
-          <w:sz w:val="28"/>
-          <w:szCs w:val="28"/>
-        </w:rPr>
         <w:t>Step 3: File your Response with the court clerk</w:t>
       </w:r>
     </w:p>
     <w:p>
       <w:pPr>
         <w:shd w:val="clear" w:color="auto" w:fill="FFFFFF"/>
-        <w:spacing w:line="240" w:lineRule="auto"/>
-        <w:rPr>
-          <w:color w:val="222222"/>
-          <w:highlight w:val="white"/>
-        </w:rPr>
-      </w:pPr>
-      <w:r>
-        <w:rPr>
-          <w:color w:val="222222"/>
-          <w:highlight w:val="white"/>
-        </w:rPr>
-        <w:t>Please note that completing the documents on Michigan Legal Help or LawHelp Interactive does not file</w:t>
+        <w:rPr>
+          <w:color w:val="222222"/>
+          <w:highlight w:val="white"/>
+        </w:rPr>
+      </w:pPr>
+      <w:r>
+        <w:rPr>
+          <w:color w:val="222222"/>
+          <w:highlight w:val="white"/>
+        </w:rPr>
+        <w:t xml:space="preserve">Please note that completing the documents on Michigan Legal Help or </w:t>
+      </w:r>
+      <w:proofErr w:type="spellStart"/>
+      <w:r>
+        <w:rPr>
+          <w:color w:val="222222"/>
+          <w:highlight w:val="white"/>
+        </w:rPr>
+        <w:t>LawHelp</w:t>
+      </w:r>
+      <w:proofErr w:type="spellEnd"/>
+      <w:r>
+        <w:rPr>
+          <w:color w:val="222222"/>
+          <w:highlight w:val="white"/>
+        </w:rPr>
+        <w:t xml:space="preserve"> Interactive does not file</w:t>
       </w:r>
       <w:r>
         <w:rPr>
@@ -526,7 +528,6 @@
     <w:p>
       <w:pPr>
         <w:shd w:val="clear" w:color="auto" w:fill="FFFFFF"/>
-        <w:spacing w:line="240" w:lineRule="auto"/>
         <w:rPr>
           <w:color w:val="222222"/>
           <w:highlight w:val="white"/>
@@ -553,7 +554,7 @@
         </w:rPr>
         <w:t xml:space="preserve">or need contact information for the court, click on </w:t>
       </w:r>
-      <w:hyperlink r:id="rId11" w:history="1">
+      <w:hyperlink r:id="rId12" w:history="1">
         <w:r>
           <w:rPr>
             <w:rStyle w:val="Hyperlink"/>
@@ -587,7 +588,6 @@
     <w:p>
       <w:pPr>
         <w:shd w:val="clear" w:color="auto" w:fill="FFFFFF"/>
-        <w:spacing w:line="240" w:lineRule="auto"/>
         <w:rPr>
           <w:color w:val="222222"/>
           <w:highlight w:val="white"/>
@@ -614,7 +614,7 @@
         </w:rPr>
         <w:t xml:space="preserve">The clerk will keep the original and one copy for the </w:t>
       </w:r>
-      <w:hyperlink r:id="rId12" w:history="1">
+      <w:hyperlink r:id="rId13" w:history="1">
         <w:r>
           <w:rPr>
             <w:rStyle w:val="Hyperlink"/>
@@ -647,22 +647,11 @@
     </w:p>
     <w:p>
       <w:pPr>
-        <w:shd w:val="clear" w:color="auto" w:fill="FFFFFF"/>
-        <w:spacing w:line="240" w:lineRule="auto"/>
-        <w:rPr>
-          <w:b/>
-          <w:sz w:val="28"/>
-          <w:szCs w:val="28"/>
-        </w:rPr>
+        <w:pStyle w:val="Heading3"/>
       </w:pPr>
       <w:bookmarkStart w:id="3" w:name="_heading=h.2hs1zhjx7d2e" w:colFirst="0" w:colLast="0"/>
       <w:bookmarkEnd w:id="3"/>
       <w:r>
-        <w:rPr>
-          <w:b/>
-          <w:sz w:val="28"/>
-          <w:szCs w:val="28"/>
-        </w:rPr>
         <w:lastRenderedPageBreak/>
         <w:t>Step 4: Serve the other party with the Response</w:t>
       </w:r>
@@ -670,7 +659,6 @@
     <w:p>
       <w:pPr>
         <w:shd w:val="clear" w:color="auto" w:fill="FFFFFF"/>
-        <w:spacing w:line="240" w:lineRule="auto"/>
         <w:rPr>
           <w:color w:val="222222"/>
           <w:highlight w:val="white"/>
@@ -701,7 +689,6 @@
     <w:p>
       <w:pPr>
         <w:shd w:val="clear" w:color="auto" w:fill="FFFFFF"/>
-        <w:spacing w:line="240" w:lineRule="auto"/>
         <w:rPr>
           <w:color w:val="222222"/>
           <w:highlight w:val="white"/>
@@ -746,18 +733,41 @@
     <w:p>
       <w:pPr>
         <w:shd w:val="clear" w:color="auto" w:fill="FFFFFF"/>
-        <w:spacing w:line="240" w:lineRule="auto"/>
-        <w:rPr>
-          <w:color w:val="222222"/>
-          <w:highlight w:val="white"/>
-        </w:rPr>
-      </w:pPr>
-      <w:r>
-        <w:rPr>
-          <w:color w:val="222222"/>
-          <w:highlight w:val="white"/>
-        </w:rPr>
-        <w:t>If you are using MiFILE to file documents electronically, your documents will be served electronically as</w:t>
+        <w:rPr>
+          <w:color w:val="222222"/>
+          <w:highlight w:val="white"/>
+        </w:rPr>
+      </w:pPr>
+      <w:r>
+        <w:rPr>
+          <w:color w:val="222222"/>
+          <w:highlight w:val="white"/>
+        </w:rPr>
+        <w:t xml:space="preserve">If you are using </w:t>
+      </w:r>
+      <w:proofErr w:type="spellStart"/>
+      <w:r>
+        <w:rPr>
+          <w:color w:val="222222"/>
+          <w:highlight w:val="white"/>
+        </w:rPr>
+        <w:t>MiFILE</w:t>
+      </w:r>
+      <w:proofErr w:type="spellEnd"/>
+      <w:r>
+        <w:rPr>
+          <w:color w:val="222222"/>
+          <w:highlight w:val="white"/>
+        </w:rPr>
+        <w:t xml:space="preserve"> to file documents electronically, your documents will be served electronically </w:t>
+      </w:r>
+      <w:proofErr w:type="gramStart"/>
+      <w:r>
+        <w:rPr>
+          <w:color w:val="222222"/>
+          <w:highlight w:val="white"/>
+        </w:rPr>
+        <w:t>as</w:t>
       </w:r>
       <w:r>
         <w:rPr>
@@ -771,7 +781,47 @@
           <w:color w:val="222222"/>
           <w:highlight w:val="white"/>
         </w:rPr>
-        <w:t>long as the other party is also using MiFILE. If the other party is not using MiFILE, you will need to serve</w:t>
+        <w:t>long as</w:t>
+      </w:r>
+      <w:proofErr w:type="gramEnd"/>
+      <w:r>
+        <w:rPr>
+          <w:color w:val="222222"/>
+          <w:highlight w:val="white"/>
+        </w:rPr>
+        <w:t xml:space="preserve"> the other party is also using </w:t>
+      </w:r>
+      <w:proofErr w:type="spellStart"/>
+      <w:r>
+        <w:rPr>
+          <w:color w:val="222222"/>
+          <w:highlight w:val="white"/>
+        </w:rPr>
+        <w:t>MiFILE</w:t>
+      </w:r>
+      <w:proofErr w:type="spellEnd"/>
+      <w:r>
+        <w:rPr>
+          <w:color w:val="222222"/>
+          <w:highlight w:val="white"/>
+        </w:rPr>
+        <w:t xml:space="preserve">. If the other party is not using </w:t>
+      </w:r>
+      <w:proofErr w:type="spellStart"/>
+      <w:r>
+        <w:rPr>
+          <w:color w:val="222222"/>
+          <w:highlight w:val="white"/>
+        </w:rPr>
+        <w:t>MiFILE</w:t>
+      </w:r>
+      <w:proofErr w:type="spellEnd"/>
+      <w:r>
+        <w:rPr>
+          <w:color w:val="222222"/>
+          <w:highlight w:val="white"/>
+        </w:rPr>
+        <w:t>, you will need to serve</w:t>
       </w:r>
       <w:r>
         <w:rPr>
@@ -791,13 +841,14 @@
     <w:p>
       <w:pPr>
         <w:shd w:val="clear" w:color="auto" w:fill="FFFFFF"/>
-        <w:spacing w:before="160" w:line="240" w:lineRule="auto"/>
-        <w:rPr>
-          <w:color w:val="222222"/>
-          <w:highlight w:val="white"/>
-        </w:rPr>
-      </w:pPr>
-      <w:hyperlink r:id="rId13">
+        <w:spacing w:before="160"/>
+        <w:rPr>
+          <w:color w:val="222222"/>
+          <w:highlight w:val="white"/>
+        </w:rPr>
+      </w:pPr>
+      <w:hyperlink r:id="rId14">
+        <w:proofErr w:type="spellStart"/>
         <w:r>
           <w:rPr>
             <w:color w:val="1155CC"/>
@@ -806,6 +857,7 @@
           </w:rPr>
           <w:t>MiFILE</w:t>
         </w:r>
+        <w:proofErr w:type="spellEnd"/>
       </w:hyperlink>
       <w:r>
         <w:rPr>
@@ -814,7 +866,7 @@
         </w:rPr>
         <w:t xml:space="preserve"> is only available for some courts. Even in courts where it is available, you can only use it for some case types. The State Court Administrative Office keeps a </w:t>
       </w:r>
-      <w:hyperlink r:id="rId14">
+      <w:hyperlink r:id="rId15">
         <w:r>
           <w:rPr>
             <w:color w:val="1155CC"/>
@@ -831,7 +883,7 @@
         </w:rPr>
         <w:t xml:space="preserve">. To learn more, read </w:t>
       </w:r>
-      <w:hyperlink r:id="rId15">
+      <w:hyperlink r:id="rId16">
         <w:r>
           <w:rPr>
             <w:color w:val="1155CC"/>
@@ -852,66 +904,40 @@
     <w:p>
       <w:pPr>
         <w:shd w:val="clear" w:color="auto" w:fill="FFFFFF"/>
-        <w:spacing w:before="160" w:line="240" w:lineRule="auto"/>
-        <w:rPr>
-          <w:color w:val="222222"/>
-          <w:highlight w:val="white"/>
-        </w:rPr>
-      </w:pPr>
-      <w:r>
-        <w:rPr>
-          <w:color w:val="222222"/>
-          <w:highlight w:val="white"/>
-        </w:rPr>
-        <w:t xml:space="preserve">Service must be completed at least </w:t>
-      </w:r>
-      <w:r>
-        <w:rPr>
-          <w:color w:val="222222"/>
-          <w:highlight w:val="white"/>
-        </w:rPr>
-        <w:t>5</w:t>
-      </w:r>
-      <w:r>
-        <w:rPr>
-          <w:color w:val="222222"/>
-          <w:highlight w:val="white"/>
-        </w:rPr>
-        <w:t xml:space="preserve"> days before the hearing date if you mail it or at least </w:t>
-      </w:r>
-      <w:r>
-        <w:rPr>
-          <w:color w:val="222222"/>
-          <w:highlight w:val="white"/>
-        </w:rPr>
-        <w:t>3</w:t>
-      </w:r>
-      <w:r>
-        <w:rPr>
-          <w:color w:val="222222"/>
-          <w:highlight w:val="white"/>
-        </w:rPr>
-        <w:t xml:space="preserve"> days before the hearing date if it is personally delivered or served through MiFILE. If you are serving through e-mail, the court rule is not clear about the timeline. To be on the safe side, complete service at least </w:t>
-      </w:r>
-      <w:r>
-        <w:rPr>
-          <w:color w:val="222222"/>
-          <w:highlight w:val="white"/>
-        </w:rPr>
-        <w:t>5</w:t>
-      </w:r>
-      <w:r>
-        <w:rPr>
-          <w:color w:val="222222"/>
-          <w:highlight w:val="white"/>
-        </w:rPr>
-        <w:t xml:space="preserve"> days before the hearing date.</w:t>
+        <w:spacing w:before="160"/>
+        <w:rPr>
+          <w:color w:val="222222"/>
+          <w:highlight w:val="white"/>
+        </w:rPr>
+      </w:pPr>
+      <w:r>
+        <w:rPr>
+          <w:color w:val="222222"/>
+          <w:highlight w:val="white"/>
+        </w:rPr>
+        <w:t xml:space="preserve">Service must be completed at least 5 days before the hearing date if you mail it or at least 3 days before the hearing date if it is personally delivered or served through </w:t>
+      </w:r>
+      <w:proofErr w:type="spellStart"/>
+      <w:r>
+        <w:rPr>
+          <w:color w:val="222222"/>
+          <w:highlight w:val="white"/>
+        </w:rPr>
+        <w:t>MiFILE</w:t>
+      </w:r>
+      <w:proofErr w:type="spellEnd"/>
+      <w:r>
+        <w:rPr>
+          <w:color w:val="222222"/>
+          <w:highlight w:val="white"/>
+        </w:rPr>
+        <w:t>. If you are serving through e-mail, the court rule is not clear about the timeline. To be on the safe side, complete service at least 5 days before the hearing date.</w:t>
       </w:r>
     </w:p>
     <w:p>
       <w:pPr>
         <w:shd w:val="clear" w:color="auto" w:fill="FFFFFF"/>
-        <w:spacing w:before="160" w:line="240" w:lineRule="auto"/>
+        <w:spacing w:before="160"/>
         <w:rPr>
           <w:color w:val="222222"/>
           <w:highlight w:val="white"/>
@@ -929,73 +955,96 @@
       <w:pPr>
         <w:numPr>
           <w:ilvl w:val="0"/>
-          <w:numId w:val="4"/>
+          <w:numId w:val="18"/>
         </w:numPr>
         <w:shd w:val="clear" w:color="auto" w:fill="FFFFFF"/>
-        <w:spacing w:after="0" w:line="240" w:lineRule="auto"/>
-        <w:rPr>
-          <w:color w:val="222222"/>
-          <w:highlight w:val="white"/>
-        </w:rPr>
-      </w:pPr>
-      <w:r>
-        <w:rPr>
-          <w:color w:val="222222"/>
-          <w:highlight w:val="white"/>
-        </w:rPr>
-        <w:t>All documents must be in PDF format;</w:t>
-      </w:r>
+        <w:rPr>
+          <w:color w:val="222222"/>
+          <w:highlight w:val="white"/>
+        </w:rPr>
+      </w:pPr>
+      <w:r>
+        <w:rPr>
+          <w:color w:val="222222"/>
+          <w:highlight w:val="white"/>
+        </w:rPr>
+        <w:t xml:space="preserve">All documents must be in PDF </w:t>
+      </w:r>
+      <w:proofErr w:type="gramStart"/>
+      <w:r>
+        <w:rPr>
+          <w:color w:val="222222"/>
+          <w:highlight w:val="white"/>
+        </w:rPr>
+        <w:t>format;</w:t>
+      </w:r>
+      <w:proofErr w:type="gramEnd"/>
     </w:p>
     <w:p>
       <w:pPr>
         <w:numPr>
           <w:ilvl w:val="0"/>
-          <w:numId w:val="4"/>
+          <w:numId w:val="18"/>
         </w:numPr>
         <w:shd w:val="clear" w:color="auto" w:fill="FFFFFF"/>
-        <w:spacing w:after="0" w:line="240" w:lineRule="auto"/>
-        <w:rPr>
-          <w:color w:val="222222"/>
-          <w:highlight w:val="white"/>
-        </w:rPr>
-      </w:pPr>
-      <w:r>
-        <w:rPr>
-          <w:color w:val="222222"/>
-          <w:highlight w:val="white"/>
-        </w:rPr>
-        <w:t>The e-mail subject line must include the name of the court, case name, case number, and the title of each document being sent;</w:t>
-      </w:r>
+        <w:rPr>
+          <w:color w:val="222222"/>
+          <w:highlight w:val="white"/>
+        </w:rPr>
+      </w:pPr>
+      <w:r>
+        <w:rPr>
+          <w:color w:val="222222"/>
+          <w:highlight w:val="white"/>
+        </w:rPr>
+        <w:t xml:space="preserve">The e-mail subject line must include the name of the court, case name, case number, and the title of each document being </w:t>
+      </w:r>
+      <w:proofErr w:type="gramStart"/>
+      <w:r>
+        <w:rPr>
+          <w:color w:val="222222"/>
+          <w:highlight w:val="white"/>
+        </w:rPr>
+        <w:t>sent;</w:t>
+      </w:r>
+      <w:proofErr w:type="gramEnd"/>
     </w:p>
     <w:p>
       <w:pPr>
         <w:numPr>
           <w:ilvl w:val="0"/>
-          <w:numId w:val="4"/>
+          <w:numId w:val="18"/>
         </w:numPr>
         <w:shd w:val="clear" w:color="auto" w:fill="FFFFFF"/>
-        <w:spacing w:after="0" w:line="240" w:lineRule="auto"/>
-        <w:rPr>
-          <w:color w:val="222222"/>
-          <w:highlight w:val="white"/>
-        </w:rPr>
-      </w:pPr>
-      <w:r>
-        <w:rPr>
-          <w:color w:val="222222"/>
-          <w:highlight w:val="white"/>
-        </w:rPr>
-        <w:t>If you e-mail a document at or before 11:59 p.m., it is considered served on that day. If you send the e-mail on a Saturday, Sunday, or legal holiday, it is considered served on the next business day;</w:t>
-      </w:r>
+        <w:rPr>
+          <w:color w:val="222222"/>
+          <w:highlight w:val="white"/>
+        </w:rPr>
+      </w:pPr>
+      <w:r>
+        <w:rPr>
+          <w:color w:val="222222"/>
+          <w:highlight w:val="white"/>
+        </w:rPr>
+        <w:t xml:space="preserve">If you e-mail a document at or before 11:59 p.m., it is considered served on that day. If you send the e-mail on a Saturday, Sunday, or legal holiday, it is considered served on the next business </w:t>
+      </w:r>
+      <w:proofErr w:type="gramStart"/>
+      <w:r>
+        <w:rPr>
+          <w:color w:val="222222"/>
+          <w:highlight w:val="white"/>
+        </w:rPr>
+        <w:t>day;</w:t>
+      </w:r>
+      <w:proofErr w:type="gramEnd"/>
     </w:p>
     <w:p>
       <w:pPr>
         <w:numPr>
           <w:ilvl w:val="0"/>
-          <w:numId w:val="4"/>
+          <w:numId w:val="18"/>
         </w:numPr>
         <w:shd w:val="clear" w:color="auto" w:fill="FFFFFF"/>
-        <w:spacing w:after="0" w:line="240" w:lineRule="auto"/>
         <w:rPr>
           <w:color w:val="222222"/>
           <w:highlight w:val="white"/>
@@ -1012,49 +1061,27 @@
     <w:p>
       <w:pPr>
         <w:pStyle w:val="Heading3"/>
-        <w:spacing w:before="240" w:line="240" w:lineRule="auto"/>
       </w:pPr>
       <w:bookmarkStart w:id="4" w:name="_heading=h.3vs7cule2g3h" w:colFirst="0" w:colLast="0"/>
       <w:bookmarkEnd w:id="4"/>
       <w:r>
-        <w:t xml:space="preserve">Step </w:t>
-      </w:r>
-      <w:r>
-        <w:t>5</w:t>
-      </w:r>
-      <w:r>
-        <w:t>: File the Certificate of Mailing</w:t>
+        <w:t>Step 5: File the Certificate of Mailing</w:t>
       </w:r>
     </w:p>
     <w:p>
       <w:pPr>
         <w:shd w:val="clear" w:color="auto" w:fill="FFFFFF"/>
-        <w:spacing w:line="240" w:lineRule="auto"/>
-        <w:rPr>
-          <w:color w:val="222222"/>
-          <w:highlight w:val="white"/>
-        </w:rPr>
-      </w:pPr>
-      <w:r>
-        <w:rPr>
-          <w:color w:val="222222"/>
-          <w:highlight w:val="white"/>
-        </w:rPr>
-        <w:t>Complete the Certificate of Mailing on one copy of the</w:t>
-      </w:r>
-      <w:r>
-        <w:rPr>
-          <w:color w:val="222222"/>
-          <w:highlight w:val="white"/>
-        </w:rPr>
-        <w:t xml:space="preserve"> Response</w:t>
-      </w:r>
-      <w:r>
-        <w:rPr>
-          <w:color w:val="222222"/>
-          <w:highlight w:val="white"/>
-        </w:rPr>
-        <w:t xml:space="preserve"> </w:t>
+        <w:rPr>
+          <w:color w:val="222222"/>
+          <w:highlight w:val="white"/>
+        </w:rPr>
+      </w:pPr>
+      <w:r>
+        <w:rPr>
+          <w:color w:val="222222"/>
+          <w:highlight w:val="white"/>
+        </w:rPr>
+        <w:t xml:space="preserve">Complete the Certificate of Mailing on one copy of the Response </w:t>
       </w:r>
       <w:r>
         <w:rPr>
@@ -1085,38 +1112,55 @@
           <w:color w:val="222222"/>
           <w:highlight w:val="white"/>
         </w:rPr>
-        <w:t xml:space="preserve"> if you will be filing it electronically. If you will be filing in person or by mail, complete the Certificate of Mailing on all three remaining copies of </w:t>
-      </w:r>
-      <w:r>
-        <w:rPr>
-          <w:color w:val="222222"/>
-          <w:highlight w:val="white"/>
-        </w:rPr>
-        <w:t>the Response</w:t>
-      </w:r>
-      <w:r>
-        <w:rPr>
-          <w:color w:val="222222"/>
-          <w:highlight w:val="white"/>
-        </w:rPr>
-        <w:t>. File two copies, and keep one copy for your records.</w:t>
+        <w:t xml:space="preserve"> if you will be filing it electronically. If you will be filing in person or by mail, complete the Certificate of Mailing on all three remaining copies of the Response. File two </w:t>
+      </w:r>
+      <w:proofErr w:type="gramStart"/>
+      <w:r>
+        <w:rPr>
+          <w:color w:val="222222"/>
+          <w:highlight w:val="white"/>
+        </w:rPr>
+        <w:t>copies, and</w:t>
+      </w:r>
+      <w:proofErr w:type="gramEnd"/>
+      <w:r>
+        <w:rPr>
+          <w:color w:val="222222"/>
+          <w:highlight w:val="white"/>
+        </w:rPr>
+        <w:t xml:space="preserve"> keep one copy for your records.</w:t>
       </w:r>
     </w:p>
     <w:p>
       <w:pPr>
         <w:shd w:val="clear" w:color="auto" w:fill="FFFFFF"/>
-        <w:spacing w:line="240" w:lineRule="auto"/>
-        <w:rPr>
-          <w:color w:val="222222"/>
-          <w:highlight w:val="white"/>
-        </w:rPr>
-      </w:pPr>
-      <w:r>
-        <w:rPr>
-          <w:color w:val="222222"/>
-          <w:highlight w:val="white"/>
-        </w:rPr>
-        <w:t>If you served the other party electronically, cross out the part of the Certificate of Mailing that says “by</w:t>
+        <w:rPr>
+          <w:color w:val="222222"/>
+          <w:highlight w:val="white"/>
+        </w:rPr>
+      </w:pPr>
+      <w:r>
+        <w:rPr>
+          <w:color w:val="222222"/>
+          <w:highlight w:val="white"/>
+        </w:rPr>
+        <w:t xml:space="preserve">If you served the other party electronically, cross out the part of the Certificate of Mailing that </w:t>
+      </w:r>
+      <w:proofErr w:type="gramStart"/>
+      <w:r>
+        <w:rPr>
+          <w:color w:val="222222"/>
+          <w:highlight w:val="white"/>
+        </w:rPr>
+        <w:t>says</w:t>
+      </w:r>
+      <w:proofErr w:type="gramEnd"/>
+      <w:r>
+        <w:rPr>
+          <w:color w:val="222222"/>
+          <w:highlight w:val="white"/>
+        </w:rPr>
+        <w:t xml:space="preserve"> “by</w:t>
       </w:r>
       <w:r>
         <w:rPr>
@@ -1171,18 +1215,49 @@
     <w:p>
       <w:pPr>
         <w:shd w:val="clear" w:color="auto" w:fill="FFFFFF"/>
-        <w:spacing w:line="240" w:lineRule="auto"/>
-        <w:rPr>
-          <w:color w:val="222222"/>
-          <w:highlight w:val="white"/>
-        </w:rPr>
-      </w:pPr>
-      <w:r>
-        <w:rPr>
-          <w:color w:val="222222"/>
-          <w:highlight w:val="white"/>
-        </w:rPr>
-        <w:t>If you served the other party using MiFILE, you will not need to file a Certificate of Mailing. MiFILE will</w:t>
+        <w:rPr>
+          <w:color w:val="222222"/>
+          <w:highlight w:val="white"/>
+        </w:rPr>
+      </w:pPr>
+      <w:r>
+        <w:rPr>
+          <w:color w:val="222222"/>
+          <w:highlight w:val="white"/>
+        </w:rPr>
+        <w:t xml:space="preserve">If you served the other party using </w:t>
+      </w:r>
+      <w:proofErr w:type="spellStart"/>
+      <w:r>
+        <w:rPr>
+          <w:color w:val="222222"/>
+          <w:highlight w:val="white"/>
+        </w:rPr>
+        <w:t>MiFILE</w:t>
+      </w:r>
+      <w:proofErr w:type="spellEnd"/>
+      <w:r>
+        <w:rPr>
+          <w:color w:val="222222"/>
+          <w:highlight w:val="white"/>
+        </w:rPr>
+        <w:t xml:space="preserve">, you will not need to file a Certificate of Mailing. </w:t>
+      </w:r>
+      <w:proofErr w:type="spellStart"/>
+      <w:r>
+        <w:rPr>
+          <w:color w:val="222222"/>
+          <w:highlight w:val="white"/>
+        </w:rPr>
+        <w:t>MiFILE</w:t>
+      </w:r>
+      <w:proofErr w:type="spellEnd"/>
+      <w:r>
+        <w:rPr>
+          <w:color w:val="222222"/>
+          <w:highlight w:val="white"/>
+        </w:rPr>
+        <w:t xml:space="preserve"> will</w:t>
       </w:r>
       <w:r>
         <w:rPr>
@@ -1202,43 +1277,25 @@
     <w:p>
       <w:pPr>
         <w:pStyle w:val="Heading3"/>
-        <w:spacing w:after="280" w:line="240" w:lineRule="auto"/>
-      </w:pPr>
-      <w:r>
-        <w:lastRenderedPageBreak/>
-        <w:t xml:space="preserve">Step </w:t>
-      </w:r>
-      <w:r>
-        <w:t>6</w:t>
-      </w:r>
-      <w:r>
-        <w:t>: Attend the hearing</w:t>
+      </w:pPr>
+      <w:r>
+        <w:t>Step 6: Attend the hearing</w:t>
       </w:r>
     </w:p>
     <w:p>
       <w:pPr>
-        <w:spacing w:line="240" w:lineRule="auto"/>
-        <w:rPr>
-          <w:color w:val="222222"/>
-          <w:highlight w:val="white"/>
-        </w:rPr>
-      </w:pPr>
-      <w:r>
-        <w:rPr>
-          <w:color w:val="222222"/>
-          <w:highlight w:val="white"/>
-        </w:rPr>
-        <w:t>Below are brief instructions about attending your court hearing. For more detailed instructions about going to court, watch the</w:t>
-      </w:r>
-      <w:hyperlink r:id="rId16">
-        <w:r>
-          <w:rPr>
-            <w:color w:val="222222"/>
-            <w:highlight w:val="white"/>
-          </w:rPr>
-          <w:t xml:space="preserve"> </w:t>
-        </w:r>
-      </w:hyperlink>
+        <w:rPr>
+          <w:color w:val="222222"/>
+          <w:highlight w:val="white"/>
+        </w:rPr>
+      </w:pPr>
+      <w:r>
+        <w:rPr>
+          <w:color w:val="222222"/>
+          <w:highlight w:val="white"/>
+        </w:rPr>
+        <w:t xml:space="preserve">Below are brief instructions about attending your court hearing. For more detailed instructions about going to court, watch the </w:t>
+      </w:r>
       <w:hyperlink r:id="rId17">
         <w:r>
           <w:rPr>
@@ -1267,17 +1324,17 @@
     </w:p>
     <w:p>
       <w:pPr>
-        <w:spacing w:line="240" w:lineRule="auto"/>
-        <w:rPr>
-          <w:color w:val="222222"/>
-          <w:highlight w:val="white"/>
-        </w:rPr>
-      </w:pPr>
-      <w:r>
-        <w:rPr>
-          <w:color w:val="222222"/>
-          <w:highlight w:val="white"/>
-        </w:rPr>
+        <w:rPr>
+          <w:color w:val="222222"/>
+          <w:highlight w:val="white"/>
+        </w:rPr>
+      </w:pPr>
+      <w:r>
+        <w:rPr>
+          <w:color w:val="222222"/>
+          <w:highlight w:val="white"/>
+        </w:rPr>
+        <w:lastRenderedPageBreak/>
         <w:t>Bring to your court hearing an original plus two copies of any document you wish the court to consider</w:t>
       </w:r>
       <w:r>
@@ -1320,7 +1377,6 @@
     </w:p>
     <w:p>
       <w:pPr>
-        <w:spacing w:line="240" w:lineRule="auto"/>
         <w:rPr>
           <w:color w:val="222222"/>
           <w:highlight w:val="white"/>
@@ -1371,7 +1427,6 @@
     </w:p>
     <w:p>
       <w:pPr>
-        <w:spacing w:line="240" w:lineRule="auto"/>
         <w:rPr>
           <w:color w:val="222222"/>
           <w:highlight w:val="white"/>
@@ -1415,7 +1470,6 @@
     </w:p>
     <w:p>
       <w:pPr>
-        <w:spacing w:line="240" w:lineRule="auto"/>
         <w:rPr>
           <w:color w:val="222222"/>
           <w:highlight w:val="white"/>
@@ -1434,7 +1488,7 @@
         <w:pStyle w:val="ListParagraph"/>
         <w:numPr>
           <w:ilvl w:val="0"/>
-          <w:numId w:val="10"/>
+          <w:numId w:val="23"/>
         </w:numPr>
         <w:spacing w:line="240" w:lineRule="auto"/>
         <w:rPr>
@@ -1455,7 +1509,7 @@
         <w:pStyle w:val="ListParagraph"/>
         <w:numPr>
           <w:ilvl w:val="0"/>
-          <w:numId w:val="10"/>
+          <w:numId w:val="23"/>
         </w:numPr>
         <w:spacing w:line="240" w:lineRule="auto"/>
         <w:rPr>
@@ -1476,7 +1530,7 @@
         <w:pStyle w:val="ListParagraph"/>
         <w:numPr>
           <w:ilvl w:val="0"/>
-          <w:numId w:val="10"/>
+          <w:numId w:val="23"/>
         </w:numPr>
         <w:spacing w:line="240" w:lineRule="auto"/>
         <w:rPr>
@@ -1497,7 +1551,7 @@
         <w:pStyle w:val="ListParagraph"/>
         <w:numPr>
           <w:ilvl w:val="0"/>
-          <w:numId w:val="10"/>
+          <w:numId w:val="23"/>
         </w:numPr>
         <w:spacing w:line="240" w:lineRule="auto"/>
         <w:rPr>
@@ -1515,7 +1569,6 @@
     </w:p>
     <w:p>
       <w:pPr>
-        <w:spacing w:line="240" w:lineRule="auto"/>
         <w:rPr>
           <w:color w:val="222222"/>
           <w:highlight w:val="white"/>
@@ -1582,19 +1635,27 @@
     </w:p>
     <w:p>
       <w:pPr>
-        <w:spacing w:line="240" w:lineRule="auto"/>
-        <w:rPr>
-          <w:color w:val="222222"/>
-          <w:highlight w:val="white"/>
-        </w:rPr>
-      </w:pPr>
-      <w:r>
-        <w:rPr>
-          <w:color w:val="222222"/>
-          <w:highlight w:val="white"/>
-        </w:rPr>
-        <w:t>The judge could decide to grant the other party’s motion and enter an order allowing them to move, or</w:t>
-      </w:r>
+        <w:rPr>
+          <w:color w:val="222222"/>
+          <w:highlight w:val="white"/>
+        </w:rPr>
+      </w:pPr>
+      <w:r>
+        <w:rPr>
+          <w:color w:val="222222"/>
+          <w:highlight w:val="white"/>
+        </w:rPr>
+        <w:t xml:space="preserve">The judge could decide to grant the other party’s motion and enter an order allowing them to </w:t>
+      </w:r>
+      <w:proofErr w:type="gramStart"/>
+      <w:r>
+        <w:rPr>
+          <w:color w:val="222222"/>
+          <w:highlight w:val="white"/>
+        </w:rPr>
+        <w:t>move, or</w:t>
+      </w:r>
+      <w:proofErr w:type="gramEnd"/>
       <w:r>
         <w:rPr>
           <w:color w:val="222222"/>
@@ -1612,7 +1673,6 @@
     </w:p>
     <w:p>
       <w:pPr>
-        <w:spacing w:line="240" w:lineRule="auto"/>
         <w:rPr>
           <w:color w:val="222222"/>
           <w:highlight w:val="white"/>
@@ -1641,6 +1701,7 @@
       </w:r>
     </w:p>
     <w:sectPr>
+      <w:type w:val="continuous"/>
       <w:pgSz w:w="12240" w:h="15840"/>
       <w:pgMar w:top="1440" w:right="1440" w:bottom="1440" w:left="1440" w:header="720" w:footer="720" w:gutter="0"/>
       <w:pgNumType w:start="1"/>
@@ -1651,8 +1712,355 @@
 </file>
 
 <file path=word/numbering.xml><?xml version="1.0" encoding="utf-8"?>
-<w:numbering xmlns:wpc="http://schemas.microsoft.com/office/word/2010/wordprocessingCanvas" xmlns:cx="http://schemas.microsoft.com/office/drawing/2014/chartex" xmlns:cx1="http://schemas.microsoft.com/office/drawing/2015/9/8/chartex" xmlns:cx2="http://schemas.microsoft.com/office/drawing/2015/10/21/chartex" xmlns:cx3="http://schemas.microsoft.com/office/drawing/2016/5/9/chartex" xmlns:cx4="http://schemas.microsoft.com/office/drawing/2016/5/10/chartex" xmlns:cx5="http://schemas.microsoft.com/office/drawing/2016/5/11/chartex" xmlns:cx6="http://schemas.microsoft.com/office/drawing/2016/5/12/chartex" xmlns:cx7="http://schemas.microsoft.com/office/drawing/2016/5/13/chartex" xmlns:cx8="http://schemas.microsoft.com/office/drawing/2016/5/14/chartex" xmlns:mc="http://schemas.openxmlformats.org/markup-compatibility/2006" xmlns:aink="http://schemas.microsoft.com/office/drawing/2016/ink" xmlns:am3d="http://schemas.microsoft.com/office/drawing/2017/model3d" xmlns:o="urn:schemas-microsoft-com:office:office" xmlns:oel="http://schemas.microsoft.com/office/2019/extlst" xmlns:r="http://schemas.openxmlformats.org/officeDocument/2006/relationships" xmlns:m="http://schemas.openxmlformats.org/officeDocument/2006/math" xmlns:v="urn:schemas-microsoft-com:vml" xmlns:wp14="http://schemas.microsoft.com/office/word/2010/wordprocessingDrawing" xmlns:wp="http://schemas.openxmlformats.org/drawingml/2006/wordprocessingDrawing" xmlns:w10="urn:schemas-microsoft-com:office:word" xmlns:w="http://schemas.openxmlformats.org/wordprocessingml/2006/main" xmlns:w14="http://schemas.microsoft.com/office/word/2010/wordml" xmlns:w15="http://schemas.microsoft.com/office/word/2012/wordml" xmlns:w16cex="http://schemas.microsoft.com/office/word/2018/wordml/cex" xmlns:w16cid="http://schemas.microsoft.com/office/word/2016/wordml/cid" xmlns:w16="http://schemas.microsoft.com/office/word/2018/wordml" xmlns:w16sdtdh="http://schemas.microsoft.com/office/word/2020/wordml/sdtdatahash" xmlns:w16se="http://schemas.microsoft.com/office/word/2015/wordml/symex" xmlns:wpg="http://schemas.microsoft.com/office/word/2010/wordprocessingGroup" xmlns:wpi="http://schemas.microsoft.com/office/word/2010/wordprocessingInk" xmlns:wne="http://schemas.microsoft.com/office/word/2006/wordml" xmlns:wps="http://schemas.microsoft.com/office/word/2010/wordprocessingShape" mc:Ignorable="w14 w15 w16se w16cid w16 w16cex w16sdtdh wp14">
+<w:numbering xmlns:wpc="http://schemas.microsoft.com/office/word/2010/wordprocessingCanvas" xmlns:cx="http://schemas.microsoft.com/office/drawing/2014/chartex" xmlns:cx1="http://schemas.microsoft.com/office/drawing/2015/9/8/chartex" xmlns:cx2="http://schemas.microsoft.com/office/drawing/2015/10/21/chartex" xmlns:cx3="http://schemas.microsoft.com/office/drawing/2016/5/9/chartex" xmlns:cx4="http://schemas.microsoft.com/office/drawing/2016/5/10/chartex" xmlns:cx5="http://schemas.microsoft.com/office/drawing/2016/5/11/chartex" xmlns:cx6="http://schemas.microsoft.com/office/drawing/2016/5/12/chartex" xmlns:cx7="http://schemas.microsoft.com/office/drawing/2016/5/13/chartex" xmlns:cx8="http://schemas.microsoft.com/office/drawing/2016/5/14/chartex" xmlns:mc="http://schemas.openxmlformats.org/markup-compatibility/2006" xmlns:aink="http://schemas.microsoft.com/office/drawing/2016/ink" xmlns:am3d="http://schemas.microsoft.com/office/drawing/2017/model3d" xmlns:o="urn:schemas-microsoft-com:office:office" xmlns:oel="http://schemas.microsoft.com/office/2019/extlst" xmlns:r="http://schemas.openxmlformats.org/officeDocument/2006/relationships" xmlns:m="http://schemas.openxmlformats.org/officeDocument/2006/math" xmlns:v="urn:schemas-microsoft-com:vml" xmlns:wp14="http://schemas.microsoft.com/office/word/2010/wordprocessingDrawing" xmlns:wp="http://schemas.openxmlformats.org/drawingml/2006/wordprocessingDrawing" xmlns:w10="urn:schemas-microsoft-com:office:word" xmlns:w="http://schemas.openxmlformats.org/wordprocessingml/2006/main" xmlns:w14="http://schemas.microsoft.com/office/word/2010/wordml" xmlns:w15="http://schemas.microsoft.com/office/word/2012/wordml" xmlns:w16cex="http://schemas.microsoft.com/office/word/2018/wordml/cex" xmlns:w16cid="http://schemas.microsoft.com/office/word/2016/wordml/cid" xmlns:w16="http://schemas.microsoft.com/office/word/2018/wordml" xmlns:w16du="http://schemas.microsoft.com/office/word/2023/wordml/word16du" xmlns:w16sdtdh="http://schemas.microsoft.com/office/word/2020/wordml/sdtdatahash" xmlns:w16se="http://schemas.microsoft.com/office/word/2015/wordml/symex" xmlns:wpg="http://schemas.microsoft.com/office/word/2010/wordprocessingGroup" xmlns:wpi="http://schemas.microsoft.com/office/word/2010/wordprocessingInk" xmlns:wne="http://schemas.microsoft.com/office/word/2006/wordml" xmlns:wps="http://schemas.microsoft.com/office/word/2010/wordprocessingShape" mc:Ignorable="w14 w15 w16se w16cid w16 w16cex w16sdtdh w16du wp14">
   <w:abstractNum w:abstractNumId="0" w15:restartNumberingAfterBreak="0">
+    <w:nsid w:val="01A548E7"/>
+    <w:multiLevelType w:val="multilevel"/>
+    <w:tmpl w:val="35A464A0"/>
+    <w:lvl w:ilvl="0">
+      <w:start w:val="1"/>
+      <w:numFmt w:val="bullet"/>
+      <w:lvlText w:val="●"/>
+      <w:lvlJc w:val="left"/>
+      <w:pPr>
+        <w:ind w:left="720" w:hanging="360"/>
+      </w:pPr>
+      <w:rPr>
+        <w:u w:val="none"/>
+      </w:rPr>
+    </w:lvl>
+    <w:lvl w:ilvl="1">
+      <w:start w:val="1"/>
+      <w:numFmt w:val="bullet"/>
+      <w:lvlText w:val="○"/>
+      <w:lvlJc w:val="left"/>
+      <w:pPr>
+        <w:ind w:left="1440" w:hanging="360"/>
+      </w:pPr>
+      <w:rPr>
+        <w:u w:val="none"/>
+      </w:rPr>
+    </w:lvl>
+    <w:lvl w:ilvl="2">
+      <w:start w:val="1"/>
+      <w:numFmt w:val="bullet"/>
+      <w:lvlText w:val="■"/>
+      <w:lvlJc w:val="left"/>
+      <w:pPr>
+        <w:ind w:left="2160" w:hanging="360"/>
+      </w:pPr>
+      <w:rPr>
+        <w:u w:val="none"/>
+      </w:rPr>
+    </w:lvl>
+    <w:lvl w:ilvl="3">
+      <w:start w:val="1"/>
+      <w:numFmt w:val="bullet"/>
+      <w:lvlText w:val="●"/>
+      <w:lvlJc w:val="left"/>
+      <w:pPr>
+        <w:ind w:left="2880" w:hanging="360"/>
+      </w:pPr>
+      <w:rPr>
+        <w:u w:val="none"/>
+      </w:rPr>
+    </w:lvl>
+    <w:lvl w:ilvl="4">
+      <w:start w:val="1"/>
+      <w:numFmt w:val="bullet"/>
+      <w:lvlText w:val="○"/>
+      <w:lvlJc w:val="left"/>
+      <w:pPr>
+        <w:ind w:left="3600" w:hanging="360"/>
+      </w:pPr>
+      <w:rPr>
+        <w:u w:val="none"/>
+      </w:rPr>
+    </w:lvl>
+    <w:lvl w:ilvl="5">
+      <w:start w:val="1"/>
+      <w:numFmt w:val="bullet"/>
+      <w:lvlText w:val="■"/>
+      <w:lvlJc w:val="left"/>
+      <w:pPr>
+        <w:ind w:left="4320" w:hanging="360"/>
+      </w:pPr>
+      <w:rPr>
+        <w:u w:val="none"/>
+      </w:rPr>
+    </w:lvl>
+    <w:lvl w:ilvl="6">
+      <w:start w:val="1"/>
+      <w:numFmt w:val="bullet"/>
+      <w:lvlText w:val="●"/>
+      <w:lvlJc w:val="left"/>
+      <w:pPr>
+        <w:ind w:left="5040" w:hanging="360"/>
+      </w:pPr>
+      <w:rPr>
+        <w:u w:val="none"/>
+      </w:rPr>
+    </w:lvl>
+    <w:lvl w:ilvl="7">
+      <w:start w:val="1"/>
+      <w:numFmt w:val="bullet"/>
+      <w:lvlText w:val="○"/>
+      <w:lvlJc w:val="left"/>
+      <w:pPr>
+        <w:ind w:left="5760" w:hanging="360"/>
+      </w:pPr>
+      <w:rPr>
+        <w:u w:val="none"/>
+      </w:rPr>
+    </w:lvl>
+    <w:lvl w:ilvl="8">
+      <w:start w:val="1"/>
+      <w:numFmt w:val="bullet"/>
+      <w:lvlText w:val="■"/>
+      <w:lvlJc w:val="left"/>
+      <w:pPr>
+        <w:ind w:left="6480" w:hanging="360"/>
+      </w:pPr>
+      <w:rPr>
+        <w:u w:val="none"/>
+      </w:rPr>
+    </w:lvl>
+  </w:abstractNum>
+  <w:abstractNum w:abstractNumId="1" w15:restartNumberingAfterBreak="0">
+    <w:nsid w:val="08265AB9"/>
+    <w:multiLevelType w:val="multilevel"/>
+    <w:tmpl w:val="858CDF48"/>
+    <w:lvl w:ilvl="0">
+      <w:start w:val="1"/>
+      <w:numFmt w:val="bullet"/>
+      <w:lvlText w:val="●"/>
+      <w:lvlJc w:val="left"/>
+      <w:pPr>
+        <w:ind w:left="720" w:hanging="360"/>
+      </w:pPr>
+      <w:rPr>
+        <w:rFonts w:ascii="Arial" w:eastAsia="Arial" w:hAnsi="Arial" w:cs="Arial"/>
+        <w:color w:val="222222"/>
+        <w:sz w:val="18"/>
+        <w:szCs w:val="18"/>
+        <w:u w:val="none"/>
+      </w:rPr>
+    </w:lvl>
+    <w:lvl w:ilvl="1">
+      <w:start w:val="1"/>
+      <w:numFmt w:val="bullet"/>
+      <w:lvlText w:val="○"/>
+      <w:lvlJc w:val="left"/>
+      <w:pPr>
+        <w:ind w:left="1440" w:hanging="360"/>
+      </w:pPr>
+      <w:rPr>
+        <w:u w:val="none"/>
+      </w:rPr>
+    </w:lvl>
+    <w:lvl w:ilvl="2">
+      <w:start w:val="1"/>
+      <w:numFmt w:val="bullet"/>
+      <w:lvlText w:val="■"/>
+      <w:lvlJc w:val="left"/>
+      <w:pPr>
+        <w:ind w:left="2160" w:hanging="360"/>
+      </w:pPr>
+      <w:rPr>
+        <w:u w:val="none"/>
+      </w:rPr>
+    </w:lvl>
+    <w:lvl w:ilvl="3">
+      <w:start w:val="1"/>
+      <w:numFmt w:val="bullet"/>
+      <w:lvlText w:val="●"/>
+      <w:lvlJc w:val="left"/>
+      <w:pPr>
+        <w:ind w:left="2880" w:hanging="360"/>
+      </w:pPr>
+      <w:rPr>
+        <w:u w:val="none"/>
+      </w:rPr>
+    </w:lvl>
+    <w:lvl w:ilvl="4">
+      <w:start w:val="1"/>
+      <w:numFmt w:val="bullet"/>
+      <w:lvlText w:val="○"/>
+      <w:lvlJc w:val="left"/>
+      <w:pPr>
+        <w:ind w:left="3600" w:hanging="360"/>
+      </w:pPr>
+      <w:rPr>
+        <w:u w:val="none"/>
+      </w:rPr>
+    </w:lvl>
+    <w:lvl w:ilvl="5">
+      <w:start w:val="1"/>
+      <w:numFmt w:val="bullet"/>
+      <w:lvlText w:val="■"/>
+      <w:lvlJc w:val="left"/>
+      <w:pPr>
+        <w:ind w:left="4320" w:hanging="360"/>
+      </w:pPr>
+      <w:rPr>
+        <w:u w:val="none"/>
+      </w:rPr>
+    </w:lvl>
+    <w:lvl w:ilvl="6">
+      <w:start w:val="1"/>
+      <w:numFmt w:val="bullet"/>
+      <w:lvlText w:val="●"/>
+      <w:lvlJc w:val="left"/>
+      <w:pPr>
+        <w:ind w:left="5040" w:hanging="360"/>
+      </w:pPr>
+      <w:rPr>
+        <w:u w:val="none"/>
+      </w:rPr>
+    </w:lvl>
+    <w:lvl w:ilvl="7">
+      <w:start w:val="1"/>
+      <w:numFmt w:val="bullet"/>
+      <w:lvlText w:val="○"/>
+      <w:lvlJc w:val="left"/>
+      <w:pPr>
+        <w:ind w:left="5760" w:hanging="360"/>
+      </w:pPr>
+      <w:rPr>
+        <w:u w:val="none"/>
+      </w:rPr>
+    </w:lvl>
+    <w:lvl w:ilvl="8">
+      <w:start w:val="1"/>
+      <w:numFmt w:val="bullet"/>
+      <w:lvlText w:val="■"/>
+      <w:lvlJc w:val="left"/>
+      <w:pPr>
+        <w:ind w:left="6480" w:hanging="360"/>
+      </w:pPr>
+      <w:rPr>
+        <w:u w:val="none"/>
+      </w:rPr>
+    </w:lvl>
+  </w:abstractNum>
+  <w:abstractNum w:abstractNumId="2" w15:restartNumberingAfterBreak="0">
+    <w:nsid w:val="0AAB77B1"/>
+    <w:multiLevelType w:val="multilevel"/>
+    <w:tmpl w:val="2A66D618"/>
+    <w:lvl w:ilvl="0">
+      <w:start w:val="1"/>
+      <w:numFmt w:val="bullet"/>
+      <w:lvlText w:val="●"/>
+      <w:lvlJc w:val="left"/>
+      <w:pPr>
+        <w:ind w:left="720" w:hanging="360"/>
+      </w:pPr>
+      <w:rPr>
+        <w:rFonts w:ascii="Arial" w:eastAsia="Arial" w:hAnsi="Arial" w:cs="Arial"/>
+        <w:color w:val="222222"/>
+        <w:sz w:val="18"/>
+        <w:szCs w:val="18"/>
+        <w:u w:val="none"/>
+      </w:rPr>
+    </w:lvl>
+    <w:lvl w:ilvl="1">
+      <w:start w:val="1"/>
+      <w:numFmt w:val="bullet"/>
+      <w:lvlText w:val="○"/>
+      <w:lvlJc w:val="left"/>
+      <w:pPr>
+        <w:ind w:left="1440" w:hanging="360"/>
+      </w:pPr>
+      <w:rPr>
+        <w:u w:val="none"/>
+      </w:rPr>
+    </w:lvl>
+    <w:lvl w:ilvl="2">
+      <w:start w:val="1"/>
+      <w:numFmt w:val="bullet"/>
+      <w:lvlText w:val="■"/>
+      <w:lvlJc w:val="left"/>
+      <w:pPr>
+        <w:ind w:left="2160" w:hanging="360"/>
+      </w:pPr>
+      <w:rPr>
+        <w:u w:val="none"/>
+      </w:rPr>
+    </w:lvl>
+    <w:lvl w:ilvl="3">
+      <w:start w:val="1"/>
+      <w:numFmt w:val="bullet"/>
+      <w:lvlText w:val="●"/>
+      <w:lvlJc w:val="left"/>
+      <w:pPr>
+        <w:ind w:left="2880" w:hanging="360"/>
+      </w:pPr>
+      <w:rPr>
+        <w:u w:val="none"/>
+      </w:rPr>
+    </w:lvl>
+    <w:lvl w:ilvl="4">
+      <w:start w:val="1"/>
+      <w:numFmt w:val="bullet"/>
+      <w:lvlText w:val="○"/>
+      <w:lvlJc w:val="left"/>
+      <w:pPr>
+        <w:ind w:left="3600" w:hanging="360"/>
+      </w:pPr>
+      <w:rPr>
+        <w:u w:val="none"/>
+      </w:rPr>
+    </w:lvl>
+    <w:lvl w:ilvl="5">
+      <w:start w:val="1"/>
+      <w:numFmt w:val="bullet"/>
+      <w:lvlText w:val="■"/>
+      <w:lvlJc w:val="left"/>
+      <w:pPr>
+        <w:ind w:left="4320" w:hanging="360"/>
+      </w:pPr>
+      <w:rPr>
+        <w:u w:val="none"/>
+      </w:rPr>
+    </w:lvl>
+    <w:lvl w:ilvl="6">
+      <w:start w:val="1"/>
+      <w:numFmt w:val="bullet"/>
+      <w:lvlText w:val="●"/>
+      <w:lvlJc w:val="left"/>
+      <w:pPr>
+        <w:ind w:left="5040" w:hanging="360"/>
+      </w:pPr>
+      <w:rPr>
+        <w:u w:val="none"/>
+      </w:rPr>
+    </w:lvl>
+    <w:lvl w:ilvl="7">
+      <w:start w:val="1"/>
+      <w:numFmt w:val="bullet"/>
+      <w:lvlText w:val="○"/>
+      <w:lvlJc w:val="left"/>
+      <w:pPr>
+        <w:ind w:left="5760" w:hanging="360"/>
+      </w:pPr>
+      <w:rPr>
+        <w:u w:val="none"/>
+      </w:rPr>
+    </w:lvl>
+    <w:lvl w:ilvl="8">
+      <w:start w:val="1"/>
+      <w:numFmt w:val="bullet"/>
+      <w:lvlText w:val="■"/>
+      <w:lvlJc w:val="left"/>
+      <w:pPr>
+        <w:ind w:left="6480" w:hanging="360"/>
+      </w:pPr>
+      <w:rPr>
+        <w:u w:val="none"/>
+      </w:rPr>
+    </w:lvl>
+  </w:abstractNum>
+  <w:abstractNum w:abstractNumId="3" w15:restartNumberingAfterBreak="0">
     <w:nsid w:val="0CD57006"/>
     <w:multiLevelType w:val="multilevel"/>
     <w:tmpl w:val="C294332A"/>
@@ -1765,7 +2173,701 @@
       </w:rPr>
     </w:lvl>
   </w:abstractNum>
-  <w:abstractNum w:abstractNumId="1" w15:restartNumberingAfterBreak="0">
+  <w:abstractNum w:abstractNumId="4" w15:restartNumberingAfterBreak="0">
+    <w:nsid w:val="0EF46B93"/>
+    <w:multiLevelType w:val="hybridMultilevel"/>
+    <w:tmpl w:val="5F5CBDDE"/>
+    <w:lvl w:ilvl="0" w:tplc="04090001">
+      <w:start w:val="1"/>
+      <w:numFmt w:val="bullet"/>
+      <w:lvlText w:val=""/>
+      <w:lvlJc w:val="left"/>
+      <w:pPr>
+        <w:ind w:left="720" w:hanging="360"/>
+      </w:pPr>
+      <w:rPr>
+        <w:rFonts w:ascii="Symbol" w:hAnsi="Symbol" w:hint="default"/>
+      </w:rPr>
+    </w:lvl>
+    <w:lvl w:ilvl="1" w:tplc="04090003" w:tentative="1">
+      <w:start w:val="1"/>
+      <w:numFmt w:val="bullet"/>
+      <w:lvlText w:val="o"/>
+      <w:lvlJc w:val="left"/>
+      <w:pPr>
+        <w:ind w:left="1440" w:hanging="360"/>
+      </w:pPr>
+      <w:rPr>
+        <w:rFonts w:ascii="Courier New" w:hAnsi="Courier New" w:cs="Courier New" w:hint="default"/>
+      </w:rPr>
+    </w:lvl>
+    <w:lvl w:ilvl="2" w:tplc="04090005" w:tentative="1">
+      <w:start w:val="1"/>
+      <w:numFmt w:val="bullet"/>
+      <w:lvlText w:val=""/>
+      <w:lvlJc w:val="left"/>
+      <w:pPr>
+        <w:ind w:left="2160" w:hanging="360"/>
+      </w:pPr>
+      <w:rPr>
+        <w:rFonts w:ascii="Wingdings" w:hAnsi="Wingdings" w:hint="default"/>
+      </w:rPr>
+    </w:lvl>
+    <w:lvl w:ilvl="3" w:tplc="04090001" w:tentative="1">
+      <w:start w:val="1"/>
+      <w:numFmt w:val="bullet"/>
+      <w:lvlText w:val=""/>
+      <w:lvlJc w:val="left"/>
+      <w:pPr>
+        <w:ind w:left="2880" w:hanging="360"/>
+      </w:pPr>
+      <w:rPr>
+        <w:rFonts w:ascii="Symbol" w:hAnsi="Symbol" w:hint="default"/>
+      </w:rPr>
+    </w:lvl>
+    <w:lvl w:ilvl="4" w:tplc="04090003" w:tentative="1">
+      <w:start w:val="1"/>
+      <w:numFmt w:val="bullet"/>
+      <w:lvlText w:val="o"/>
+      <w:lvlJc w:val="left"/>
+      <w:pPr>
+        <w:ind w:left="3600" w:hanging="360"/>
+      </w:pPr>
+      <w:rPr>
+        <w:rFonts w:ascii="Courier New" w:hAnsi="Courier New" w:cs="Courier New" w:hint="default"/>
+      </w:rPr>
+    </w:lvl>
+    <w:lvl w:ilvl="5" w:tplc="04090005" w:tentative="1">
+      <w:start w:val="1"/>
+      <w:numFmt w:val="bullet"/>
+      <w:lvlText w:val=""/>
+      <w:lvlJc w:val="left"/>
+      <w:pPr>
+        <w:ind w:left="4320" w:hanging="360"/>
+      </w:pPr>
+      <w:rPr>
+        <w:rFonts w:ascii="Wingdings" w:hAnsi="Wingdings" w:hint="default"/>
+      </w:rPr>
+    </w:lvl>
+    <w:lvl w:ilvl="6" w:tplc="04090001" w:tentative="1">
+      <w:start w:val="1"/>
+      <w:numFmt w:val="bullet"/>
+      <w:lvlText w:val=""/>
+      <w:lvlJc w:val="left"/>
+      <w:pPr>
+        <w:ind w:left="5040" w:hanging="360"/>
+      </w:pPr>
+      <w:rPr>
+        <w:rFonts w:ascii="Symbol" w:hAnsi="Symbol" w:hint="default"/>
+      </w:rPr>
+    </w:lvl>
+    <w:lvl w:ilvl="7" w:tplc="04090003" w:tentative="1">
+      <w:start w:val="1"/>
+      <w:numFmt w:val="bullet"/>
+      <w:lvlText w:val="o"/>
+      <w:lvlJc w:val="left"/>
+      <w:pPr>
+        <w:ind w:left="5760" w:hanging="360"/>
+      </w:pPr>
+      <w:rPr>
+        <w:rFonts w:ascii="Courier New" w:hAnsi="Courier New" w:cs="Courier New" w:hint="default"/>
+      </w:rPr>
+    </w:lvl>
+    <w:lvl w:ilvl="8" w:tplc="04090005" w:tentative="1">
+      <w:start w:val="1"/>
+      <w:numFmt w:val="bullet"/>
+      <w:lvlText w:val=""/>
+      <w:lvlJc w:val="left"/>
+      <w:pPr>
+        <w:ind w:left="6480" w:hanging="360"/>
+      </w:pPr>
+      <w:rPr>
+        <w:rFonts w:ascii="Wingdings" w:hAnsi="Wingdings" w:hint="default"/>
+      </w:rPr>
+    </w:lvl>
+  </w:abstractNum>
+  <w:abstractNum w:abstractNumId="5" w15:restartNumberingAfterBreak="0">
+    <w:nsid w:val="14925D9B"/>
+    <w:multiLevelType w:val="multilevel"/>
+    <w:tmpl w:val="C14E6412"/>
+    <w:lvl w:ilvl="0">
+      <w:start w:val="1"/>
+      <w:numFmt w:val="bullet"/>
+      <w:lvlText w:val="●"/>
+      <w:lvlJc w:val="left"/>
+      <w:pPr>
+        <w:ind w:left="720" w:hanging="360"/>
+      </w:pPr>
+      <w:rPr>
+        <w:rFonts w:ascii="Arial" w:eastAsia="Arial" w:hAnsi="Arial" w:cs="Arial"/>
+        <w:color w:val="222222"/>
+        <w:sz w:val="18"/>
+        <w:szCs w:val="18"/>
+        <w:u w:val="none"/>
+      </w:rPr>
+    </w:lvl>
+    <w:lvl w:ilvl="1">
+      <w:start w:val="1"/>
+      <w:numFmt w:val="bullet"/>
+      <w:lvlText w:val="○"/>
+      <w:lvlJc w:val="left"/>
+      <w:pPr>
+        <w:ind w:left="1440" w:hanging="360"/>
+      </w:pPr>
+      <w:rPr>
+        <w:u w:val="none"/>
+      </w:rPr>
+    </w:lvl>
+    <w:lvl w:ilvl="2">
+      <w:start w:val="1"/>
+      <w:numFmt w:val="bullet"/>
+      <w:lvlText w:val="■"/>
+      <w:lvlJc w:val="left"/>
+      <w:pPr>
+        <w:ind w:left="2160" w:hanging="360"/>
+      </w:pPr>
+      <w:rPr>
+        <w:u w:val="none"/>
+      </w:rPr>
+    </w:lvl>
+    <w:lvl w:ilvl="3">
+      <w:start w:val="1"/>
+      <w:numFmt w:val="bullet"/>
+      <w:lvlText w:val="●"/>
+      <w:lvlJc w:val="left"/>
+      <w:pPr>
+        <w:ind w:left="2880" w:hanging="360"/>
+      </w:pPr>
+      <w:rPr>
+        <w:u w:val="none"/>
+      </w:rPr>
+    </w:lvl>
+    <w:lvl w:ilvl="4">
+      <w:start w:val="1"/>
+      <w:numFmt w:val="bullet"/>
+      <w:lvlText w:val="○"/>
+      <w:lvlJc w:val="left"/>
+      <w:pPr>
+        <w:ind w:left="3600" w:hanging="360"/>
+      </w:pPr>
+      <w:rPr>
+        <w:u w:val="none"/>
+      </w:rPr>
+    </w:lvl>
+    <w:lvl w:ilvl="5">
+      <w:start w:val="1"/>
+      <w:numFmt w:val="bullet"/>
+      <w:lvlText w:val="■"/>
+      <w:lvlJc w:val="left"/>
+      <w:pPr>
+        <w:ind w:left="4320" w:hanging="360"/>
+      </w:pPr>
+      <w:rPr>
+        <w:u w:val="none"/>
+      </w:rPr>
+    </w:lvl>
+    <w:lvl w:ilvl="6">
+      <w:start w:val="1"/>
+      <w:numFmt w:val="bullet"/>
+      <w:lvlText w:val="●"/>
+      <w:lvlJc w:val="left"/>
+      <w:pPr>
+        <w:ind w:left="5040" w:hanging="360"/>
+      </w:pPr>
+      <w:rPr>
+        <w:u w:val="none"/>
+      </w:rPr>
+    </w:lvl>
+    <w:lvl w:ilvl="7">
+      <w:start w:val="1"/>
+      <w:numFmt w:val="bullet"/>
+      <w:lvlText w:val="○"/>
+      <w:lvlJc w:val="left"/>
+      <w:pPr>
+        <w:ind w:left="5760" w:hanging="360"/>
+      </w:pPr>
+      <w:rPr>
+        <w:u w:val="none"/>
+      </w:rPr>
+    </w:lvl>
+    <w:lvl w:ilvl="8">
+      <w:start w:val="1"/>
+      <w:numFmt w:val="bullet"/>
+      <w:lvlText w:val="■"/>
+      <w:lvlJc w:val="left"/>
+      <w:pPr>
+        <w:ind w:left="6480" w:hanging="360"/>
+      </w:pPr>
+      <w:rPr>
+        <w:u w:val="none"/>
+      </w:rPr>
+    </w:lvl>
+  </w:abstractNum>
+  <w:abstractNum w:abstractNumId="6" w15:restartNumberingAfterBreak="0">
+    <w:nsid w:val="14DB39BC"/>
+    <w:multiLevelType w:val="multilevel"/>
+    <w:tmpl w:val="49781642"/>
+    <w:lvl w:ilvl="0">
+      <w:start w:val="1"/>
+      <w:numFmt w:val="bullet"/>
+      <w:lvlText w:val="●"/>
+      <w:lvlJc w:val="left"/>
+      <w:pPr>
+        <w:ind w:left="720" w:hanging="360"/>
+      </w:pPr>
+      <w:rPr>
+        <w:rFonts w:ascii="Arial" w:eastAsia="Arial" w:hAnsi="Arial" w:cs="Arial"/>
+        <w:color w:val="222222"/>
+        <w:sz w:val="18"/>
+        <w:szCs w:val="18"/>
+        <w:u w:val="none"/>
+      </w:rPr>
+    </w:lvl>
+    <w:lvl w:ilvl="1">
+      <w:start w:val="1"/>
+      <w:numFmt w:val="bullet"/>
+      <w:lvlText w:val="○"/>
+      <w:lvlJc w:val="left"/>
+      <w:pPr>
+        <w:ind w:left="1440" w:hanging="360"/>
+      </w:pPr>
+      <w:rPr>
+        <w:u w:val="none"/>
+      </w:rPr>
+    </w:lvl>
+    <w:lvl w:ilvl="2">
+      <w:start w:val="1"/>
+      <w:numFmt w:val="bullet"/>
+      <w:lvlText w:val="■"/>
+      <w:lvlJc w:val="left"/>
+      <w:pPr>
+        <w:ind w:left="2160" w:hanging="360"/>
+      </w:pPr>
+      <w:rPr>
+        <w:u w:val="none"/>
+      </w:rPr>
+    </w:lvl>
+    <w:lvl w:ilvl="3">
+      <w:start w:val="1"/>
+      <w:numFmt w:val="bullet"/>
+      <w:lvlText w:val="●"/>
+      <w:lvlJc w:val="left"/>
+      <w:pPr>
+        <w:ind w:left="2880" w:hanging="360"/>
+      </w:pPr>
+      <w:rPr>
+        <w:u w:val="none"/>
+      </w:rPr>
+    </w:lvl>
+    <w:lvl w:ilvl="4">
+      <w:start w:val="1"/>
+      <w:numFmt w:val="bullet"/>
+      <w:lvlText w:val="○"/>
+      <w:lvlJc w:val="left"/>
+      <w:pPr>
+        <w:ind w:left="3600" w:hanging="360"/>
+      </w:pPr>
+      <w:rPr>
+        <w:u w:val="none"/>
+      </w:rPr>
+    </w:lvl>
+    <w:lvl w:ilvl="5">
+      <w:start w:val="1"/>
+      <w:numFmt w:val="bullet"/>
+      <w:lvlText w:val="■"/>
+      <w:lvlJc w:val="left"/>
+      <w:pPr>
+        <w:ind w:left="4320" w:hanging="360"/>
+      </w:pPr>
+      <w:rPr>
+        <w:u w:val="none"/>
+      </w:rPr>
+    </w:lvl>
+    <w:lvl w:ilvl="6">
+      <w:start w:val="1"/>
+      <w:numFmt w:val="bullet"/>
+      <w:lvlText w:val="●"/>
+      <w:lvlJc w:val="left"/>
+      <w:pPr>
+        <w:ind w:left="5040" w:hanging="360"/>
+      </w:pPr>
+      <w:rPr>
+        <w:u w:val="none"/>
+      </w:rPr>
+    </w:lvl>
+    <w:lvl w:ilvl="7">
+      <w:start w:val="1"/>
+      <w:numFmt w:val="bullet"/>
+      <w:lvlText w:val="○"/>
+      <w:lvlJc w:val="left"/>
+      <w:pPr>
+        <w:ind w:left="5760" w:hanging="360"/>
+      </w:pPr>
+      <w:rPr>
+        <w:u w:val="none"/>
+      </w:rPr>
+    </w:lvl>
+    <w:lvl w:ilvl="8">
+      <w:start w:val="1"/>
+      <w:numFmt w:val="bullet"/>
+      <w:lvlText w:val="■"/>
+      <w:lvlJc w:val="left"/>
+      <w:pPr>
+        <w:ind w:left="6480" w:hanging="360"/>
+      </w:pPr>
+      <w:rPr>
+        <w:u w:val="none"/>
+      </w:rPr>
+    </w:lvl>
+  </w:abstractNum>
+  <w:abstractNum w:abstractNumId="7" w15:restartNumberingAfterBreak="0">
+    <w:nsid w:val="159E7B63"/>
+    <w:multiLevelType w:val="multilevel"/>
+    <w:tmpl w:val="9BF69DDE"/>
+    <w:lvl w:ilvl="0">
+      <w:start w:val="1"/>
+      <w:numFmt w:val="bullet"/>
+      <w:lvlText w:val="●"/>
+      <w:lvlJc w:val="left"/>
+      <w:pPr>
+        <w:ind w:left="720" w:hanging="360"/>
+      </w:pPr>
+      <w:rPr>
+        <w:rFonts w:ascii="Arial" w:eastAsia="Arial" w:hAnsi="Arial" w:cs="Arial"/>
+        <w:color w:val="222222"/>
+        <w:sz w:val="18"/>
+        <w:szCs w:val="18"/>
+        <w:u w:val="none"/>
+      </w:rPr>
+    </w:lvl>
+    <w:lvl w:ilvl="1">
+      <w:start w:val="1"/>
+      <w:numFmt w:val="bullet"/>
+      <w:lvlText w:val="○"/>
+      <w:lvlJc w:val="left"/>
+      <w:pPr>
+        <w:ind w:left="1440" w:hanging="360"/>
+      </w:pPr>
+      <w:rPr>
+        <w:u w:val="none"/>
+      </w:rPr>
+    </w:lvl>
+    <w:lvl w:ilvl="2">
+      <w:start w:val="1"/>
+      <w:numFmt w:val="bullet"/>
+      <w:lvlText w:val="■"/>
+      <w:lvlJc w:val="left"/>
+      <w:pPr>
+        <w:ind w:left="2160" w:hanging="360"/>
+      </w:pPr>
+      <w:rPr>
+        <w:u w:val="none"/>
+      </w:rPr>
+    </w:lvl>
+    <w:lvl w:ilvl="3">
+      <w:start w:val="1"/>
+      <w:numFmt w:val="bullet"/>
+      <w:lvlText w:val="●"/>
+      <w:lvlJc w:val="left"/>
+      <w:pPr>
+        <w:ind w:left="2880" w:hanging="360"/>
+      </w:pPr>
+      <w:rPr>
+        <w:u w:val="none"/>
+      </w:rPr>
+    </w:lvl>
+    <w:lvl w:ilvl="4">
+      <w:start w:val="1"/>
+      <w:numFmt w:val="bullet"/>
+      <w:lvlText w:val="○"/>
+      <w:lvlJc w:val="left"/>
+      <w:pPr>
+        <w:ind w:left="3600" w:hanging="360"/>
+      </w:pPr>
+      <w:rPr>
+        <w:u w:val="none"/>
+      </w:rPr>
+    </w:lvl>
+    <w:lvl w:ilvl="5">
+      <w:start w:val="1"/>
+      <w:numFmt w:val="bullet"/>
+      <w:lvlText w:val="■"/>
+      <w:lvlJc w:val="left"/>
+      <w:pPr>
+        <w:ind w:left="4320" w:hanging="360"/>
+      </w:pPr>
+      <w:rPr>
+        <w:u w:val="none"/>
+      </w:rPr>
+    </w:lvl>
+    <w:lvl w:ilvl="6">
+      <w:start w:val="1"/>
+      <w:numFmt w:val="bullet"/>
+      <w:lvlText w:val="●"/>
+      <w:lvlJc w:val="left"/>
+      <w:pPr>
+        <w:ind w:left="5040" w:hanging="360"/>
+      </w:pPr>
+      <w:rPr>
+        <w:u w:val="none"/>
+      </w:rPr>
+    </w:lvl>
+    <w:lvl w:ilvl="7">
+      <w:start w:val="1"/>
+      <w:numFmt w:val="bullet"/>
+      <w:lvlText w:val="○"/>
+      <w:lvlJc w:val="left"/>
+      <w:pPr>
+        <w:ind w:left="5760" w:hanging="360"/>
+      </w:pPr>
+      <w:rPr>
+        <w:u w:val="none"/>
+      </w:rPr>
+    </w:lvl>
+    <w:lvl w:ilvl="8">
+      <w:start w:val="1"/>
+      <w:numFmt w:val="bullet"/>
+      <w:lvlText w:val="■"/>
+      <w:lvlJc w:val="left"/>
+      <w:pPr>
+        <w:ind w:left="6480" w:hanging="360"/>
+      </w:pPr>
+      <w:rPr>
+        <w:u w:val="none"/>
+      </w:rPr>
+    </w:lvl>
+  </w:abstractNum>
+  <w:abstractNum w:abstractNumId="8" w15:restartNumberingAfterBreak="0">
+    <w:nsid w:val="17636C19"/>
+    <w:multiLevelType w:val="multilevel"/>
+    <w:tmpl w:val="99200EBE"/>
+    <w:lvl w:ilvl="0">
+      <w:start w:val="1"/>
+      <w:numFmt w:val="bullet"/>
+      <w:lvlText w:val="●"/>
+      <w:lvlJc w:val="left"/>
+      <w:pPr>
+        <w:ind w:left="720" w:hanging="360"/>
+      </w:pPr>
+      <w:rPr>
+        <w:u w:val="none"/>
+      </w:rPr>
+    </w:lvl>
+    <w:lvl w:ilvl="1">
+      <w:start w:val="1"/>
+      <w:numFmt w:val="bullet"/>
+      <w:lvlText w:val="○"/>
+      <w:lvlJc w:val="left"/>
+      <w:pPr>
+        <w:ind w:left="1440" w:hanging="360"/>
+      </w:pPr>
+      <w:rPr>
+        <w:u w:val="none"/>
+      </w:rPr>
+    </w:lvl>
+    <w:lvl w:ilvl="2">
+      <w:start w:val="1"/>
+      <w:numFmt w:val="bullet"/>
+      <w:lvlText w:val="■"/>
+      <w:lvlJc w:val="left"/>
+      <w:pPr>
+        <w:ind w:left="2160" w:hanging="360"/>
+      </w:pPr>
+      <w:rPr>
+        <w:u w:val="none"/>
+      </w:rPr>
+    </w:lvl>
+    <w:lvl w:ilvl="3">
+      <w:start w:val="1"/>
+      <w:numFmt w:val="bullet"/>
+      <w:lvlText w:val="●"/>
+      <w:lvlJc w:val="left"/>
+      <w:pPr>
+        <w:ind w:left="2880" w:hanging="360"/>
+      </w:pPr>
+      <w:rPr>
+        <w:u w:val="none"/>
+      </w:rPr>
+    </w:lvl>
+    <w:lvl w:ilvl="4">
+      <w:start w:val="1"/>
+      <w:numFmt w:val="bullet"/>
+      <w:lvlText w:val="○"/>
+      <w:lvlJc w:val="left"/>
+      <w:pPr>
+        <w:ind w:left="3600" w:hanging="360"/>
+      </w:pPr>
+      <w:rPr>
+        <w:u w:val="none"/>
+      </w:rPr>
+    </w:lvl>
+    <w:lvl w:ilvl="5">
+      <w:start w:val="1"/>
+      <w:numFmt w:val="bullet"/>
+      <w:lvlText w:val="■"/>
+      <w:lvlJc w:val="left"/>
+      <w:pPr>
+        <w:ind w:left="4320" w:hanging="360"/>
+      </w:pPr>
+      <w:rPr>
+        <w:u w:val="none"/>
+      </w:rPr>
+    </w:lvl>
+    <w:lvl w:ilvl="6">
+      <w:start w:val="1"/>
+      <w:numFmt w:val="bullet"/>
+      <w:lvlText w:val="●"/>
+      <w:lvlJc w:val="left"/>
+      <w:pPr>
+        <w:ind w:left="5040" w:hanging="360"/>
+      </w:pPr>
+      <w:rPr>
+        <w:u w:val="none"/>
+      </w:rPr>
+    </w:lvl>
+    <w:lvl w:ilvl="7">
+      <w:start w:val="1"/>
+      <w:numFmt w:val="bullet"/>
+      <w:lvlText w:val="○"/>
+      <w:lvlJc w:val="left"/>
+      <w:pPr>
+        <w:ind w:left="5760" w:hanging="360"/>
+      </w:pPr>
+      <w:rPr>
+        <w:u w:val="none"/>
+      </w:rPr>
+    </w:lvl>
+    <w:lvl w:ilvl="8">
+      <w:start w:val="1"/>
+      <w:numFmt w:val="bullet"/>
+      <w:lvlText w:val="■"/>
+      <w:lvlJc w:val="left"/>
+      <w:pPr>
+        <w:ind w:left="6480" w:hanging="360"/>
+      </w:pPr>
+      <w:rPr>
+        <w:u w:val="none"/>
+      </w:rPr>
+    </w:lvl>
+  </w:abstractNum>
+  <w:abstractNum w:abstractNumId="9" w15:restartNumberingAfterBreak="0">
+    <w:nsid w:val="1BB2266C"/>
+    <w:multiLevelType w:val="multilevel"/>
+    <w:tmpl w:val="92266A02"/>
+    <w:lvl w:ilvl="0">
+      <w:start w:val="1"/>
+      <w:numFmt w:val="bullet"/>
+      <w:lvlText w:val="●"/>
+      <w:lvlJc w:val="left"/>
+      <w:pPr>
+        <w:ind w:left="720" w:hanging="360"/>
+      </w:pPr>
+      <w:rPr>
+        <w:rFonts w:ascii="Arial" w:eastAsia="Arial" w:hAnsi="Arial" w:cs="Arial"/>
+        <w:color w:val="222222"/>
+        <w:sz w:val="18"/>
+        <w:szCs w:val="18"/>
+        <w:u w:val="none"/>
+      </w:rPr>
+    </w:lvl>
+    <w:lvl w:ilvl="1">
+      <w:start w:val="1"/>
+      <w:numFmt w:val="bullet"/>
+      <w:lvlText w:val="○"/>
+      <w:lvlJc w:val="left"/>
+      <w:pPr>
+        <w:ind w:left="1440" w:hanging="360"/>
+      </w:pPr>
+      <w:rPr>
+        <w:u w:val="none"/>
+      </w:rPr>
+    </w:lvl>
+    <w:lvl w:ilvl="2">
+      <w:start w:val="1"/>
+      <w:numFmt w:val="bullet"/>
+      <w:lvlText w:val="■"/>
+      <w:lvlJc w:val="left"/>
+      <w:pPr>
+        <w:ind w:left="2160" w:hanging="360"/>
+      </w:pPr>
+      <w:rPr>
+        <w:u w:val="none"/>
+      </w:rPr>
+    </w:lvl>
+    <w:lvl w:ilvl="3">
+      <w:start w:val="1"/>
+      <w:numFmt w:val="bullet"/>
+      <w:lvlText w:val="●"/>
+      <w:lvlJc w:val="left"/>
+      <w:pPr>
+        <w:ind w:left="2880" w:hanging="360"/>
+      </w:pPr>
+      <w:rPr>
+        <w:u w:val="none"/>
+      </w:rPr>
+    </w:lvl>
+    <w:lvl w:ilvl="4">
+      <w:start w:val="1"/>
+      <w:numFmt w:val="bullet"/>
+      <w:lvlText w:val="○"/>
+      <w:lvlJc w:val="left"/>
+      <w:pPr>
+        <w:ind w:left="3600" w:hanging="360"/>
+      </w:pPr>
+      <w:rPr>
+        <w:u w:val="none"/>
+      </w:rPr>
+    </w:lvl>
+    <w:lvl w:ilvl="5">
+      <w:start w:val="1"/>
+      <w:numFmt w:val="bullet"/>
+      <w:lvlText w:val="■"/>
+      <w:lvlJc w:val="left"/>
+      <w:pPr>
+        <w:ind w:left="4320" w:hanging="360"/>
+      </w:pPr>
+      <w:rPr>
+        <w:u w:val="none"/>
+      </w:rPr>
+    </w:lvl>
+    <w:lvl w:ilvl="6">
+      <w:start w:val="1"/>
+      <w:numFmt w:val="bullet"/>
+      <w:lvlText w:val="●"/>
+      <w:lvlJc w:val="left"/>
+      <w:pPr>
+        <w:ind w:left="5040" w:hanging="360"/>
+      </w:pPr>
+      <w:rPr>
+        <w:u w:val="none"/>
+      </w:rPr>
+    </w:lvl>
+    <w:lvl w:ilvl="7">
+      <w:start w:val="1"/>
+      <w:numFmt w:val="bullet"/>
+      <w:lvlText w:val="○"/>
+      <w:lvlJc w:val="left"/>
+      <w:pPr>
+        <w:ind w:left="5760" w:hanging="360"/>
+      </w:pPr>
+      <w:rPr>
+        <w:u w:val="none"/>
+      </w:rPr>
+    </w:lvl>
+    <w:lvl w:ilvl="8">
+      <w:start w:val="1"/>
+      <w:numFmt w:val="bullet"/>
+      <w:lvlText w:val="■"/>
+      <w:lvlJc w:val="left"/>
+      <w:pPr>
+        <w:ind w:left="6480" w:hanging="360"/>
+      </w:pPr>
+      <w:rPr>
+        <w:u w:val="none"/>
+      </w:rPr>
+    </w:lvl>
+  </w:abstractNum>
+  <w:abstractNum w:abstractNumId="10" w15:restartNumberingAfterBreak="0">
     <w:nsid w:val="211A1FAB"/>
     <w:multiLevelType w:val="multilevel"/>
     <w:tmpl w:val="2DAC8ED2"/>
@@ -1878,7 +2980,7 @@
       </w:rPr>
     </w:lvl>
   </w:abstractNum>
-  <w:abstractNum w:abstractNumId="2" w15:restartNumberingAfterBreak="0">
+  <w:abstractNum w:abstractNumId="11" w15:restartNumberingAfterBreak="0">
     <w:nsid w:val="256A1E89"/>
     <w:multiLevelType w:val="multilevel"/>
     <w:tmpl w:val="3CBC658C"/>
@@ -1991,120 +3093,7 @@
       </w:rPr>
     </w:lvl>
   </w:abstractNum>
-  <w:abstractNum w:abstractNumId="3" w15:restartNumberingAfterBreak="0">
-    <w:nsid w:val="2D4A2598"/>
-    <w:multiLevelType w:val="hybridMultilevel"/>
-    <w:tmpl w:val="D74ACF66"/>
-    <w:lvl w:ilvl="0" w:tplc="04090001">
-      <w:start w:val="1"/>
-      <w:numFmt w:val="bullet"/>
-      <w:lvlText w:val=""/>
-      <w:lvlJc w:val="left"/>
-      <w:pPr>
-        <w:ind w:left="1440" w:hanging="360"/>
-      </w:pPr>
-      <w:rPr>
-        <w:rFonts w:ascii="Symbol" w:hAnsi="Symbol" w:hint="default"/>
-      </w:rPr>
-    </w:lvl>
-    <w:lvl w:ilvl="1" w:tplc="04090003" w:tentative="1">
-      <w:start w:val="1"/>
-      <w:numFmt w:val="bullet"/>
-      <w:lvlText w:val="o"/>
-      <w:lvlJc w:val="left"/>
-      <w:pPr>
-        <w:ind w:left="2160" w:hanging="360"/>
-      </w:pPr>
-      <w:rPr>
-        <w:rFonts w:ascii="Courier New" w:hAnsi="Courier New" w:cs="Courier New" w:hint="default"/>
-      </w:rPr>
-    </w:lvl>
-    <w:lvl w:ilvl="2" w:tplc="04090005" w:tentative="1">
-      <w:start w:val="1"/>
-      <w:numFmt w:val="bullet"/>
-      <w:lvlText w:val=""/>
-      <w:lvlJc w:val="left"/>
-      <w:pPr>
-        <w:ind w:left="2880" w:hanging="360"/>
-      </w:pPr>
-      <w:rPr>
-        <w:rFonts w:ascii="Wingdings" w:hAnsi="Wingdings" w:hint="default"/>
-      </w:rPr>
-    </w:lvl>
-    <w:lvl w:ilvl="3" w:tplc="04090001" w:tentative="1">
-      <w:start w:val="1"/>
-      <w:numFmt w:val="bullet"/>
-      <w:lvlText w:val=""/>
-      <w:lvlJc w:val="left"/>
-      <w:pPr>
-        <w:ind w:left="3600" w:hanging="360"/>
-      </w:pPr>
-      <w:rPr>
-        <w:rFonts w:ascii="Symbol" w:hAnsi="Symbol" w:hint="default"/>
-      </w:rPr>
-    </w:lvl>
-    <w:lvl w:ilvl="4" w:tplc="04090003" w:tentative="1">
-      <w:start w:val="1"/>
-      <w:numFmt w:val="bullet"/>
-      <w:lvlText w:val="o"/>
-      <w:lvlJc w:val="left"/>
-      <w:pPr>
-        <w:ind w:left="4320" w:hanging="360"/>
-      </w:pPr>
-      <w:rPr>
-        <w:rFonts w:ascii="Courier New" w:hAnsi="Courier New" w:cs="Courier New" w:hint="default"/>
-      </w:rPr>
-    </w:lvl>
-    <w:lvl w:ilvl="5" w:tplc="04090005" w:tentative="1">
-      <w:start w:val="1"/>
-      <w:numFmt w:val="bullet"/>
-      <w:lvlText w:val=""/>
-      <w:lvlJc w:val="left"/>
-      <w:pPr>
-        <w:ind w:left="5040" w:hanging="360"/>
-      </w:pPr>
-      <w:rPr>
-        <w:rFonts w:ascii="Wingdings" w:hAnsi="Wingdings" w:hint="default"/>
-      </w:rPr>
-    </w:lvl>
-    <w:lvl w:ilvl="6" w:tplc="04090001" w:tentative="1">
-      <w:start w:val="1"/>
-      <w:numFmt w:val="bullet"/>
-      <w:lvlText w:val=""/>
-      <w:lvlJc w:val="left"/>
-      <w:pPr>
-        <w:ind w:left="5760" w:hanging="360"/>
-      </w:pPr>
-      <w:rPr>
-        <w:rFonts w:ascii="Symbol" w:hAnsi="Symbol" w:hint="default"/>
-      </w:rPr>
-    </w:lvl>
-    <w:lvl w:ilvl="7" w:tplc="04090003" w:tentative="1">
-      <w:start w:val="1"/>
-      <w:numFmt w:val="bullet"/>
-      <w:lvlText w:val="o"/>
-      <w:lvlJc w:val="left"/>
-      <w:pPr>
-        <w:ind w:left="6480" w:hanging="360"/>
-      </w:pPr>
-      <w:rPr>
-        <w:rFonts w:ascii="Courier New" w:hAnsi="Courier New" w:cs="Courier New" w:hint="default"/>
-      </w:rPr>
-    </w:lvl>
-    <w:lvl w:ilvl="8" w:tplc="04090005" w:tentative="1">
-      <w:start w:val="1"/>
-      <w:numFmt w:val="bullet"/>
-      <w:lvlText w:val=""/>
-      <w:lvlJc w:val="left"/>
-      <w:pPr>
-        <w:ind w:left="7200" w:hanging="360"/>
-      </w:pPr>
-      <w:rPr>
-        <w:rFonts w:ascii="Wingdings" w:hAnsi="Wingdings" w:hint="default"/>
-      </w:rPr>
-    </w:lvl>
-  </w:abstractNum>
-  <w:abstractNum w:abstractNumId="4" w15:restartNumberingAfterBreak="0">
+  <w:abstractNum w:abstractNumId="12" w15:restartNumberingAfterBreak="0">
     <w:nsid w:val="309B573A"/>
     <w:multiLevelType w:val="multilevel"/>
     <w:tmpl w:val="2DBE1C38"/>
@@ -2217,7 +3206,125 @@
       </w:rPr>
     </w:lvl>
   </w:abstractNum>
-  <w:abstractNum w:abstractNumId="5" w15:restartNumberingAfterBreak="0">
+  <w:abstractNum w:abstractNumId="13" w15:restartNumberingAfterBreak="0">
+    <w:nsid w:val="3A161286"/>
+    <w:multiLevelType w:val="multilevel"/>
+    <w:tmpl w:val="BC84B784"/>
+    <w:lvl w:ilvl="0">
+      <w:start w:val="1"/>
+      <w:numFmt w:val="bullet"/>
+      <w:pStyle w:val="ListParagraph"/>
+      <w:lvlText w:val="●"/>
+      <w:lvlJc w:val="left"/>
+      <w:pPr>
+        <w:ind w:left="720" w:hanging="360"/>
+      </w:pPr>
+      <w:rPr>
+        <w:rFonts w:ascii="Arial" w:eastAsia="Arial" w:hAnsi="Arial" w:cs="Arial"/>
+        <w:color w:val="222222"/>
+        <w:sz w:val="18"/>
+        <w:szCs w:val="18"/>
+        <w:u w:val="none"/>
+      </w:rPr>
+    </w:lvl>
+    <w:lvl w:ilvl="1">
+      <w:start w:val="1"/>
+      <w:numFmt w:val="bullet"/>
+      <w:lvlText w:val="○"/>
+      <w:lvlJc w:val="left"/>
+      <w:pPr>
+        <w:ind w:left="1440" w:hanging="360"/>
+      </w:pPr>
+      <w:rPr>
+        <w:u w:val="none"/>
+      </w:rPr>
+    </w:lvl>
+    <w:lvl w:ilvl="2">
+      <w:start w:val="1"/>
+      <w:numFmt w:val="bullet"/>
+      <w:lvlText w:val="■"/>
+      <w:lvlJc w:val="left"/>
+      <w:pPr>
+        <w:ind w:left="2160" w:hanging="360"/>
+      </w:pPr>
+      <w:rPr>
+        <w:u w:val="none"/>
+      </w:rPr>
+    </w:lvl>
+    <w:lvl w:ilvl="3">
+      <w:start w:val="1"/>
+      <w:numFmt w:val="bullet"/>
+      <w:lvlText w:val="●"/>
+      <w:lvlJc w:val="left"/>
+      <w:pPr>
+        <w:ind w:left="2880" w:hanging="360"/>
+      </w:pPr>
+      <w:rPr>
+        <w:u w:val="none"/>
+      </w:rPr>
+    </w:lvl>
+    <w:lvl w:ilvl="4">
+      <w:start w:val="1"/>
+      <w:numFmt w:val="bullet"/>
+      <w:lvlText w:val="○"/>
+      <w:lvlJc w:val="left"/>
+      <w:pPr>
+        <w:ind w:left="3600" w:hanging="360"/>
+      </w:pPr>
+      <w:rPr>
+        <w:u w:val="none"/>
+      </w:rPr>
+    </w:lvl>
+    <w:lvl w:ilvl="5">
+      <w:start w:val="1"/>
+      <w:numFmt w:val="bullet"/>
+      <w:lvlText w:val="■"/>
+      <w:lvlJc w:val="left"/>
+      <w:pPr>
+        <w:ind w:left="4320" w:hanging="360"/>
+      </w:pPr>
+      <w:rPr>
+        <w:u w:val="none"/>
+      </w:rPr>
+    </w:lvl>
+    <w:lvl w:ilvl="6">
+      <w:start w:val="1"/>
+      <w:numFmt w:val="bullet"/>
+      <w:lvlText w:val="●"/>
+      <w:lvlJc w:val="left"/>
+      <w:pPr>
+        <w:ind w:left="5040" w:hanging="360"/>
+      </w:pPr>
+      <w:rPr>
+        <w:u w:val="none"/>
+      </w:rPr>
+    </w:lvl>
+    <w:lvl w:ilvl="7">
+      <w:start w:val="1"/>
+      <w:numFmt w:val="bullet"/>
+      <w:lvlText w:val="○"/>
+      <w:lvlJc w:val="left"/>
+      <w:pPr>
+        <w:ind w:left="5760" w:hanging="360"/>
+      </w:pPr>
+      <w:rPr>
+        <w:u w:val="none"/>
+      </w:rPr>
+    </w:lvl>
+    <w:lvl w:ilvl="8">
+      <w:start w:val="1"/>
+      <w:numFmt w:val="bullet"/>
+      <w:lvlText w:val="■"/>
+      <w:lvlJc w:val="left"/>
+      <w:pPr>
+        <w:ind w:left="6480" w:hanging="360"/>
+      </w:pPr>
+      <w:rPr>
+        <w:u w:val="none"/>
+      </w:rPr>
+    </w:lvl>
+  </w:abstractNum>
+  <w:abstractNum w:abstractNumId="14" w15:restartNumberingAfterBreak="0">
     <w:nsid w:val="4C7B4792"/>
     <w:multiLevelType w:val="multilevel"/>
     <w:tmpl w:val="DF9CF690"/>
@@ -2333,7 +3440,7 @@
       </w:rPr>
     </w:lvl>
   </w:abstractNum>
-  <w:abstractNum w:abstractNumId="6" w15:restartNumberingAfterBreak="0">
+  <w:abstractNum w:abstractNumId="15" w15:restartNumberingAfterBreak="0">
     <w:nsid w:val="54ED4355"/>
     <w:multiLevelType w:val="multilevel"/>
     <w:tmpl w:val="AACCE2F0"/>
@@ -2446,7 +3553,7 @@
       </w:rPr>
     </w:lvl>
   </w:abstractNum>
-  <w:abstractNum w:abstractNumId="7" w15:restartNumberingAfterBreak="0">
+  <w:abstractNum w:abstractNumId="16" w15:restartNumberingAfterBreak="0">
     <w:nsid w:val="59EE498B"/>
     <w:multiLevelType w:val="hybridMultilevel"/>
     <w:tmpl w:val="2116A50A"/>
@@ -2559,7 +3666,472 @@
       </w:rPr>
     </w:lvl>
   </w:abstractNum>
-  <w:abstractNum w:abstractNumId="8" w15:restartNumberingAfterBreak="0">
+  <w:abstractNum w:abstractNumId="17" w15:restartNumberingAfterBreak="0">
+    <w:nsid w:val="5AB053BC"/>
+    <w:multiLevelType w:val="multilevel"/>
+    <w:tmpl w:val="543A89F6"/>
+    <w:lvl w:ilvl="0">
+      <w:start w:val="1"/>
+      <w:numFmt w:val="bullet"/>
+      <w:lvlText w:val="●"/>
+      <w:lvlJc w:val="left"/>
+      <w:pPr>
+        <w:ind w:left="720" w:hanging="360"/>
+      </w:pPr>
+      <w:rPr>
+        <w:rFonts w:ascii="Arial" w:eastAsia="Arial" w:hAnsi="Arial" w:cs="Arial"/>
+        <w:color w:val="222222"/>
+        <w:sz w:val="18"/>
+        <w:szCs w:val="18"/>
+        <w:u w:val="none"/>
+      </w:rPr>
+    </w:lvl>
+    <w:lvl w:ilvl="1">
+      <w:start w:val="1"/>
+      <w:numFmt w:val="bullet"/>
+      <w:lvlText w:val="○"/>
+      <w:lvlJc w:val="left"/>
+      <w:pPr>
+        <w:ind w:left="1440" w:hanging="360"/>
+      </w:pPr>
+      <w:rPr>
+        <w:u w:val="none"/>
+      </w:rPr>
+    </w:lvl>
+    <w:lvl w:ilvl="2">
+      <w:start w:val="1"/>
+      <w:numFmt w:val="bullet"/>
+      <w:lvlText w:val="■"/>
+      <w:lvlJc w:val="left"/>
+      <w:pPr>
+        <w:ind w:left="2160" w:hanging="360"/>
+      </w:pPr>
+      <w:rPr>
+        <w:u w:val="none"/>
+      </w:rPr>
+    </w:lvl>
+    <w:lvl w:ilvl="3">
+      <w:start w:val="1"/>
+      <w:numFmt w:val="bullet"/>
+      <w:lvlText w:val="●"/>
+      <w:lvlJc w:val="left"/>
+      <w:pPr>
+        <w:ind w:left="2880" w:hanging="360"/>
+      </w:pPr>
+      <w:rPr>
+        <w:u w:val="none"/>
+      </w:rPr>
+    </w:lvl>
+    <w:lvl w:ilvl="4">
+      <w:start w:val="1"/>
+      <w:numFmt w:val="bullet"/>
+      <w:lvlText w:val="○"/>
+      <w:lvlJc w:val="left"/>
+      <w:pPr>
+        <w:ind w:left="3600" w:hanging="360"/>
+      </w:pPr>
+      <w:rPr>
+        <w:u w:val="none"/>
+      </w:rPr>
+    </w:lvl>
+    <w:lvl w:ilvl="5">
+      <w:start w:val="1"/>
+      <w:numFmt w:val="bullet"/>
+      <w:lvlText w:val="■"/>
+      <w:lvlJc w:val="left"/>
+      <w:pPr>
+        <w:ind w:left="4320" w:hanging="360"/>
+      </w:pPr>
+      <w:rPr>
+        <w:u w:val="none"/>
+      </w:rPr>
+    </w:lvl>
+    <w:lvl w:ilvl="6">
+      <w:start w:val="1"/>
+      <w:numFmt w:val="bullet"/>
+      <w:lvlText w:val="●"/>
+      <w:lvlJc w:val="left"/>
+      <w:pPr>
+        <w:ind w:left="5040" w:hanging="360"/>
+      </w:pPr>
+      <w:rPr>
+        <w:u w:val="none"/>
+      </w:rPr>
+    </w:lvl>
+    <w:lvl w:ilvl="7">
+      <w:start w:val="1"/>
+      <w:numFmt w:val="bullet"/>
+      <w:lvlText w:val="○"/>
+      <w:lvlJc w:val="left"/>
+      <w:pPr>
+        <w:ind w:left="5760" w:hanging="360"/>
+      </w:pPr>
+      <w:rPr>
+        <w:u w:val="none"/>
+      </w:rPr>
+    </w:lvl>
+    <w:lvl w:ilvl="8">
+      <w:start w:val="1"/>
+      <w:numFmt w:val="bullet"/>
+      <w:lvlText w:val="■"/>
+      <w:lvlJc w:val="left"/>
+      <w:pPr>
+        <w:ind w:left="6480" w:hanging="360"/>
+      </w:pPr>
+      <w:rPr>
+        <w:u w:val="none"/>
+      </w:rPr>
+    </w:lvl>
+  </w:abstractNum>
+  <w:abstractNum w:abstractNumId="18" w15:restartNumberingAfterBreak="0">
+    <w:nsid w:val="5E2A2A23"/>
+    <w:multiLevelType w:val="multilevel"/>
+    <w:tmpl w:val="72824846"/>
+    <w:lvl w:ilvl="0">
+      <w:start w:val="1"/>
+      <w:numFmt w:val="bullet"/>
+      <w:pStyle w:val="CLList"/>
+      <w:lvlText w:val="●"/>
+      <w:lvlJc w:val="left"/>
+      <w:pPr>
+        <w:ind w:left="720" w:hanging="360"/>
+      </w:pPr>
+      <w:rPr>
+        <w:rFonts w:ascii="Arial" w:eastAsia="Arial" w:hAnsi="Arial" w:cs="Arial"/>
+        <w:color w:val="222222"/>
+        <w:sz w:val="18"/>
+        <w:szCs w:val="18"/>
+        <w:u w:val="none"/>
+      </w:rPr>
+    </w:lvl>
+    <w:lvl w:ilvl="1">
+      <w:start w:val="1"/>
+      <w:numFmt w:val="bullet"/>
+      <w:lvlText w:val="○"/>
+      <w:lvlJc w:val="left"/>
+      <w:pPr>
+        <w:ind w:left="1440" w:hanging="360"/>
+      </w:pPr>
+      <w:rPr>
+        <w:u w:val="none"/>
+      </w:rPr>
+    </w:lvl>
+    <w:lvl w:ilvl="2">
+      <w:start w:val="1"/>
+      <w:numFmt w:val="bullet"/>
+      <w:lvlText w:val="■"/>
+      <w:lvlJc w:val="left"/>
+      <w:pPr>
+        <w:ind w:left="2160" w:hanging="360"/>
+      </w:pPr>
+      <w:rPr>
+        <w:u w:val="none"/>
+      </w:rPr>
+    </w:lvl>
+    <w:lvl w:ilvl="3">
+      <w:start w:val="1"/>
+      <w:numFmt w:val="bullet"/>
+      <w:lvlText w:val="●"/>
+      <w:lvlJc w:val="left"/>
+      <w:pPr>
+        <w:ind w:left="2880" w:hanging="360"/>
+      </w:pPr>
+      <w:rPr>
+        <w:u w:val="none"/>
+      </w:rPr>
+    </w:lvl>
+    <w:lvl w:ilvl="4">
+      <w:start w:val="1"/>
+      <w:numFmt w:val="bullet"/>
+      <w:lvlText w:val="○"/>
+      <w:lvlJc w:val="left"/>
+      <w:pPr>
+        <w:ind w:left="3600" w:hanging="360"/>
+      </w:pPr>
+      <w:rPr>
+        <w:u w:val="none"/>
+      </w:rPr>
+    </w:lvl>
+    <w:lvl w:ilvl="5">
+      <w:start w:val="1"/>
+      <w:numFmt w:val="bullet"/>
+      <w:lvlText w:val="■"/>
+      <w:lvlJc w:val="left"/>
+      <w:pPr>
+        <w:ind w:left="4320" w:hanging="360"/>
+      </w:pPr>
+      <w:rPr>
+        <w:u w:val="none"/>
+      </w:rPr>
+    </w:lvl>
+    <w:lvl w:ilvl="6">
+      <w:start w:val="1"/>
+      <w:numFmt w:val="bullet"/>
+      <w:lvlText w:val="●"/>
+      <w:lvlJc w:val="left"/>
+      <w:pPr>
+        <w:ind w:left="5040" w:hanging="360"/>
+      </w:pPr>
+      <w:rPr>
+        <w:u w:val="none"/>
+      </w:rPr>
+    </w:lvl>
+    <w:lvl w:ilvl="7">
+      <w:start w:val="1"/>
+      <w:numFmt w:val="bullet"/>
+      <w:lvlText w:val="○"/>
+      <w:lvlJc w:val="left"/>
+      <w:pPr>
+        <w:ind w:left="5760" w:hanging="360"/>
+      </w:pPr>
+      <w:rPr>
+        <w:u w:val="none"/>
+      </w:rPr>
+    </w:lvl>
+    <w:lvl w:ilvl="8">
+      <w:start w:val="1"/>
+      <w:numFmt w:val="bullet"/>
+      <w:lvlText w:val="■"/>
+      <w:lvlJc w:val="left"/>
+      <w:pPr>
+        <w:ind w:left="6480" w:hanging="360"/>
+      </w:pPr>
+      <w:rPr>
+        <w:u w:val="none"/>
+      </w:rPr>
+    </w:lvl>
+  </w:abstractNum>
+  <w:abstractNum w:abstractNumId="19" w15:restartNumberingAfterBreak="0">
+    <w:nsid w:val="642A6979"/>
+    <w:multiLevelType w:val="multilevel"/>
+    <w:tmpl w:val="13203892"/>
+    <w:lvl w:ilvl="0">
+      <w:start w:val="1"/>
+      <w:numFmt w:val="bullet"/>
+      <w:lvlText w:val="●"/>
+      <w:lvlJc w:val="left"/>
+      <w:pPr>
+        <w:ind w:left="720" w:hanging="360"/>
+      </w:pPr>
+      <w:rPr>
+        <w:u w:val="none"/>
+      </w:rPr>
+    </w:lvl>
+    <w:lvl w:ilvl="1">
+      <w:start w:val="1"/>
+      <w:numFmt w:val="bullet"/>
+      <w:lvlText w:val="○"/>
+      <w:lvlJc w:val="left"/>
+      <w:pPr>
+        <w:ind w:left="1440" w:hanging="360"/>
+      </w:pPr>
+      <w:rPr>
+        <w:u w:val="none"/>
+      </w:rPr>
+    </w:lvl>
+    <w:lvl w:ilvl="2">
+      <w:start w:val="1"/>
+      <w:numFmt w:val="bullet"/>
+      <w:lvlText w:val="■"/>
+      <w:lvlJc w:val="left"/>
+      <w:pPr>
+        <w:ind w:left="2160" w:hanging="360"/>
+      </w:pPr>
+      <w:rPr>
+        <w:u w:val="none"/>
+      </w:rPr>
+    </w:lvl>
+    <w:lvl w:ilvl="3">
+      <w:start w:val="1"/>
+      <w:numFmt w:val="bullet"/>
+      <w:lvlText w:val="●"/>
+      <w:lvlJc w:val="left"/>
+      <w:pPr>
+        <w:ind w:left="2880" w:hanging="360"/>
+      </w:pPr>
+      <w:rPr>
+        <w:u w:val="none"/>
+      </w:rPr>
+    </w:lvl>
+    <w:lvl w:ilvl="4">
+      <w:start w:val="1"/>
+      <w:numFmt w:val="bullet"/>
+      <w:lvlText w:val="○"/>
+      <w:lvlJc w:val="left"/>
+      <w:pPr>
+        <w:ind w:left="3600" w:hanging="360"/>
+      </w:pPr>
+      <w:rPr>
+        <w:u w:val="none"/>
+      </w:rPr>
+    </w:lvl>
+    <w:lvl w:ilvl="5">
+      <w:start w:val="1"/>
+      <w:numFmt w:val="bullet"/>
+      <w:lvlText w:val="■"/>
+      <w:lvlJc w:val="left"/>
+      <w:pPr>
+        <w:ind w:left="4320" w:hanging="360"/>
+      </w:pPr>
+      <w:rPr>
+        <w:u w:val="none"/>
+      </w:rPr>
+    </w:lvl>
+    <w:lvl w:ilvl="6">
+      <w:start w:val="1"/>
+      <w:numFmt w:val="bullet"/>
+      <w:lvlText w:val="●"/>
+      <w:lvlJc w:val="left"/>
+      <w:pPr>
+        <w:ind w:left="5040" w:hanging="360"/>
+      </w:pPr>
+      <w:rPr>
+        <w:u w:val="none"/>
+      </w:rPr>
+    </w:lvl>
+    <w:lvl w:ilvl="7">
+      <w:start w:val="1"/>
+      <w:numFmt w:val="bullet"/>
+      <w:lvlText w:val="○"/>
+      <w:lvlJc w:val="left"/>
+      <w:pPr>
+        <w:ind w:left="5760" w:hanging="360"/>
+      </w:pPr>
+      <w:rPr>
+        <w:u w:val="none"/>
+      </w:rPr>
+    </w:lvl>
+    <w:lvl w:ilvl="8">
+      <w:start w:val="1"/>
+      <w:numFmt w:val="bullet"/>
+      <w:lvlText w:val="■"/>
+      <w:lvlJc w:val="left"/>
+      <w:pPr>
+        <w:ind w:left="6480" w:hanging="360"/>
+      </w:pPr>
+      <w:rPr>
+        <w:u w:val="none"/>
+      </w:rPr>
+    </w:lvl>
+  </w:abstractNum>
+  <w:abstractNum w:abstractNumId="20" w15:restartNumberingAfterBreak="0">
+    <w:nsid w:val="72FB54AF"/>
+    <w:multiLevelType w:val="multilevel"/>
+    <w:tmpl w:val="14880D64"/>
+    <w:lvl w:ilvl="0">
+      <w:start w:val="1"/>
+      <w:numFmt w:val="bullet"/>
+      <w:lvlText w:val="●"/>
+      <w:lvlJc w:val="left"/>
+      <w:pPr>
+        <w:ind w:left="720" w:hanging="360"/>
+      </w:pPr>
+      <w:rPr>
+        <w:rFonts w:ascii="Arial" w:eastAsia="Arial" w:hAnsi="Arial" w:cs="Arial"/>
+        <w:color w:val="222222"/>
+        <w:sz w:val="18"/>
+        <w:szCs w:val="18"/>
+        <w:u w:val="none"/>
+      </w:rPr>
+    </w:lvl>
+    <w:lvl w:ilvl="1">
+      <w:start w:val="1"/>
+      <w:numFmt w:val="bullet"/>
+      <w:lvlText w:val="○"/>
+      <w:lvlJc w:val="left"/>
+      <w:pPr>
+        <w:ind w:left="1440" w:hanging="360"/>
+      </w:pPr>
+      <w:rPr>
+        <w:u w:val="none"/>
+      </w:rPr>
+    </w:lvl>
+    <w:lvl w:ilvl="2">
+      <w:start w:val="1"/>
+      <w:numFmt w:val="bullet"/>
+      <w:lvlText w:val="■"/>
+      <w:lvlJc w:val="left"/>
+      <w:pPr>
+        <w:ind w:left="2160" w:hanging="360"/>
+      </w:pPr>
+      <w:rPr>
+        <w:u w:val="none"/>
+      </w:rPr>
+    </w:lvl>
+    <w:lvl w:ilvl="3">
+      <w:start w:val="1"/>
+      <w:numFmt w:val="bullet"/>
+      <w:lvlText w:val="●"/>
+      <w:lvlJc w:val="left"/>
+      <w:pPr>
+        <w:ind w:left="2880" w:hanging="360"/>
+      </w:pPr>
+      <w:rPr>
+        <w:u w:val="none"/>
+      </w:rPr>
+    </w:lvl>
+    <w:lvl w:ilvl="4">
+      <w:start w:val="1"/>
+      <w:numFmt w:val="bullet"/>
+      <w:lvlText w:val="○"/>
+      <w:lvlJc w:val="left"/>
+      <w:pPr>
+        <w:ind w:left="3600" w:hanging="360"/>
+      </w:pPr>
+      <w:rPr>
+        <w:u w:val="none"/>
+      </w:rPr>
+    </w:lvl>
+    <w:lvl w:ilvl="5">
+      <w:start w:val="1"/>
+      <w:numFmt w:val="bullet"/>
+      <w:lvlText w:val="■"/>
+      <w:lvlJc w:val="left"/>
+      <w:pPr>
+        <w:ind w:left="4320" w:hanging="360"/>
+      </w:pPr>
+      <w:rPr>
+        <w:u w:val="none"/>
+      </w:rPr>
+    </w:lvl>
+    <w:lvl w:ilvl="6">
+      <w:start w:val="1"/>
+      <w:numFmt w:val="bullet"/>
+      <w:lvlText w:val="●"/>
+      <w:lvlJc w:val="left"/>
+      <w:pPr>
+        <w:ind w:left="5040" w:hanging="360"/>
+      </w:pPr>
+      <w:rPr>
+        <w:u w:val="none"/>
+      </w:rPr>
+    </w:lvl>
+    <w:lvl w:ilvl="7">
+      <w:start w:val="1"/>
+      <w:numFmt w:val="bullet"/>
+      <w:lvlText w:val="○"/>
+      <w:lvlJc w:val="left"/>
+      <w:pPr>
+        <w:ind w:left="5760" w:hanging="360"/>
+      </w:pPr>
+      <w:rPr>
+        <w:u w:val="none"/>
+      </w:rPr>
+    </w:lvl>
+    <w:lvl w:ilvl="8">
+      <w:start w:val="1"/>
+      <w:numFmt w:val="bullet"/>
+      <w:lvlText w:val="■"/>
+      <w:lvlJc w:val="left"/>
+      <w:pPr>
+        <w:ind w:left="6480" w:hanging="360"/>
+      </w:pPr>
+      <w:rPr>
+        <w:u w:val="none"/>
+      </w:rPr>
+    </w:lvl>
+  </w:abstractNum>
+  <w:abstractNum w:abstractNumId="21" w15:restartNumberingAfterBreak="0">
     <w:nsid w:val="75476B28"/>
     <w:multiLevelType w:val="multilevel"/>
     <w:tmpl w:val="4708880A"/>
@@ -2672,7 +4244,7 @@
       </w:rPr>
     </w:lvl>
   </w:abstractNum>
-  <w:abstractNum w:abstractNumId="9" w15:restartNumberingAfterBreak="0">
+  <w:abstractNum w:abstractNumId="22" w15:restartNumberingAfterBreak="0">
     <w:nsid w:val="7A8517D7"/>
     <w:multiLevelType w:val="multilevel"/>
     <w:tmpl w:val="AD2AB368"/>
@@ -2785,41 +4357,80 @@
       </w:rPr>
     </w:lvl>
   </w:abstractNum>
-  <w:num w:numId="1" w16cid:durableId="822477538">
+  <w:num w:numId="1" w16cid:durableId="297807642">
+    <w:abstractNumId w:val="13"/>
+  </w:num>
+  <w:num w:numId="2" w16cid:durableId="1439763518">
+    <w:abstractNumId w:val="18"/>
+  </w:num>
+  <w:num w:numId="3" w16cid:durableId="531697616">
+    <w:abstractNumId w:val="5"/>
+  </w:num>
+  <w:num w:numId="4" w16cid:durableId="1000427996">
+    <w:abstractNumId w:val="20"/>
+  </w:num>
+  <w:num w:numId="5" w16cid:durableId="182787247">
+    <w:abstractNumId w:val="7"/>
+  </w:num>
+  <w:num w:numId="6" w16cid:durableId="968517354">
+    <w:abstractNumId w:val="9"/>
+  </w:num>
+  <w:num w:numId="7" w16cid:durableId="785126654">
+    <w:abstractNumId w:val="17"/>
+  </w:num>
+  <w:num w:numId="8" w16cid:durableId="478032960">
+    <w:abstractNumId w:val="19"/>
+  </w:num>
+  <w:num w:numId="9" w16cid:durableId="941956971">
+    <w:abstractNumId w:val="0"/>
+  </w:num>
+  <w:num w:numId="10" w16cid:durableId="677125024">
+    <w:abstractNumId w:val="2"/>
+  </w:num>
+  <w:num w:numId="11" w16cid:durableId="91516773">
+    <w:abstractNumId w:val="1"/>
+  </w:num>
+  <w:num w:numId="12" w16cid:durableId="2044331386">
     <w:abstractNumId w:val="8"/>
   </w:num>
-  <w:num w:numId="2" w16cid:durableId="859128801">
+  <w:num w:numId="13" w16cid:durableId="140510690">
     <w:abstractNumId w:val="6"/>
   </w:num>
-  <w:num w:numId="3" w16cid:durableId="2126465350">
-    <w:abstractNumId w:val="2"/>
-  </w:num>
-  <w:num w:numId="4" w16cid:durableId="537283819">
-    <w:abstractNumId w:val="5"/>
-  </w:num>
-  <w:num w:numId="5" w16cid:durableId="1051080137">
-    <w:abstractNumId w:val="9"/>
-  </w:num>
-  <w:num w:numId="6" w16cid:durableId="354117600">
-    <w:abstractNumId w:val="0"/>
-  </w:num>
-  <w:num w:numId="7" w16cid:durableId="965626168">
-    <w:abstractNumId w:val="1"/>
-  </w:num>
-  <w:num w:numId="8" w16cid:durableId="169176632">
+  <w:num w:numId="14" w16cid:durableId="1090392928">
     <w:abstractNumId w:val="4"/>
   </w:num>
-  <w:num w:numId="9" w16cid:durableId="1758479078">
+  <w:num w:numId="15" w16cid:durableId="822477538">
+    <w:abstractNumId w:val="21"/>
+  </w:num>
+  <w:num w:numId="16" w16cid:durableId="859128801">
+    <w:abstractNumId w:val="15"/>
+  </w:num>
+  <w:num w:numId="17" w16cid:durableId="2126465350">
+    <w:abstractNumId w:val="11"/>
+  </w:num>
+  <w:num w:numId="18" w16cid:durableId="537283819">
+    <w:abstractNumId w:val="14"/>
+  </w:num>
+  <w:num w:numId="19" w16cid:durableId="1051080137">
+    <w:abstractNumId w:val="22"/>
+  </w:num>
+  <w:num w:numId="20" w16cid:durableId="354117600">
     <w:abstractNumId w:val="3"/>
   </w:num>
-  <w:num w:numId="10" w16cid:durableId="2016808615">
-    <w:abstractNumId w:val="7"/>
+  <w:num w:numId="21" w16cid:durableId="965626168">
+    <w:abstractNumId w:val="10"/>
+  </w:num>
+  <w:num w:numId="22" w16cid:durableId="169176632">
+    <w:abstractNumId w:val="12"/>
+  </w:num>
+  <w:num w:numId="23" w16cid:durableId="2016808615">
+    <w:abstractNumId w:val="16"/>
   </w:num>
 </w:numbering>
 </file>
 
 <file path=word/styles.xml><?xml version="1.0" encoding="utf-8"?>
-<w:styles xmlns:mc="http://schemas.openxmlformats.org/markup-compatibility/2006" xmlns:r="http://schemas.openxmlformats.org/officeDocument/2006/relationships" xmlns:w="http://schemas.openxmlformats.org/wordprocessingml/2006/main" xmlns:w14="http://schemas.microsoft.com/office/word/2010/wordml" xmlns:w15="http://schemas.microsoft.com/office/word/2012/wordml" xmlns:w16cex="http://schemas.microsoft.com/office/word/2018/wordml/cex" xmlns:w16cid="http://schemas.microsoft.com/office/word/2016/wordml/cid" xmlns:w16="http://schemas.microsoft.com/office/word/2018/wordml" xmlns:w16sdtdh="http://schemas.microsoft.com/office/word/2020/wordml/sdtdatahash" xmlns:w16se="http://schemas.microsoft.com/office/word/2015/wordml/symex" mc:Ignorable="w14 w15 w16se w16cid w16 w16cex w16sdtdh">
+<w:styles xmlns:mc="http://schemas.openxmlformats.org/markup-compatibility/2006" xmlns:r="http://schemas.openxmlformats.org/officeDocument/2006/relationships" xmlns:w="http://schemas.openxmlformats.org/wordprocessingml/2006/main" xmlns:w14="http://schemas.microsoft.com/office/word/2010/wordml" xmlns:w15="http://schemas.microsoft.com/office/word/2012/wordml" xmlns:w16cex="http://schemas.microsoft.com/office/word/2018/wordml/cex" xmlns:w16cid="http://schemas.microsoft.com/office/word/2016/wordml/cid" xmlns:w16="http://schemas.microsoft.com/office/word/2018/wordml" xmlns:w16du="http://schemas.microsoft.com/office/word/2023/wordml/word16du" xmlns:w16sdtdh="http://schemas.microsoft.com/office/word/2020/wordml/sdtdatahash" xmlns:w16se="http://schemas.microsoft.com/office/word/2015/wordml/symex" mc:Ignorable="w14 w15 w16se w16cid w16 w16cex w16sdtdh w16du">
   <w:docDefaults>
     <w:rPrDefault>
       <w:rPr>
@@ -2829,11 +4440,7 @@
         <w:lang w:val="en-US" w:eastAsia="en-US" w:bidi="ar-SA"/>
       </w:rPr>
     </w:rPrDefault>
-    <w:pPrDefault>
-      <w:pPr>
-        <w:spacing w:after="160" w:line="259" w:lineRule="auto"/>
-      </w:pPr>
-    </w:pPrDefault>
+    <w:pPrDefault/>
   </w:docDefaults>
   <w:latentStyles w:defLockedState="0" w:defUIPriority="99" w:defSemiHidden="0" w:defUnhideWhenUsed="0" w:defQFormat="0" w:count="376">
     <w:lsdException w:name="Normal" w:uiPriority="0" w:qFormat="1"/>
@@ -3216,36 +4823,39 @@
   <w:style w:type="paragraph" w:default="1" w:styleId="Normal">
     <w:name w:val="Normal"/>
     <w:qFormat/>
+    <w:rsid w:val="0099790F"/>
   </w:style>
   <w:style w:type="paragraph" w:styleId="Heading1">
     <w:name w:val="heading 1"/>
     <w:basedOn w:val="Normal"/>
     <w:next w:val="Normal"/>
+    <w:link w:val="Heading1Char"/>
     <w:uiPriority w:val="9"/>
     <w:qFormat/>
+    <w:rsid w:val="0099790F"/>
     <w:pPr>
       <w:keepNext/>
       <w:keepLines/>
-      <w:spacing w:before="480" w:after="120"/>
+      <w:spacing w:before="240"/>
       <w:outlineLvl w:val="0"/>
     </w:pPr>
     <w:rPr>
-      <w:b/>
-      <w:sz w:val="48"/>
-      <w:szCs w:val="48"/>
+      <w:rFonts w:asciiTheme="majorHAnsi" w:eastAsiaTheme="majorEastAsia" w:hAnsiTheme="majorHAnsi" w:cstheme="majorBidi"/>
+      <w:color w:val="2F5496" w:themeColor="accent1" w:themeShade="BF"/>
+      <w:sz w:val="32"/>
+      <w:szCs w:val="32"/>
     </w:rPr>
   </w:style>
   <w:style w:type="paragraph" w:styleId="Heading2">
     <w:name w:val="heading 2"/>
     <w:basedOn w:val="Normal"/>
     <w:next w:val="Normal"/>
+    <w:link w:val="Heading2Char"/>
     <w:uiPriority w:val="9"/>
     <w:unhideWhenUsed/>
     <w:qFormat/>
+    <w:rsid w:val="000C1726"/>
     <w:pPr>
-      <w:keepNext/>
-      <w:keepLines/>
-      <w:spacing w:before="360" w:after="80"/>
       <w:outlineLvl w:val="1"/>
     </w:pPr>
     <w:rPr>
@@ -3261,14 +4871,16 @@
     <w:uiPriority w:val="9"/>
     <w:unhideWhenUsed/>
     <w:qFormat/>
+    <w:rsid w:val="000C1726"/>
     <w:pPr>
       <w:keepNext/>
       <w:keepLines/>
-      <w:spacing w:before="280" w:after="80"/>
+      <w:spacing w:before="240" w:after="160" w:line="256" w:lineRule="auto"/>
       <w:outlineLvl w:val="2"/>
     </w:pPr>
     <w:rPr>
       <w:b/>
+      <w:color w:val="222222"/>
       <w:sz w:val="28"/>
       <w:szCs w:val="28"/>
     </w:rPr>
@@ -3362,17 +4974,121 @@
     <w:name w:val="Title"/>
     <w:basedOn w:val="Normal"/>
     <w:next w:val="Normal"/>
+    <w:link w:val="TitleChar"/>
     <w:uiPriority w:val="10"/>
     <w:qFormat/>
+    <w:rsid w:val="0099790F"/>
+    <w:pPr>
+      <w:contextualSpacing/>
+    </w:pPr>
+    <w:rPr>
+      <w:rFonts w:asciiTheme="majorHAnsi" w:eastAsiaTheme="majorEastAsia" w:hAnsiTheme="majorHAnsi" w:cstheme="majorBidi"/>
+      <w:spacing w:val="-10"/>
+      <w:kern w:val="28"/>
+      <w:sz w:val="56"/>
+      <w:szCs w:val="56"/>
+    </w:rPr>
+  </w:style>
+  <w:style w:type="paragraph" w:customStyle="1" w:styleId="CLNormal">
+    <w:name w:val="CL Normal"/>
+    <w:qFormat/>
+    <w:rsid w:val="00134D6E"/>
+    <w:pPr>
+      <w:spacing w:line="256" w:lineRule="auto"/>
+    </w:pPr>
+    <w:rPr>
+      <w:rFonts w:cs="Times New Roman"/>
+    </w:rPr>
+  </w:style>
+  <w:style w:type="paragraph" w:styleId="ListParagraph">
+    <w:name w:val="List Paragraph"/>
+    <w:basedOn w:val="Normal"/>
+    <w:uiPriority w:val="34"/>
+    <w:qFormat/>
+    <w:rsid w:val="0099790F"/>
+    <w:pPr>
+      <w:numPr>
+        <w:numId w:val="1"/>
+      </w:numPr>
+      <w:spacing w:after="160" w:line="256" w:lineRule="auto"/>
+      <w:contextualSpacing/>
+    </w:pPr>
+  </w:style>
+  <w:style w:type="paragraph" w:customStyle="1" w:styleId="CLList">
+    <w:name w:val="CL List"/>
+    <w:next w:val="CLNormal"/>
+    <w:qFormat/>
+    <w:rsid w:val="00874B67"/>
+    <w:pPr>
+      <w:numPr>
+        <w:numId w:val="2"/>
+      </w:numPr>
+      <w:spacing w:line="257" w:lineRule="auto"/>
+      <w:contextualSpacing/>
+    </w:pPr>
+  </w:style>
+  <w:style w:type="paragraph" w:customStyle="1" w:styleId="CLHeading">
+    <w:name w:val="CL Heading"/>
+    <w:next w:val="CLNormal"/>
+    <w:qFormat/>
+    <w:rsid w:val="00134D6E"/>
     <w:pPr>
       <w:keepNext/>
       <w:keepLines/>
-      <w:spacing w:before="480" w:after="120"/>
+      <w:spacing w:before="240" w:line="257" w:lineRule="auto"/>
+      <w:outlineLvl w:val="0"/>
     </w:pPr>
     <w:rPr>
+      <w:rFonts w:cs="Times New Roman"/>
       <w:b/>
-      <w:sz w:val="72"/>
-      <w:szCs w:val="72"/>
+    </w:rPr>
+  </w:style>
+  <w:style w:type="paragraph" w:customStyle="1" w:styleId="CLTitle">
+    <w:name w:val="CL Title"/>
+    <w:basedOn w:val="CLHeading"/>
+    <w:next w:val="CLNormal"/>
+    <w:qFormat/>
+    <w:rsid w:val="00875F78"/>
+    <w:rPr>
+      <w:sz w:val="32"/>
+      <w:szCs w:val="32"/>
+    </w:rPr>
+  </w:style>
+  <w:style w:type="character" w:customStyle="1" w:styleId="Heading1Char">
+    <w:name w:val="Heading 1 Char"/>
+    <w:basedOn w:val="DefaultParagraphFont"/>
+    <w:link w:val="Heading1"/>
+    <w:uiPriority w:val="9"/>
+    <w:rsid w:val="0099790F"/>
+    <w:rPr>
+      <w:rFonts w:asciiTheme="majorHAnsi" w:eastAsiaTheme="majorEastAsia" w:hAnsiTheme="majorHAnsi" w:cstheme="majorBidi"/>
+      <w:color w:val="2F5496" w:themeColor="accent1" w:themeShade="BF"/>
+      <w:sz w:val="32"/>
+      <w:szCs w:val="32"/>
+    </w:rPr>
+  </w:style>
+  <w:style w:type="paragraph" w:customStyle="1" w:styleId="CLBold">
+    <w:name w:val="CL Bold"/>
+    <w:basedOn w:val="CLNormal"/>
+    <w:next w:val="CLNormal"/>
+    <w:qFormat/>
+    <w:rsid w:val="0099790F"/>
+    <w:rPr>
+      <w:b/>
+    </w:rPr>
+  </w:style>
+  <w:style w:type="character" w:customStyle="1" w:styleId="TitleChar">
+    <w:name w:val="Title Char"/>
+    <w:basedOn w:val="DefaultParagraphFont"/>
+    <w:link w:val="Title"/>
+    <w:uiPriority w:val="10"/>
+    <w:rsid w:val="0099790F"/>
+    <w:rPr>
+      <w:rFonts w:asciiTheme="majorHAnsi" w:eastAsiaTheme="majorEastAsia" w:hAnsiTheme="majorHAnsi" w:cstheme="majorBidi"/>
+      <w:spacing w:val="-10"/>
+      <w:kern w:val="28"/>
+      <w:sz w:val="56"/>
+      <w:szCs w:val="56"/>
     </w:rPr>
   </w:style>
   <w:style w:type="character" w:styleId="Hyperlink">
@@ -3380,37 +5096,10 @@
     <w:basedOn w:val="DefaultParagraphFont"/>
     <w:uiPriority w:val="99"/>
     <w:unhideWhenUsed/>
-    <w:rsid w:val="00491B06"/>
+    <w:rsid w:val="00D91735"/>
     <w:rPr>
-      <w:color w:val="0000FF"/>
+      <w:color w:val="0563C1" w:themeColor="hyperlink"/>
       <w:u w:val="single"/>
-    </w:rPr>
-  </w:style>
-  <w:style w:type="paragraph" w:styleId="NormalWeb">
-    <w:name w:val="Normal (Web)"/>
-    <w:basedOn w:val="Normal"/>
-    <w:uiPriority w:val="99"/>
-    <w:semiHidden/>
-    <w:unhideWhenUsed/>
-    <w:rsid w:val="00491B06"/>
-    <w:pPr>
-      <w:spacing w:before="100" w:beforeAutospacing="1" w:after="100" w:afterAutospacing="1" w:line="240" w:lineRule="auto"/>
-    </w:pPr>
-    <w:rPr>
-      <w:rFonts w:ascii="Times New Roman" w:eastAsia="Times New Roman" w:hAnsi="Times New Roman" w:cs="Times New Roman"/>
-      <w:sz w:val="24"/>
-      <w:szCs w:val="24"/>
-    </w:rPr>
-  </w:style>
-  <w:style w:type="character" w:styleId="Strong">
-    <w:name w:val="Strong"/>
-    <w:basedOn w:val="DefaultParagraphFont"/>
-    <w:uiPriority w:val="22"/>
-    <w:qFormat/>
-    <w:rsid w:val="00491B06"/>
-    <w:rPr>
-      <w:b/>
-      <w:bCs/>
     </w:rPr>
   </w:style>
   <w:style w:type="paragraph" w:styleId="Subtitle">
@@ -3432,28 +5121,50 @@
       <w:szCs w:val="48"/>
     </w:rPr>
   </w:style>
+  <w:style w:type="paragraph" w:customStyle="1" w:styleId="StealthH2">
+    <w:name w:val="Stealth H2"/>
+    <w:basedOn w:val="Heading2"/>
+    <w:link w:val="StealthH2Char"/>
+    <w:qFormat/>
+    <w:rsid w:val="003D52DF"/>
+    <w:rPr>
+      <w:b w:val="0"/>
+    </w:rPr>
+  </w:style>
+  <w:style w:type="character" w:customStyle="1" w:styleId="Heading2Char">
+    <w:name w:val="Heading 2 Char"/>
+    <w:basedOn w:val="DefaultParagraphFont"/>
+    <w:link w:val="Heading2"/>
+    <w:uiPriority w:val="9"/>
+    <w:rsid w:val="000C1726"/>
+    <w:rPr>
+      <w:b/>
+      <w:sz w:val="36"/>
+      <w:szCs w:val="36"/>
+    </w:rPr>
+  </w:style>
+  <w:style w:type="character" w:customStyle="1" w:styleId="StealthH2Char">
+    <w:name w:val="Stealth H2 Char"/>
+    <w:basedOn w:val="Heading2Char"/>
+    <w:link w:val="StealthH2"/>
+    <w:rsid w:val="003D52DF"/>
+    <w:rPr>
+      <w:b w:val="0"/>
+      <w:sz w:val="28"/>
+      <w:szCs w:val="36"/>
+    </w:rPr>
+  </w:style>
   <w:style w:type="character" w:styleId="UnresolvedMention">
     <w:name w:val="Unresolved Mention"/>
     <w:basedOn w:val="DefaultParagraphFont"/>
     <w:uiPriority w:val="99"/>
     <w:semiHidden/>
     <w:unhideWhenUsed/>
-    <w:rsid w:val="00A038D2"/>
+    <w:rsid w:val="00AA79B9"/>
     <w:rPr>
       <w:color w:val="605E5C"/>
       <w:shd w:val="clear" w:color="auto" w:fill="E1DFDD"/>
     </w:rPr>
-  </w:style>
-  <w:style w:type="paragraph" w:styleId="ListParagraph">
-    <w:name w:val="List Paragraph"/>
-    <w:basedOn w:val="Normal"/>
-    <w:uiPriority w:val="34"/>
-    <w:qFormat/>
-    <w:rsid w:val="00BE6C0A"/>
-    <w:pPr>
-      <w:ind w:left="720"/>
-      <w:contextualSpacing/>
-    </w:pPr>
   </w:style>
 </w:styles>
 </file>
@@ -3475,7 +5186,7 @@
         <a:srgbClr val="E7E6E6"/>
       </a:lt2>
       <a:accent1>
-        <a:srgbClr val="5B9BD5"/>
+        <a:srgbClr val="4472C4"/>
       </a:accent1>
       <a:accent2>
         <a:srgbClr val="ED7D31"/>
@@ -3487,7 +5198,7 @@
         <a:srgbClr val="FFC000"/>
       </a:accent4>
       <a:accent5>
-        <a:srgbClr val="4472C4"/>
+        <a:srgbClr val="5B9BD5"/>
       </a:accent5>
       <a:accent6>
         <a:srgbClr val="70AD47"/>
@@ -3504,9 +5215,9 @@
         <a:latin typeface="Calibri Light" panose="020F0302020204030204"/>
         <a:ea typeface=""/>
         <a:cs typeface=""/>
-        <a:font script="Jpan" typeface="ＭＳ ゴシック"/>
+        <a:font script="Jpan" typeface="游ゴシック Light"/>
         <a:font script="Hang" typeface="맑은 고딕"/>
-        <a:font script="Hans" typeface="宋体"/>
+        <a:font script="Hans" typeface="等线 Light"/>
         <a:font script="Hant" typeface="新細明體"/>
         <a:font script="Arab" typeface="Times New Roman"/>
         <a:font script="Hebr" typeface="Times New Roman"/>
@@ -3534,14 +5245,31 @@
         <a:font script="Viet" typeface="Times New Roman"/>
         <a:font script="Uigh" typeface="Microsoft Uighur"/>
         <a:font script="Geor" typeface="Sylfaen"/>
+        <a:font script="Armn" typeface="Arial"/>
+        <a:font script="Bugi" typeface="Leelawadee UI"/>
+        <a:font script="Bopo" typeface="Microsoft JhengHei"/>
+        <a:font script="Java" typeface="Javanese Text"/>
+        <a:font script="Lisu" typeface="Segoe UI"/>
+        <a:font script="Mymr" typeface="Myanmar Text"/>
+        <a:font script="Nkoo" typeface="Ebrima"/>
+        <a:font script="Olck" typeface="Nirmala UI"/>
+        <a:font script="Osma" typeface="Ebrima"/>
+        <a:font script="Phag" typeface="Phagspa"/>
+        <a:font script="Syrn" typeface="Estrangelo Edessa"/>
+        <a:font script="Syrj" typeface="Estrangelo Edessa"/>
+        <a:font script="Syre" typeface="Estrangelo Edessa"/>
+        <a:font script="Sora" typeface="Nirmala UI"/>
+        <a:font script="Tale" typeface="Microsoft Tai Le"/>
+        <a:font script="Talu" typeface="Microsoft New Tai Lue"/>
+        <a:font script="Tfng" typeface="Ebrima"/>
       </a:majorFont>
       <a:minorFont>
         <a:latin typeface="Calibri" panose="020F0502020204030204"/>
         <a:ea typeface=""/>
         <a:cs typeface=""/>
-        <a:font script="Jpan" typeface="ＭＳ 明朝"/>
+        <a:font script="Jpan" typeface="游明朝"/>
         <a:font script="Hang" typeface="맑은 고딕"/>
-        <a:font script="Hans" typeface="宋体"/>
+        <a:font script="Hans" typeface="等线"/>
         <a:font script="Hant" typeface="新細明體"/>
         <a:font script="Arab" typeface="Arial"/>
         <a:font script="Hebr" typeface="Arial"/>
@@ -3569,6 +5297,23 @@
         <a:font script="Viet" typeface="Arial"/>
         <a:font script="Uigh" typeface="Microsoft Uighur"/>
         <a:font script="Geor" typeface="Sylfaen"/>
+        <a:font script="Armn" typeface="Arial"/>
+        <a:font script="Bugi" typeface="Leelawadee UI"/>
+        <a:font script="Bopo" typeface="Microsoft JhengHei"/>
+        <a:font script="Java" typeface="Javanese Text"/>
+        <a:font script="Lisu" typeface="Segoe UI"/>
+        <a:font script="Mymr" typeface="Myanmar Text"/>
+        <a:font script="Nkoo" typeface="Ebrima"/>
+        <a:font script="Olck" typeface="Nirmala UI"/>
+        <a:font script="Osma" typeface="Ebrima"/>
+        <a:font script="Phag" typeface="Phagspa"/>
+        <a:font script="Syrn" typeface="Estrangelo Edessa"/>
+        <a:font script="Syrj" typeface="Estrangelo Edessa"/>
+        <a:font script="Syre" typeface="Estrangelo Edessa"/>
+        <a:font script="Sora" typeface="Nirmala UI"/>
+        <a:font script="Tale" typeface="Microsoft Tai Le"/>
+        <a:font script="Talu" typeface="Microsoft New Tai Lue"/>
+        <a:font script="Tfng" typeface="Ebrima"/>
       </a:minorFont>
     </a:fontScheme>
     <a:fmtScheme name="Office">
@@ -3721,8 +5466,12 @@
 
 <file path=customXml/item1.xml><?xml version="1.0" encoding="utf-8"?>
 <go:gDocsCustomXmlDataStorage xmlns:go="http://customooxmlschemas.google.com/" xmlns:r="http://schemas.openxmlformats.org/officeDocument/2006/relationships" uri="GoogleDocsCustomDataVersion2">
-  <go:docsCustomData xmlns:go="http://customooxmlschemas.google.com/" roundtripDataSignature="AMtx7mjOhL7dNemR0vKhqdFykw71mm9VEQ==">CgMxLjAyDmguYng0YjV5YXVkbm1uMg5oLjdxN2h6OWdlMmE3eDIOaC5qcDdpbG1pbTZxMHoyDmguMWF0MWQwNm8yMXdrMghoLmdqZGd4czIOaC5zdmhhM3ZzenB3b3QyDmguMmhzMXpoang3ZDJlMg5oLjN2czdjdWxlMmczaDIOaC4zem5zbXdwbDBsc3IyDmguNWk3NjNxanJzOWN0Mg5oLnAwZTVvOGM5Nnp2cjIOaC4zMmtxMXI4M2I5a3k4AHIhMThDa2IxTTc5ZE13OGwzSE8wNDdMRWM0UGlwUThvZGo4</go:docsCustomData>
+  <go:docsCustomData xmlns:go="http://customooxmlschemas.google.com/" roundtripDataSignature="AMtx7mjac1FaFv6WV3g0GhcUIQ9kG0o+yg==">CgMxLjAyDmgubjh0aHd2ZHFzMTk0MghoLmdqZGd4czIOaC56N2hubnB1aWk1NDkyDWguc3hkdG9pMzhvYmkyDmguNWY0ZXAwcWVlOXRlMg5oLmVqdDhyOXF0bXp6djIOaC4yOWpnN3o3Y2I3bGIyDmguanM4cTNwM3I0eDZjMg5oLnYzbTFuaXhkbzBwejIOaC5wZzd4dGp6Y2t3dWkyDmgueTE0MHhvdmdnYml0Mg5oLjRocjAxMWhrOXVyNjIOaC5xMTI4N2VvNmMyd24yDmguODY5YjBrbWEwNmtsMg5oLm1hczdybXljNW82ejgAciExV3BDbUx3RGV0a2poVzFWLUZiZXdyanhaTmV2Wm8tWm0=</go:docsCustomData>
 </go:gDocsCustomXmlDataStorage>
+</file>
+
+<file path=customXml/item2.xml><?xml version="1.0" encoding="utf-8"?>
+<b:Sources xmlns:b="http://schemas.openxmlformats.org/officeDocument/2006/bibliography" xmlns="http://schemas.openxmlformats.org/officeDocument/2006/bibliography" SelectedStyle="\APASixthEditionOfficeOnline.xsl" StyleName="APA" Version="6"/>
 </file>
 
 <file path=customXml/itemProps1.xml><?xml version="1.0" encoding="utf-8"?>
@@ -3732,4 +5481,12 @@
     <ds:schemaRef ds:uri="http://schemas.openxmlformats.org/officeDocument/2006/relationships"/>
   </ds:schemaRefs>
 </ds:datastoreItem>
+</file>
+
+<file path=customXml/itemProps2.xml><?xml version="1.0" encoding="utf-8"?>
+<ds:datastoreItem xmlns:ds="http://schemas.openxmlformats.org/officeDocument/2006/customXml" ds:itemID="{9126256C-08B8-4D89-9FAD-32F89A54DEB8}">
+  <ds:schemaRefs>
+    <ds:schemaRef ds:uri="http://schemas.openxmlformats.org/officeDocument/2006/bibliography"/>
+  </ds:schemaRefs>
+</ds:datastoreItem>
 </file>
</xml_diff>

<commit_message>
fix heading level issue in instructions
</commit_message>
<xml_diff>
--- a/docassemble/MLHResponseToMotionRegardingChangeOfDomicile/data/templates/rmrcd_instructions.docx
+++ b/docassemble/MLHResponseToMotionRegardingChangeOfDomicile/data/templates/rmrcd_instructions.docx
@@ -4,15 +4,7 @@
   <w:body>
     <w:p>
       <w:r>
-        <w:t>{{p include_docx_template('</w:t>
-      </w:r>
-      <w:proofErr w:type="gramStart"/>
-      <w:r>
-        <w:t>docassemble.mlhframework</w:t>
-      </w:r>
-      <w:proofErr w:type="gramEnd"/>
-      <w:r>
-        <w:t>:data/templates/</w:t>
+        <w:t>{{p include_docx_template('docassemble.mlhframework:data/templates/</w:t>
       </w:r>
       <w:r>
         <w:t>cover_sheet_2.0.docx</w:t>
@@ -29,12 +21,21 @@
     <w:p>
       <w:pPr>
         <w:pStyle w:val="Heading2"/>
-      </w:pPr>
-      <w:r>
+        <w:rPr>
+          <w:sz w:val="30"/>
+          <w:szCs w:val="30"/>
+        </w:rPr>
+      </w:pPr>
+      <w:r>
+        <w:rPr>
+          <w:sz w:val="30"/>
+          <w:szCs w:val="30"/>
+        </w:rPr>
         <w:lastRenderedPageBreak/>
         <w:t>How to Respond When Your Child’s Other Parent Asks the Judge to Move</w:t>
       </w:r>
     </w:p>
+    <w:p/>
     <w:p>
       <w:pPr>
         <w:rPr>
@@ -652,7 +653,6 @@
       <w:bookmarkStart w:id="3" w:name="_heading=h.2hs1zhjx7d2e" w:colFirst="0" w:colLast="0"/>
       <w:bookmarkEnd w:id="3"/>
       <w:r>
-        <w:lastRenderedPageBreak/>
         <w:t>Step 4: Serve the other party with the Response</w:t>
       </w:r>
     </w:p>
@@ -699,6 +699,7 @@
           <w:color w:val="222222"/>
           <w:highlight w:val="white"/>
         </w:rPr>
+        <w:lastRenderedPageBreak/>
         <w:t>You must serve documents electronically if you can and if the other party has access to e-mail. If you or</w:t>
       </w:r>
       <w:r>
@@ -759,15 +760,7 @@
           <w:color w:val="222222"/>
           <w:highlight w:val="white"/>
         </w:rPr>
-        <w:t xml:space="preserve"> to file documents electronically, your documents will be served electronically </w:t>
-      </w:r>
-      <w:proofErr w:type="gramStart"/>
-      <w:r>
-        <w:rPr>
-          <w:color w:val="222222"/>
-          <w:highlight w:val="white"/>
-        </w:rPr>
-        <w:t>as</w:t>
+        <w:t xml:space="preserve"> to file documents electronically, your documents will be served electronically as</w:t>
       </w:r>
       <w:r>
         <w:rPr>
@@ -781,15 +774,7 @@
           <w:color w:val="222222"/>
           <w:highlight w:val="white"/>
         </w:rPr>
-        <w:t>long as</w:t>
-      </w:r>
-      <w:proofErr w:type="gramEnd"/>
-      <w:r>
-        <w:rPr>
-          <w:color w:val="222222"/>
-          <w:highlight w:val="white"/>
-        </w:rPr>
-        <w:t xml:space="preserve"> the other party is also using </w:t>
+        <w:t xml:space="preserve">long as the other party is also using </w:t>
       </w:r>
       <w:proofErr w:type="spellStart"/>
       <w:r>
@@ -968,17 +953,8 @@
           <w:color w:val="222222"/>
           <w:highlight w:val="white"/>
         </w:rPr>
-        <w:t xml:space="preserve">All documents must be in PDF </w:t>
-      </w:r>
-      <w:proofErr w:type="gramStart"/>
-      <w:r>
-        <w:rPr>
-          <w:color w:val="222222"/>
-          <w:highlight w:val="white"/>
-        </w:rPr>
-        <w:t>format;</w:t>
-      </w:r>
-      <w:proofErr w:type="gramEnd"/>
+        <w:t>All documents must be in PDF format;</w:t>
+      </w:r>
     </w:p>
     <w:p>
       <w:pPr>
@@ -997,17 +973,8 @@
           <w:color w:val="222222"/>
           <w:highlight w:val="white"/>
         </w:rPr>
-        <w:t xml:space="preserve">The e-mail subject line must include the name of the court, case name, case number, and the title of each document being </w:t>
-      </w:r>
-      <w:proofErr w:type="gramStart"/>
-      <w:r>
-        <w:rPr>
-          <w:color w:val="222222"/>
-          <w:highlight w:val="white"/>
-        </w:rPr>
-        <w:t>sent;</w:t>
-      </w:r>
-      <w:proofErr w:type="gramEnd"/>
+        <w:t>The e-mail subject line must include the name of the court, case name, case number, and the title of each document being sent;</w:t>
+      </w:r>
     </w:p>
     <w:p>
       <w:pPr>
@@ -1026,17 +993,8 @@
           <w:color w:val="222222"/>
           <w:highlight w:val="white"/>
         </w:rPr>
-        <w:t xml:space="preserve">If you e-mail a document at or before 11:59 p.m., it is considered served on that day. If you send the e-mail on a Saturday, Sunday, or legal holiday, it is considered served on the next business </w:t>
-      </w:r>
-      <w:proofErr w:type="gramStart"/>
-      <w:r>
-        <w:rPr>
-          <w:color w:val="222222"/>
-          <w:highlight w:val="white"/>
-        </w:rPr>
-        <w:t>day;</w:t>
-      </w:r>
-      <w:proofErr w:type="gramEnd"/>
+        <w:t>If you e-mail a document at or before 11:59 p.m., it is considered served on that day. If you send the e-mail on a Saturday, Sunday, or legal holiday, it is considered served on the next business day;</w:t>
+      </w:r>
     </w:p>
     <w:p>
       <w:pPr>
@@ -1112,23 +1070,7 @@
           <w:color w:val="222222"/>
           <w:highlight w:val="white"/>
         </w:rPr>
-        <w:t xml:space="preserve"> if you will be filing it electronically. If you will be filing in person or by mail, complete the Certificate of Mailing on all three remaining copies of the Response. File two </w:t>
-      </w:r>
-      <w:proofErr w:type="gramStart"/>
-      <w:r>
-        <w:rPr>
-          <w:color w:val="222222"/>
-          <w:highlight w:val="white"/>
-        </w:rPr>
-        <w:t>copies, and</w:t>
-      </w:r>
-      <w:proofErr w:type="gramEnd"/>
-      <w:r>
-        <w:rPr>
-          <w:color w:val="222222"/>
-          <w:highlight w:val="white"/>
-        </w:rPr>
-        <w:t xml:space="preserve"> keep one copy for your records.</w:t>
+        <w:t xml:space="preserve"> if you will be filing it electronically. If you will be filing in person or by mail, complete the Certificate of Mailing on all three remaining copies of the Response. File two copies, and keep one copy for your records.</w:t>
       </w:r>
     </w:p>
     <w:p>
@@ -1144,23 +1086,7 @@
           <w:color w:val="222222"/>
           <w:highlight w:val="white"/>
         </w:rPr>
-        <w:t xml:space="preserve">If you served the other party electronically, cross out the part of the Certificate of Mailing that </w:t>
-      </w:r>
-      <w:proofErr w:type="gramStart"/>
-      <w:r>
-        <w:rPr>
-          <w:color w:val="222222"/>
-          <w:highlight w:val="white"/>
-        </w:rPr>
-        <w:t>says</w:t>
-      </w:r>
-      <w:proofErr w:type="gramEnd"/>
-      <w:r>
-        <w:rPr>
-          <w:color w:val="222222"/>
-          <w:highlight w:val="white"/>
-        </w:rPr>
-        <w:t xml:space="preserve"> “by</w:t>
+        <w:t>If you served the other party electronically, cross out the part of the Certificate of Mailing that says “by</w:t>
       </w:r>
       <w:r>
         <w:rPr>
@@ -1334,7 +1260,6 @@
           <w:color w:val="222222"/>
           <w:highlight w:val="white"/>
         </w:rPr>
-        <w:lastRenderedPageBreak/>
         <w:t>Bring to your court hearing an original plus two copies of any document you wish the court to consider</w:t>
       </w:r>
       <w:r>
@@ -1349,23 +1274,7 @@
           <w:color w:val="222222"/>
           <w:highlight w:val="white"/>
         </w:rPr>
-        <w:t xml:space="preserve">when </w:t>
-      </w:r>
-      <w:proofErr w:type="gramStart"/>
-      <w:r>
-        <w:rPr>
-          <w:color w:val="222222"/>
-          <w:highlight w:val="white"/>
-        </w:rPr>
-        <w:t>making a decision</w:t>
-      </w:r>
-      <w:proofErr w:type="gramEnd"/>
-      <w:r>
-        <w:rPr>
-          <w:color w:val="222222"/>
-          <w:highlight w:val="white"/>
-        </w:rPr>
-        <w:t xml:space="preserve"> in your case.</w:t>
+        <w:t>when making a decision in your case.</w:t>
       </w:r>
       <w:r>
         <w:rPr>
@@ -1437,6 +1346,7 @@
           <w:color w:val="222222"/>
           <w:highlight w:val="white"/>
         </w:rPr>
+        <w:lastRenderedPageBreak/>
         <w:t>When your case is called, go where you’re directed. The other party will speak first because it’s their</w:t>
       </w:r>
       <w:r>
@@ -1645,17 +1555,8 @@
           <w:color w:val="222222"/>
           <w:highlight w:val="white"/>
         </w:rPr>
-        <w:t xml:space="preserve">The judge could decide to grant the other party’s motion and enter an order allowing them to </w:t>
-      </w:r>
-      <w:proofErr w:type="gramStart"/>
-      <w:r>
-        <w:rPr>
-          <w:color w:val="222222"/>
-          <w:highlight w:val="white"/>
-        </w:rPr>
-        <w:t>move, or</w:t>
-      </w:r>
-      <w:proofErr w:type="gramEnd"/>
+        <w:t>The judge could decide to grant the other party’s motion and enter an order allowing them to move, or</w:t>
+      </w:r>
       <w:r>
         <w:rPr>
           <w:color w:val="222222"/>
@@ -4871,7 +4772,7 @@
     <w:uiPriority w:val="9"/>
     <w:unhideWhenUsed/>
     <w:qFormat/>
-    <w:rsid w:val="000C1726"/>
+    <w:rsid w:val="00042298"/>
     <w:pPr>
       <w:keepNext/>
       <w:keepLines/>
@@ -4881,8 +4782,8 @@
     <w:rPr>
       <w:b/>
       <w:color w:val="222222"/>
-      <w:sz w:val="28"/>
-      <w:szCs w:val="28"/>
+      <w:sz w:val="27"/>
+      <w:szCs w:val="27"/>
     </w:rPr>
   </w:style>
   <w:style w:type="paragraph" w:styleId="Heading4">
@@ -5465,28 +5366,28 @@
 </file>
 
 <file path=customXml/item1.xml><?xml version="1.0" encoding="utf-8"?>
+<b:Sources xmlns:b="http://schemas.openxmlformats.org/officeDocument/2006/bibliography" xmlns="http://schemas.openxmlformats.org/officeDocument/2006/bibliography" SelectedStyle="\APASixthEditionOfficeOnline.xsl" StyleName="APA" Version="6"/>
+</file>
+
+<file path=customXml/item2.xml><?xml version="1.0" encoding="utf-8"?>
 <go:gDocsCustomXmlDataStorage xmlns:go="http://customooxmlschemas.google.com/" xmlns:r="http://schemas.openxmlformats.org/officeDocument/2006/relationships" uri="GoogleDocsCustomDataVersion2">
   <go:docsCustomData xmlns:go="http://customooxmlschemas.google.com/" roundtripDataSignature="AMtx7mjac1FaFv6WV3g0GhcUIQ9kG0o+yg==">CgMxLjAyDmgubjh0aHd2ZHFzMTk0MghoLmdqZGd4czIOaC56N2hubnB1aWk1NDkyDWguc3hkdG9pMzhvYmkyDmguNWY0ZXAwcWVlOXRlMg5oLmVqdDhyOXF0bXp6djIOaC4yOWpnN3o3Y2I3bGIyDmguanM4cTNwM3I0eDZjMg5oLnYzbTFuaXhkbzBwejIOaC5wZzd4dGp6Y2t3dWkyDmgueTE0MHhvdmdnYml0Mg5oLjRocjAxMWhrOXVyNjIOaC5xMTI4N2VvNmMyd24yDmguODY5YjBrbWEwNmtsMg5oLm1hczdybXljNW82ejgAciExV3BDbUx3RGV0a2poVzFWLUZiZXdyanhaTmV2Wm8tWm0=</go:docsCustomData>
 </go:gDocsCustomXmlDataStorage>
 </file>
 
-<file path=customXml/item2.xml><?xml version="1.0" encoding="utf-8"?>
-<b:Sources xmlns:b="http://schemas.openxmlformats.org/officeDocument/2006/bibliography" xmlns="http://schemas.openxmlformats.org/officeDocument/2006/bibliography" SelectedStyle="\APASixthEditionOfficeOnline.xsl" StyleName="APA" Version="6"/>
+<file path=customXml/itemProps1.xml><?xml version="1.0" encoding="utf-8"?>
+<ds:datastoreItem xmlns:ds="http://schemas.openxmlformats.org/officeDocument/2006/customXml" ds:itemID="{9126256C-08B8-4D89-9FAD-32F89A54DEB8}">
+  <ds:schemaRefs>
+    <ds:schemaRef ds:uri="http://schemas.openxmlformats.org/officeDocument/2006/bibliography"/>
+  </ds:schemaRefs>
+</ds:datastoreItem>
 </file>
 
-<file path=customXml/itemProps1.xml><?xml version="1.0" encoding="utf-8"?>
+<file path=customXml/itemProps2.xml><?xml version="1.0" encoding="utf-8"?>
 <ds:datastoreItem xmlns:ds="http://schemas.openxmlformats.org/officeDocument/2006/customXml" ds:itemID="{11111111-1234-1234-1234-123412341234}">
   <ds:schemaRefs>
     <ds:schemaRef ds:uri="http://customooxmlschemas.google.com/"/>
     <ds:schemaRef ds:uri="http://schemas.openxmlformats.org/officeDocument/2006/relationships"/>
   </ds:schemaRefs>
 </ds:datastoreItem>
-</file>
-
-<file path=customXml/itemProps2.xml><?xml version="1.0" encoding="utf-8"?>
-<ds:datastoreItem xmlns:ds="http://schemas.openxmlformats.org/officeDocument/2006/customXml" ds:itemID="{9126256C-08B8-4D89-9FAD-32F89A54DEB8}">
-  <ds:schemaRefs>
-    <ds:schemaRef ds:uri="http://schemas.openxmlformats.org/officeDocument/2006/bibliography"/>
-  </ds:schemaRefs>
-</ds:datastoreItem>
 </file>
</xml_diff>

<commit_message>
update survey on download and coversheet
</commit_message>
<xml_diff>
--- a/docassemble/MLHResponseToMotionRegardingChangeOfDomicile/data/templates/rmrcd_instructions.docx
+++ b/docassemble/MLHResponseToMotionRegardingChangeOfDomicile/data/templates/rmrcd_instructions.docx
@@ -4,40 +4,143 @@
   <w:body>
     <w:p>
       <w:r>
-        <w:t>{{p include_docx_template('docassemble.mlhframework:data/templates/</w:t>
-      </w:r>
-      <w:r>
-        <w:t>cover_sheet_2.0.docx</w:t>
-      </w:r>
-      <w:r>
-        <w:t>') }}</w:t>
-      </w:r>
-    </w:p>
-    <w:p>
-      <w:r>
-        <w:br w:type="page"/>
-      </w:r>
-    </w:p>
-    <w:p>
-      <w:pPr>
-        <w:pStyle w:val="Heading2"/>
-        <w:rPr>
-          <w:sz w:val="30"/>
-          <w:szCs w:val="30"/>
-        </w:rPr>
-      </w:pPr>
-      <w:r>
-        <w:rPr>
-          <w:sz w:val="30"/>
-          <w:szCs w:val="30"/>
-        </w:rPr>
-        <w:lastRenderedPageBreak/>
-        <w:t>How to Respond When Your Child’s Other Parent Asks the Judge to Move</w:t>
+        <w:t>{{p include_docx_template('</w:t>
+      </w:r>
+      <w:proofErr w:type="gramStart"/>
+      <w:r>
+        <w:t>docassemble.mlhframework</w:t>
+      </w:r>
+      <w:proofErr w:type="gramEnd"/>
+      <w:r>
+        <w:t>:data/templates/cover_sheet_2.0.docx') }}</w:t>
       </w:r>
     </w:p>
     <w:p/>
     <w:p>
       <w:pPr>
+        <w:jc w:val="center"/>
+      </w:pPr>
+      <w:r>
+        <w:rPr>
+          <w:rStyle w:val="Hyperlink"/>
+        </w:rPr>
+        <w:drawing>
+          <wp:inline distT="0" distB="0" distL="0" distR="0" wp14:anchorId="15338276" wp14:editId="65EA5611">
+            <wp:extent cx="1033272" cy="1033272"/>
+            <wp:effectExtent l="0" t="0" r="0" b="0"/>
+            <wp:docPr id="463116344" name="Picture 2" descr="Survey QR Code"/>
+            <wp:cNvGraphicFramePr>
+              <a:graphicFrameLocks xmlns:a="http://schemas.openxmlformats.org/drawingml/2006/main" noChangeAspect="1"/>
+            </wp:cNvGraphicFramePr>
+            <a:graphic xmlns:a="http://schemas.openxmlformats.org/drawingml/2006/main">
+              <a:graphicData uri="http://schemas.openxmlformats.org/drawingml/2006/picture">
+                <pic:pic xmlns:pic="http://schemas.openxmlformats.org/drawingml/2006/picture">
+                  <pic:nvPicPr>
+                    <pic:cNvPr id="463116344" name="Picture 2" descr="Survey QR Code"/>
+                    <pic:cNvPicPr>
+                      <a:picLocks noChangeAspect="1" noChangeArrowheads="1"/>
+                    </pic:cNvPicPr>
+                  </pic:nvPicPr>
+                  <pic:blipFill>
+                    <a:blip r:embed="rId7" cstate="print">
+                      <a:extLst>
+                        <a:ext uri="{28A0092B-C50C-407E-A947-70E740481C1C}">
+                          <a14:useLocalDpi xmlns:a14="http://schemas.microsoft.com/office/drawing/2010/main" val="0"/>
+                        </a:ext>
+                      </a:extLst>
+                    </a:blip>
+                    <a:srcRect/>
+                    <a:stretch>
+                      <a:fillRect/>
+                    </a:stretch>
+                  </pic:blipFill>
+                  <pic:spPr bwMode="auto">
+                    <a:xfrm>
+                      <a:off x="0" y="0"/>
+                      <a:ext cx="1033272" cy="1033272"/>
+                    </a:xfrm>
+                    <a:prstGeom prst="rect">
+                      <a:avLst/>
+                    </a:prstGeom>
+                    <a:noFill/>
+                    <a:ln>
+                      <a:noFill/>
+                    </a:ln>
+                  </pic:spPr>
+                </pic:pic>
+              </a:graphicData>
+            </a:graphic>
+          </wp:inline>
+        </w:drawing>
+      </w:r>
+    </w:p>
+    <w:p>
+      <w:pPr>
+        <w:jc w:val="center"/>
+      </w:pPr>
+    </w:p>
+    <w:p>
+      <w:pPr>
+        <w:jc w:val="center"/>
+      </w:pPr>
+    </w:p>
+    <w:p>
+      <w:proofErr w:type="gramStart"/>
+      <w:r>
+        <w:rPr>
+          <w:rFonts w:cs="Times New Roman"/>
+          <w:szCs w:val="28"/>
+        </w:rPr>
+        <w:t>{{</w:t>
+      </w:r>
+      <w:r>
+        <w:rPr>
+          <w:rFonts w:cs="Times New Roman"/>
+          <w:noProof/>
+          <w:szCs w:val="28"/>
+        </w:rPr>
+        <w:t xml:space="preserve"> cover</w:t>
+      </w:r>
+      <w:proofErr w:type="gramEnd"/>
+      <w:r>
+        <w:rPr>
+          <w:rFonts w:cs="Times New Roman"/>
+          <w:noProof/>
+          <w:szCs w:val="28"/>
+        </w:rPr>
+        <w:t xml:space="preserve">_sheet_thanks </w:t>
+      </w:r>
+      <w:r>
+        <w:rPr>
+          <w:rFonts w:cs="Times New Roman"/>
+          <w:szCs w:val="28"/>
+        </w:rPr>
+        <w:t>}}</w:t>
+      </w:r>
+      <w:r>
+        <w:br w:type="page"/>
+      </w:r>
+    </w:p>
+    <w:p>
+      <w:pPr>
+        <w:pStyle w:val="Heading2"/>
+        <w:rPr>
+          <w:sz w:val="30"/>
+          <w:szCs w:val="30"/>
+        </w:rPr>
+      </w:pPr>
+      <w:r>
+        <w:rPr>
+          <w:sz w:val="30"/>
+          <w:szCs w:val="30"/>
+        </w:rPr>
+        <w:lastRenderedPageBreak/>
+        <w:t>How to Respond When Your Child’s Other Parent Asks the Judge to Move</w:t>
+      </w:r>
+    </w:p>
+    <w:p/>
+    <w:p>
+      <w:pPr>
         <w:rPr>
           <w:color w:val="222222"/>
           <w:highlight w:val="white"/>
@@ -74,7 +177,23 @@
           <w:color w:val="222222"/>
           <w:highlight w:val="white"/>
         </w:rPr>
-        <w:t>/Legal Residence. You can print the instructions and take them with you to use as a checklist.</w:t>
+        <w:t xml:space="preserve">/Legal Residence. You can print the instructions and take them with you to </w:t>
+      </w:r>
+      <w:proofErr w:type="gramStart"/>
+      <w:r>
+        <w:rPr>
+          <w:color w:val="222222"/>
+          <w:highlight w:val="white"/>
+        </w:rPr>
+        <w:t>use</w:t>
+      </w:r>
+      <w:proofErr w:type="gramEnd"/>
+      <w:r>
+        <w:rPr>
+          <w:color w:val="222222"/>
+          <w:highlight w:val="white"/>
+        </w:rPr>
+        <w:t xml:space="preserve"> as a checklist.</w:t>
       </w:r>
     </w:p>
     <w:p>
@@ -108,7 +227,7 @@
         </w:rPr>
         <w:t xml:space="preserve">Use the </w:t>
       </w:r>
-      <w:hyperlink r:id="rId7">
+      <w:hyperlink r:id="rId8">
         <w:r>
           <w:rPr>
             <w:color w:val="1155CC"/>
@@ -147,7 +266,21 @@
         <w:rPr>
           <w:color w:val="222222"/>
         </w:rPr>
-        <w:t xml:space="preserve">Some of the steps later in these instructions may have slightly different information for you depending on how you will file with the court. Each court decides how it will accept documents for filing. Contact your court to find out which methods are available. Depending on your court, you may be able to file by: </w:t>
+        <w:t xml:space="preserve">Some of the steps later in these instructions may have slightly different information for you depending on how you </w:t>
+      </w:r>
+      <w:proofErr w:type="gramStart"/>
+      <w:r>
+        <w:rPr>
+          <w:color w:val="222222"/>
+        </w:rPr>
+        <w:t>will file</w:t>
+      </w:r>
+      <w:proofErr w:type="gramEnd"/>
+      <w:r>
+        <w:rPr>
+          <w:color w:val="222222"/>
+        </w:rPr>
+        <w:t xml:space="preserve"> with the court. Each court decides how it will accept documents for filing. Contact your court to find out which methods are available. Depending on your court, you may be able to file by: </w:t>
       </w:r>
     </w:p>
     <w:p>
@@ -244,7 +377,7 @@
         </w:rPr>
         <w:t xml:space="preserve">You can find contact information for your court on the </w:t>
       </w:r>
-      <w:hyperlink r:id="rId8">
+      <w:hyperlink r:id="rId9">
         <w:r>
           <w:rPr>
             <w:color w:val="1155CC"/>
@@ -268,7 +401,7 @@
           <w:color w:val="222222"/>
         </w:rPr>
       </w:pPr>
-      <w:hyperlink r:id="rId9">
+      <w:hyperlink r:id="rId10">
         <w:proofErr w:type="spellStart"/>
         <w:r>
           <w:rPr>
@@ -283,9 +416,23 @@
         <w:rPr>
           <w:color w:val="222222"/>
         </w:rPr>
-        <w:t xml:space="preserve"> is only available for some courts. Even in courts where it is available, you can only use it for some case types. The State Court Administrative Office keeps a </w:t>
-      </w:r>
-      <w:hyperlink r:id="rId10">
+        <w:t xml:space="preserve"> is only available for </w:t>
+      </w:r>
+      <w:proofErr w:type="gramStart"/>
+      <w:r>
+        <w:rPr>
+          <w:color w:val="222222"/>
+        </w:rPr>
+        <w:t>some courts</w:t>
+      </w:r>
+      <w:proofErr w:type="gramEnd"/>
+      <w:r>
+        <w:rPr>
+          <w:color w:val="222222"/>
+        </w:rPr>
+        <w:t xml:space="preserve">. Even in courts where it is available, you can only use it for some case types. The State Court Administrative Office keeps a </w:t>
+      </w:r>
+      <w:hyperlink r:id="rId11">
         <w:r>
           <w:rPr>
             <w:color w:val="1155CC"/>
@@ -300,7 +447,7 @@
         </w:rPr>
         <w:t xml:space="preserve">. To learn more, read </w:t>
       </w:r>
-      <w:hyperlink r:id="rId11">
+      <w:hyperlink r:id="rId12">
         <w:r>
           <w:rPr>
             <w:color w:val="1155CC"/>
@@ -348,7 +495,25 @@
           <w:color w:val="222222"/>
           <w:highlight w:val="white"/>
         </w:rPr>
-        <w:t>Sign and date the Response to Motion Regarding Change of Domicile/Legal Residence. If you chose to</w:t>
+        <w:t xml:space="preserve">Sign and date the Response to Motion Regarding Change of Domicile/Legal Residence. If you </w:t>
+      </w:r>
+      <w:proofErr w:type="gramStart"/>
+      <w:r>
+        <w:rPr>
+          <w:bCs/>
+          <w:color w:val="222222"/>
+          <w:highlight w:val="white"/>
+        </w:rPr>
+        <w:t>chose</w:t>
+      </w:r>
+      <w:proofErr w:type="gramEnd"/>
+      <w:r>
+        <w:rPr>
+          <w:bCs/>
+          <w:color w:val="222222"/>
+          <w:highlight w:val="white"/>
+        </w:rPr>
+        <w:t xml:space="preserve"> to</w:t>
       </w:r>
       <w:r>
         <w:rPr>
@@ -421,7 +586,25 @@
           <w:color w:val="222222"/>
           <w:highlight w:val="white"/>
         </w:rPr>
-        <w:t xml:space="preserve">If you will be filing either by e-mail or using </w:t>
+        <w:t xml:space="preserve">If you </w:t>
+      </w:r>
+      <w:proofErr w:type="gramStart"/>
+      <w:r>
+        <w:rPr>
+          <w:bCs/>
+          <w:color w:val="222222"/>
+          <w:highlight w:val="white"/>
+        </w:rPr>
+        <w:t>will be</w:t>
+      </w:r>
+      <w:proofErr w:type="gramEnd"/>
+      <w:r>
+        <w:rPr>
+          <w:bCs/>
+          <w:color w:val="222222"/>
+          <w:highlight w:val="white"/>
+        </w:rPr>
+        <w:t xml:space="preserve"> filing either by e-mail or using </w:t>
       </w:r>
       <w:proofErr w:type="spellStart"/>
       <w:r>
@@ -555,7 +738,7 @@
         </w:rPr>
         <w:t xml:space="preserve">or need contact information for the court, click on </w:t>
       </w:r>
-      <w:hyperlink r:id="rId12" w:history="1">
+      <w:hyperlink r:id="rId13" w:history="1">
         <w:r>
           <w:rPr>
             <w:rStyle w:val="Hyperlink"/>
@@ -599,6 +782,7 @@
           <w:color w:val="222222"/>
           <w:highlight w:val="white"/>
         </w:rPr>
+        <w:lastRenderedPageBreak/>
         <w:t>If you are filing in person at the court clerk's office, give the clerk the original form and all the copies.</w:t>
       </w:r>
       <w:r>
@@ -615,7 +799,7 @@
         </w:rPr>
         <w:t xml:space="preserve">The clerk will keep the original and one copy for the </w:t>
       </w:r>
-      <w:hyperlink r:id="rId13" w:history="1">
+      <w:hyperlink r:id="rId14" w:history="1">
         <w:r>
           <w:rPr>
             <w:rStyle w:val="Hyperlink"/>
@@ -699,7 +883,6 @@
           <w:color w:val="222222"/>
           <w:highlight w:val="white"/>
         </w:rPr>
-        <w:lastRenderedPageBreak/>
         <w:t>You must serve documents electronically if you can and if the other party has access to e-mail. If you or</w:t>
       </w:r>
       <w:r>
@@ -760,7 +943,15 @@
           <w:color w:val="222222"/>
           <w:highlight w:val="white"/>
         </w:rPr>
-        <w:t xml:space="preserve"> to file documents electronically, your documents will be served electronically as</w:t>
+        <w:t xml:space="preserve"> to file documents electronically, your documents will be served electronically </w:t>
+      </w:r>
+      <w:proofErr w:type="gramStart"/>
+      <w:r>
+        <w:rPr>
+          <w:color w:val="222222"/>
+          <w:highlight w:val="white"/>
+        </w:rPr>
+        <w:t>as</w:t>
       </w:r>
       <w:r>
         <w:rPr>
@@ -774,7 +965,15 @@
           <w:color w:val="222222"/>
           <w:highlight w:val="white"/>
         </w:rPr>
-        <w:t xml:space="preserve">long as the other party is also using </w:t>
+        <w:t>long as</w:t>
+      </w:r>
+      <w:proofErr w:type="gramEnd"/>
+      <w:r>
+        <w:rPr>
+          <w:color w:val="222222"/>
+          <w:highlight w:val="white"/>
+        </w:rPr>
+        <w:t xml:space="preserve"> the other party is also using </w:t>
       </w:r>
       <w:proofErr w:type="spellStart"/>
       <w:r>
@@ -832,7 +1031,7 @@
           <w:highlight w:val="white"/>
         </w:rPr>
       </w:pPr>
-      <w:hyperlink r:id="rId14">
+      <w:hyperlink r:id="rId15">
         <w:proofErr w:type="spellStart"/>
         <w:r>
           <w:rPr>
@@ -849,9 +1048,25 @@
           <w:color w:val="222222"/>
           <w:highlight w:val="white"/>
         </w:rPr>
-        <w:t xml:space="preserve"> is only available for some courts. Even in courts where it is available, you can only use it for some case types. The State Court Administrative Office keeps a </w:t>
-      </w:r>
-      <w:hyperlink r:id="rId15">
+        <w:t xml:space="preserve"> is only available for </w:t>
+      </w:r>
+      <w:proofErr w:type="gramStart"/>
+      <w:r>
+        <w:rPr>
+          <w:color w:val="222222"/>
+          <w:highlight w:val="white"/>
+        </w:rPr>
+        <w:t>some courts</w:t>
+      </w:r>
+      <w:proofErr w:type="gramEnd"/>
+      <w:r>
+        <w:rPr>
+          <w:color w:val="222222"/>
+          <w:highlight w:val="white"/>
+        </w:rPr>
+        <w:t xml:space="preserve">. Even in courts where it is available, you can only use it for some case types. The State Court Administrative Office keeps a </w:t>
+      </w:r>
+      <w:hyperlink r:id="rId16">
         <w:r>
           <w:rPr>
             <w:color w:val="1155CC"/>
@@ -868,7 +1083,7 @@
         </w:rPr>
         <w:t xml:space="preserve">. To learn more, read </w:t>
       </w:r>
-      <w:hyperlink r:id="rId16">
+      <w:hyperlink r:id="rId17">
         <w:r>
           <w:rPr>
             <w:color w:val="1155CC"/>
@@ -953,8 +1168,17 @@
           <w:color w:val="222222"/>
           <w:highlight w:val="white"/>
         </w:rPr>
-        <w:t>All documents must be in PDF format;</w:t>
-      </w:r>
+        <w:t xml:space="preserve">All documents must be in PDF </w:t>
+      </w:r>
+      <w:proofErr w:type="gramStart"/>
+      <w:r>
+        <w:rPr>
+          <w:color w:val="222222"/>
+          <w:highlight w:val="white"/>
+        </w:rPr>
+        <w:t>format;</w:t>
+      </w:r>
+      <w:proofErr w:type="gramEnd"/>
     </w:p>
     <w:p>
       <w:pPr>
@@ -973,8 +1197,17 @@
           <w:color w:val="222222"/>
           <w:highlight w:val="white"/>
         </w:rPr>
-        <w:t>The e-mail subject line must include the name of the court, case name, case number, and the title of each document being sent;</w:t>
-      </w:r>
+        <w:t xml:space="preserve">The e-mail subject line must include the name of the court, case name, case number, and the title of each document being </w:t>
+      </w:r>
+      <w:proofErr w:type="gramStart"/>
+      <w:r>
+        <w:rPr>
+          <w:color w:val="222222"/>
+          <w:highlight w:val="white"/>
+        </w:rPr>
+        <w:t>sent;</w:t>
+      </w:r>
+      <w:proofErr w:type="gramEnd"/>
     </w:p>
     <w:p>
       <w:pPr>
@@ -993,8 +1226,17 @@
           <w:color w:val="222222"/>
           <w:highlight w:val="white"/>
         </w:rPr>
-        <w:t>If you e-mail a document at or before 11:59 p.m., it is considered served on that day. If you send the e-mail on a Saturday, Sunday, or legal holiday, it is considered served on the next business day;</w:t>
-      </w:r>
+        <w:t xml:space="preserve">If you e-mail a document at or before 11:59 p.m., it is considered served on that day. If you send the e-mail on a Saturday, Sunday, or legal holiday, it is considered served on the next business </w:t>
+      </w:r>
+      <w:proofErr w:type="gramStart"/>
+      <w:r>
+        <w:rPr>
+          <w:color w:val="222222"/>
+          <w:highlight w:val="white"/>
+        </w:rPr>
+        <w:t>day;</w:t>
+      </w:r>
+      <w:proofErr w:type="gramEnd"/>
     </w:p>
     <w:p>
       <w:pPr>
@@ -1013,7 +1255,23 @@
           <w:color w:val="222222"/>
           <w:highlight w:val="white"/>
         </w:rPr>
-        <w:t>Do not delete any e-mails you send to the other party, especially e-mails that served court documents. You must keep a record of sent items until a judgment or final order is entered and all appeals have been completed.</w:t>
+        <w:t xml:space="preserve">Do not delete any e-mails you send to the other party, especially e-mails that served court documents. You must keep a record of </w:t>
+      </w:r>
+      <w:proofErr w:type="gramStart"/>
+      <w:r>
+        <w:rPr>
+          <w:color w:val="222222"/>
+          <w:highlight w:val="white"/>
+        </w:rPr>
+        <w:t>sent items</w:t>
+      </w:r>
+      <w:proofErr w:type="gramEnd"/>
+      <w:r>
+        <w:rPr>
+          <w:color w:val="222222"/>
+          <w:highlight w:val="white"/>
+        </w:rPr>
+        <w:t xml:space="preserve"> until a judgment or final order is entered and all appeals have been completed.</w:t>
       </w:r>
     </w:p>
     <w:p>
@@ -1070,7 +1328,23 @@
           <w:color w:val="222222"/>
           <w:highlight w:val="white"/>
         </w:rPr>
-        <w:t xml:space="preserve"> if you will be filing it electronically. If you will be filing in person or by mail, complete the Certificate of Mailing on all three remaining copies of the Response. File two copies, and keep one copy for your records.</w:t>
+        <w:t xml:space="preserve"> if you will be filing it electronically. If you will be filing in person or by mail, complete the Certificate of Mailing on all three remaining copies of the Response. File two </w:t>
+      </w:r>
+      <w:proofErr w:type="gramStart"/>
+      <w:r>
+        <w:rPr>
+          <w:color w:val="222222"/>
+          <w:highlight w:val="white"/>
+        </w:rPr>
+        <w:t>copies, and</w:t>
+      </w:r>
+      <w:proofErr w:type="gramEnd"/>
+      <w:r>
+        <w:rPr>
+          <w:color w:val="222222"/>
+          <w:highlight w:val="white"/>
+        </w:rPr>
+        <w:t xml:space="preserve"> keep one copy for your records.</w:t>
       </w:r>
     </w:p>
     <w:p>
@@ -1086,7 +1360,23 @@
           <w:color w:val="222222"/>
           <w:highlight w:val="white"/>
         </w:rPr>
-        <w:t>If you served the other party electronically, cross out the part of the Certificate of Mailing that says “by</w:t>
+        <w:t xml:space="preserve">If you served the other party electronically, cross out the part of the Certificate of Mailing that </w:t>
+      </w:r>
+      <w:proofErr w:type="gramStart"/>
+      <w:r>
+        <w:rPr>
+          <w:color w:val="222222"/>
+          <w:highlight w:val="white"/>
+        </w:rPr>
+        <w:t>says</w:t>
+      </w:r>
+      <w:proofErr w:type="gramEnd"/>
+      <w:r>
+        <w:rPr>
+          <w:color w:val="222222"/>
+          <w:highlight w:val="white"/>
+        </w:rPr>
+        <w:t xml:space="preserve"> “by</w:t>
       </w:r>
       <w:r>
         <w:rPr>
@@ -1114,7 +1404,15 @@
           <w:color w:val="222222"/>
           <w:highlight w:val="white"/>
         </w:rPr>
-        <w:t>served your documents. If it is by e-mail, be sure to include the e-mail address that you used. For</w:t>
+        <w:t xml:space="preserve">served your documents. If it is by e-mail, be sure to include the e-mail address </w:t>
+      </w:r>
+      <w:r>
+        <w:rPr>
+          <w:color w:val="222222"/>
+          <w:highlight w:val="white"/>
+        </w:rPr>
+        <w:lastRenderedPageBreak/>
+        <w:t>that you used. For</w:t>
       </w:r>
       <w:r>
         <w:rPr>
@@ -1197,7 +1495,23 @@
           <w:color w:val="222222"/>
           <w:highlight w:val="white"/>
         </w:rPr>
-        <w:t>create and file a Proof of Service for you.</w:t>
+        <w:t xml:space="preserve">create and file </w:t>
+      </w:r>
+      <w:proofErr w:type="gramStart"/>
+      <w:r>
+        <w:rPr>
+          <w:color w:val="222222"/>
+          <w:highlight w:val="white"/>
+        </w:rPr>
+        <w:t>a Proof</w:t>
+      </w:r>
+      <w:proofErr w:type="gramEnd"/>
+      <w:r>
+        <w:rPr>
+          <w:color w:val="222222"/>
+          <w:highlight w:val="white"/>
+        </w:rPr>
+        <w:t xml:space="preserve"> of Service for you.</w:t>
       </w:r>
     </w:p>
     <w:p>
@@ -1222,7 +1536,7 @@
         </w:rPr>
         <w:t xml:space="preserve">Below are brief instructions about attending your court hearing. For more detailed instructions about going to court, watch the </w:t>
       </w:r>
-      <w:hyperlink r:id="rId17">
+      <w:hyperlink r:id="rId18">
         <w:r>
           <w:rPr>
             <w:color w:val="1155CC"/>
@@ -1274,7 +1588,39 @@
           <w:color w:val="222222"/>
           <w:highlight w:val="white"/>
         </w:rPr>
-        <w:t>when making a decision in your case.</w:t>
+        <w:t xml:space="preserve">when </w:t>
+      </w:r>
+      <w:proofErr w:type="gramStart"/>
+      <w:r>
+        <w:rPr>
+          <w:color w:val="222222"/>
+          <w:highlight w:val="white"/>
+        </w:rPr>
+        <w:t>making a decision</w:t>
+      </w:r>
+      <w:proofErr w:type="gramEnd"/>
+      <w:r>
+        <w:rPr>
+          <w:color w:val="222222"/>
+          <w:highlight w:val="white"/>
+        </w:rPr>
+        <w:t xml:space="preserve"> </w:t>
+      </w:r>
+      <w:proofErr w:type="gramStart"/>
+      <w:r>
+        <w:rPr>
+          <w:color w:val="222222"/>
+          <w:highlight w:val="white"/>
+        </w:rPr>
+        <w:t>in</w:t>
+      </w:r>
+      <w:proofErr w:type="gramEnd"/>
+      <w:r>
+        <w:rPr>
+          <w:color w:val="222222"/>
+          <w:highlight w:val="white"/>
+        </w:rPr>
+        <w:t xml:space="preserve"> your case.</w:t>
       </w:r>
       <w:r>
         <w:rPr>
@@ -1346,7 +1692,6 @@
           <w:color w:val="222222"/>
           <w:highlight w:val="white"/>
         </w:rPr>
-        <w:lastRenderedPageBreak/>
         <w:t>When your case is called, go where you’re directed. The other party will speak first because it’s their</w:t>
       </w:r>
       <w:r>
@@ -1519,7 +1864,7 @@
         </w:rPr>
         <w:t xml:space="preserve">interest of the child factors. To learn more, read </w:t>
       </w:r>
-      <w:hyperlink r:id="rId18" w:history="1">
+      <w:hyperlink r:id="rId19" w:history="1">
         <w:r>
           <w:rPr>
             <w:rStyle w:val="Hyperlink"/>
@@ -1555,8 +1900,17 @@
           <w:color w:val="222222"/>
           <w:highlight w:val="white"/>
         </w:rPr>
-        <w:t>The judge could decide to grant the other party’s motion and enter an order allowing them to move, or</w:t>
-      </w:r>
+        <w:t xml:space="preserve">The judge could decide to grant the other party’s motion and enter an order allowing them to </w:t>
+      </w:r>
+      <w:proofErr w:type="gramStart"/>
+      <w:r>
+        <w:rPr>
+          <w:color w:val="222222"/>
+          <w:highlight w:val="white"/>
+        </w:rPr>
+        <w:t>move, or</w:t>
+      </w:r>
+      <w:proofErr w:type="gramEnd"/>
       <w:r>
         <w:rPr>
           <w:color w:val="222222"/>
@@ -4336,8 +4690,8 @@
     <w:rPrDefault>
       <w:rPr>
         <w:rFonts w:ascii="Calibri" w:eastAsia="Calibri" w:hAnsi="Calibri" w:cs="Calibri"/>
-        <w:sz w:val="22"/>
-        <w:szCs w:val="22"/>
+        <w:sz w:val="24"/>
+        <w:szCs w:val="24"/>
         <w:lang w:val="en-US" w:eastAsia="en-US" w:bidi="ar-SA"/>
       </w:rPr>
     </w:rPrDefault>
@@ -4724,7 +5078,7 @@
   <w:style w:type="paragraph" w:default="1" w:styleId="Normal">
     <w:name w:val="Normal"/>
     <w:qFormat/>
-    <w:rsid w:val="0099790F"/>
+    <w:rsid w:val="002530A9"/>
   </w:style>
   <w:style w:type="paragraph" w:styleId="Heading1">
     <w:name w:val="heading 1"/>
@@ -4802,8 +5156,6 @@
     </w:pPr>
     <w:rPr>
       <w:b/>
-      <w:sz w:val="24"/>
-      <w:szCs w:val="24"/>
     </w:rPr>
   </w:style>
   <w:style w:type="paragraph" w:styleId="Heading5">
@@ -4847,7 +5199,6 @@
   <w:style w:type="character" w:default="1" w:styleId="DefaultParagraphFont">
     <w:name w:val="Default Paragraph Font"/>
     <w:uiPriority w:val="1"/>
-    <w:semiHidden/>
     <w:unhideWhenUsed/>
   </w:style>
   <w:style w:type="table" w:default="1" w:styleId="TableNormal">
@@ -5366,28 +5717,28 @@
 </file>
 
 <file path=customXml/item1.xml><?xml version="1.0" encoding="utf-8"?>
-<b:Sources xmlns:b="http://schemas.openxmlformats.org/officeDocument/2006/bibliography" xmlns="http://schemas.openxmlformats.org/officeDocument/2006/bibliography" SelectedStyle="\APASixthEditionOfficeOnline.xsl" StyleName="APA" Version="6"/>
-</file>
-
-<file path=customXml/item2.xml><?xml version="1.0" encoding="utf-8"?>
 <go:gDocsCustomXmlDataStorage xmlns:go="http://customooxmlschemas.google.com/" xmlns:r="http://schemas.openxmlformats.org/officeDocument/2006/relationships" uri="GoogleDocsCustomDataVersion2">
   <go:docsCustomData xmlns:go="http://customooxmlschemas.google.com/" roundtripDataSignature="AMtx7mjac1FaFv6WV3g0GhcUIQ9kG0o+yg==">CgMxLjAyDmgubjh0aHd2ZHFzMTk0MghoLmdqZGd4czIOaC56N2hubnB1aWk1NDkyDWguc3hkdG9pMzhvYmkyDmguNWY0ZXAwcWVlOXRlMg5oLmVqdDhyOXF0bXp6djIOaC4yOWpnN3o3Y2I3bGIyDmguanM4cTNwM3I0eDZjMg5oLnYzbTFuaXhkbzBwejIOaC5wZzd4dGp6Y2t3dWkyDmgueTE0MHhvdmdnYml0Mg5oLjRocjAxMWhrOXVyNjIOaC5xMTI4N2VvNmMyd24yDmguODY5YjBrbWEwNmtsMg5oLm1hczdybXljNW82ejgAciExV3BDbUx3RGV0a2poVzFWLUZiZXdyanhaTmV2Wm8tWm0=</go:docsCustomData>
 </go:gDocsCustomXmlDataStorage>
 </file>
 
-<file path=customXml/itemProps1.xml><?xml version="1.0" encoding="utf-8"?>
-<ds:datastoreItem xmlns:ds="http://schemas.openxmlformats.org/officeDocument/2006/customXml" ds:itemID="{9126256C-08B8-4D89-9FAD-32F89A54DEB8}">
-  <ds:schemaRefs>
-    <ds:schemaRef ds:uri="http://schemas.openxmlformats.org/officeDocument/2006/bibliography"/>
-  </ds:schemaRefs>
-</ds:datastoreItem>
+<file path=customXml/item2.xml><?xml version="1.0" encoding="utf-8"?>
+<b:Sources xmlns:b="http://schemas.openxmlformats.org/officeDocument/2006/bibliography" xmlns="http://schemas.openxmlformats.org/officeDocument/2006/bibliography" SelectedStyle="\APASixthEditionOfficeOnline.xsl" StyleName="APA" Version="6"/>
 </file>
 
-<file path=customXml/itemProps2.xml><?xml version="1.0" encoding="utf-8"?>
+<file path=customXml/itemProps1.xml><?xml version="1.0" encoding="utf-8"?>
 <ds:datastoreItem xmlns:ds="http://schemas.openxmlformats.org/officeDocument/2006/customXml" ds:itemID="{11111111-1234-1234-1234-123412341234}">
   <ds:schemaRefs>
     <ds:schemaRef ds:uri="http://customooxmlschemas.google.com/"/>
     <ds:schemaRef ds:uri="http://schemas.openxmlformats.org/officeDocument/2006/relationships"/>
   </ds:schemaRefs>
 </ds:datastoreItem>
+</file>
+
+<file path=customXml/itemProps2.xml><?xml version="1.0" encoding="utf-8"?>
+<ds:datastoreItem xmlns:ds="http://schemas.openxmlformats.org/officeDocument/2006/customXml" ds:itemID="{9126256C-08B8-4D89-9FAD-32F89A54DEB8}">
+  <ds:schemaRefs>
+    <ds:schemaRef ds:uri="http://schemas.openxmlformats.org/officeDocument/2006/bibliography"/>
+  </ds:schemaRefs>
+</ds:datastoreItem>
 </file>
</xml_diff>